<commit_message>
//http://developers.redhat.com/e-books/java-nutshell-guide public class SwitchExpression { 	public static void main(String[] args) 	{ 		for (String arg: args) 		{ 			boolean yesOrNo = switch(arg) { 				case "y" -> true; 				case "Y" -> true; 				case "N" -> false; 				case "n" -> false; 				default -> throw new IllegalArgumentException("Y or N"); 			}; 			System.out.println 			( 				String.format 				( 					"%s %b", 					arg, 					yesOrNo 				) 			); 		} 	} }
</commit_message>
<xml_diff>
--- a/IIS/WordEngineering/WordUnion/2015-10-23DoctoralDissertation.docx
+++ b/IIS/WordEngineering/WordUnion/2015-10-23DoctoralDissertation.docx
@@ -19006,13 +19006,7 @@
         <w:t xml:space="preserve"> </w:t>
       </w:r>
       <w:r>
-        <w:t xml:space="preserve">?</w:t>
-      </w:r>
-      <w:r>
-        <w:t xml:space="preserve"> </w:t>
-      </w:r>
-      <w:r>
-        <w:t xml:space="preserve">)</w:t>
+        <w:t xml:space="preserve">)?</w:t>
       </w:r>
     </w:p>
     <w:p>

</xml_diff>

<commit_message>
<p datetime="2024-08-09T11:49:00"> 				2024-08-09T11:49:00" 				<a 					href="http://e-comfort.ephraimtech.com/WordEngineering/WordUnion/ScriptureReference.html?scriptureReference=Leviticus%2011:47,%201%20Chronicles%2011:47,%20Luke%2011:47,%20John%2011:47" 					data-HisWordID="163471" 					datetime="2024-08-09T11:49:00" 				> 					11:47 				</a> 				Should the timing be relevant and specific to the author's location, scenery, or event? 			</p>
</commit_message>
<xml_diff>
--- a/IIS/WordEngineering/WordUnion/2015-10-23DoctoralDissertation.docx
+++ b/IIS/WordEngineering/WordUnion/2015-10-23DoctoralDissertation.docx
@@ -47438,12 +47438,37 @@
         <w:pStyle w:val="FirstParagraph"/>
       </w:pPr>
       <w:r>
+        <w:t xml:space="preserve">2024-08-09T11:49:00"</w:t>
+      </w:r>
+      <w:r>
+        <w:t xml:space="preserve"> </w:t>
+      </w:r>
+      <w:hyperlink r:id="rId1063">
+        <w:r>
+          <w:rPr>
+            <w:rStyle w:val="Hyperlink"/>
+          </w:rPr>
+          <w:t xml:space="preserve">11:47</w:t>
+        </w:r>
+      </w:hyperlink>
+      <w:r>
+        <w:t xml:space="preserve"> </w:t>
+      </w:r>
+      <w:r>
+        <w:t xml:space="preserve">Should the timing be relevant and specific to the author's location, scenery, or event?</w:t>
+      </w:r>
+    </w:p>
+    <w:p>
+      <w:pPr>
+        <w:pStyle w:val="BodyText"/>
+      </w:pPr>
+      <w:r>
         <w:t xml:space="preserve">2024-08-05T14:30:00</w:t>
       </w:r>
       <w:r>
         <w:t xml:space="preserve"> </w:t>
       </w:r>
-      <w:hyperlink r:id="rId1063">
+      <w:hyperlink r:id="rId1064">
         <w:r>
           <w:rPr>
             <w:rStyle w:val="Hyperlink"/>
@@ -47460,7 +47485,7 @@
       <w:r>
         <w:t xml:space="preserve"> </w:t>
       </w:r>
-      <w:hyperlink r:id="rId1064">
+      <w:hyperlink r:id="rId1065">
         <w:r>
           <w:rPr>
             <w:rStyle w:val="Hyperlink"/>
@@ -47503,7 +47528,7 @@
       <w:r>
         <w:t xml:space="preserve"> </w:t>
       </w:r>
-      <w:hyperlink r:id="rId1065">
+      <w:hyperlink r:id="rId1066">
         <w:r>
           <w:rPr>
             <w:rStyle w:val="Hyperlink"/>
@@ -47690,7 +47715,7 @@
       <w:pPr>
         <w:pStyle w:val="FirstParagraph"/>
       </w:pPr>
-      <w:hyperlink r:id="rId1066">
+      <w:hyperlink r:id="rId1067">
         <w:r>
           <w:rPr>
             <w:rStyle w:val="Hyperlink"/>
@@ -47703,7 +47728,7 @@
       <w:pPr>
         <w:pStyle w:val="BodyText"/>
       </w:pPr>
-      <w:hyperlink r:id="rId1067">
+      <w:hyperlink r:id="rId1068">
         <w:r>
           <w:rPr>
             <w:rStyle w:val="Hyperlink"/>
@@ -47732,7 +47757,7 @@
       <w:r>
         <w:t xml:space="preserve"> </w:t>
       </w:r>
-      <w:hyperlink r:id="rId1068">
+      <w:hyperlink r:id="rId1069">
         <w:r>
           <w:rPr>
             <w:rStyle w:val="Hyperlink"/>
@@ -47767,7 +47792,7 @@
       <w:r>
         <w:t xml:space="preserve"> </w:t>
       </w:r>
-      <w:hyperlink r:id="rId1069">
+      <w:hyperlink r:id="rId938">
         <w:r>
           <w:rPr>
             <w:rStyle w:val="Hyperlink"/>

</xml_diff>

<commit_message>
<p datetime="2024-08-30T00:14:00"> 				Microsoft SQL Server limitations include: 				<ul> 					<li datetime="2024-08-30T07:47:00">On the referencing side, it can only relate to a single referenced entry.</li> 					<li datetime="2024-08-30T06:39:00">Varchar columns have maximum sizes.</li> 					<li datetime="2024-08-30T06:46:00">Varbinary columns can be large.</li> 				</ul> 			</p>
</commit_message>
<xml_diff>
--- a/IIS/WordEngineering/WordUnion/2015-10-23DoctoralDissertation.docx
+++ b/IIS/WordEngineering/WordUnion/2015-10-23DoctoralDissertation.docx
@@ -48776,6 +48776,50 @@
         <w:pStyle w:val="FirstParagraph"/>
       </w:pPr>
       <w:r>
+        <w:t xml:space="preserve">Microsoft SQL Server limitations include:</w:t>
+      </w:r>
+    </w:p>
+    <w:p>
+      <w:pPr>
+        <w:pStyle w:val="Compact"/>
+        <w:numPr>
+          <w:ilvl w:val="0"/>
+          <w:numId w:val="1195"/>
+        </w:numPr>
+      </w:pPr>
+      <w:r>
+        <w:t xml:space="preserve">On the referencing side, it can only relate to a single referenced entry.</w:t>
+      </w:r>
+    </w:p>
+    <w:p>
+      <w:pPr>
+        <w:pStyle w:val="Compact"/>
+        <w:numPr>
+          <w:ilvl w:val="0"/>
+          <w:numId w:val="1195"/>
+        </w:numPr>
+      </w:pPr>
+      <w:r>
+        <w:t xml:space="preserve">Varchar columns have maximum sizes.</w:t>
+      </w:r>
+    </w:p>
+    <w:p>
+      <w:pPr>
+        <w:pStyle w:val="Compact"/>
+        <w:numPr>
+          <w:ilvl w:val="0"/>
+          <w:numId w:val="1195"/>
+        </w:numPr>
+      </w:pPr>
+      <w:r>
+        <w:t xml:space="preserve">Varbinary columns can be large.</w:t>
+      </w:r>
+    </w:p>
+    <w:p>
+      <w:pPr>
+        <w:pStyle w:val="FirstParagraph"/>
+      </w:pPr>
+      <w:r>
         <w:t xml:space="preserve">2024-08-24T12:15:00</w:t>
       </w:r>
       <w:r>
@@ -49064,7 +49108,7 @@
         <w:pStyle w:val="Compact"/>
         <w:numPr>
           <w:ilvl w:val="0"/>
-          <w:numId w:val="1195"/>
+          <w:numId w:val="1196"/>
         </w:numPr>
       </w:pPr>
       <w:r>
@@ -49076,7 +49120,7 @@
         <w:pStyle w:val="Compact"/>
         <w:numPr>
           <w:ilvl w:val="0"/>
-          <w:numId w:val="1195"/>
+          <w:numId w:val="1196"/>
         </w:numPr>
       </w:pPr>
       <w:r>
@@ -49088,7 +49132,7 @@
         <w:pStyle w:val="Compact"/>
         <w:numPr>
           <w:ilvl w:val="0"/>
-          <w:numId w:val="1195"/>
+          <w:numId w:val="1196"/>
         </w:numPr>
       </w:pPr>
       <w:r>
@@ -49100,7 +49144,7 @@
         <w:pStyle w:val="Compact"/>
         <w:numPr>
           <w:ilvl w:val="0"/>
-          <w:numId w:val="1195"/>
+          <w:numId w:val="1196"/>
         </w:numPr>
       </w:pPr>
       <w:r>
@@ -49112,7 +49156,7 @@
         <w:pStyle w:val="Compact"/>
         <w:numPr>
           <w:ilvl w:val="0"/>
-          <w:numId w:val="1195"/>
+          <w:numId w:val="1196"/>
         </w:numPr>
       </w:pPr>
       <w:r>
@@ -49124,7 +49168,7 @@
         <w:pStyle w:val="Compact"/>
         <w:numPr>
           <w:ilvl w:val="0"/>
-          <w:numId w:val="1195"/>
+          <w:numId w:val="1196"/>
         </w:numPr>
       </w:pPr>
       <w:r>
@@ -49176,7 +49220,7 @@
         <w:pStyle w:val="Compact"/>
         <w:numPr>
           <w:ilvl w:val="0"/>
-          <w:numId w:val="1196"/>
+          <w:numId w:val="1197"/>
         </w:numPr>
       </w:pPr>
       <w:r>
@@ -49188,7 +49232,7 @@
         <w:pStyle w:val="Compact"/>
         <w:numPr>
           <w:ilvl w:val="0"/>
-          <w:numId w:val="1196"/>
+          <w:numId w:val="1197"/>
         </w:numPr>
       </w:pPr>
       <w:r>
@@ -49200,7 +49244,7 @@
         <w:pStyle w:val="Compact"/>
         <w:numPr>
           <w:ilvl w:val="0"/>
-          <w:numId w:val="1196"/>
+          <w:numId w:val="1197"/>
         </w:numPr>
       </w:pPr>
       <w:r>
@@ -49212,7 +49256,7 @@
         <w:pStyle w:val="Compact"/>
         <w:numPr>
           <w:ilvl w:val="0"/>
-          <w:numId w:val="1196"/>
+          <w:numId w:val="1197"/>
         </w:numPr>
       </w:pPr>
       <w:r>
@@ -49250,7 +49294,7 @@
         <w:pStyle w:val="Compact"/>
         <w:numPr>
           <w:ilvl w:val="0"/>
-          <w:numId w:val="1197"/>
+          <w:numId w:val="1198"/>
         </w:numPr>
       </w:pPr>
       <w:r>
@@ -49285,7 +49329,7 @@
         <w:pStyle w:val="Compact"/>
         <w:numPr>
           <w:ilvl w:val="0"/>
-          <w:numId w:val="1197"/>
+          <w:numId w:val="1198"/>
         </w:numPr>
       </w:pPr>
       <w:r>
@@ -49320,7 +49364,7 @@
         <w:pStyle w:val="Compact"/>
         <w:numPr>
           <w:ilvl w:val="0"/>
-          <w:numId w:val="1197"/>
+          <w:numId w:val="1198"/>
         </w:numPr>
       </w:pPr>
       <w:r>
@@ -49546,7 +49590,7 @@
         <w:pStyle w:val="Compact"/>
         <w:numPr>
           <w:ilvl w:val="0"/>
-          <w:numId w:val="1198"/>
+          <w:numId w:val="1199"/>
         </w:numPr>
       </w:pPr>
       <w:hyperlink r:id="rId1113">
@@ -49586,7 +49630,7 @@
         <w:pStyle w:val="Compact"/>
         <w:numPr>
           <w:ilvl w:val="0"/>
-          <w:numId w:val="1198"/>
+          <w:numId w:val="1199"/>
         </w:numPr>
       </w:pPr>
       <w:hyperlink r:id="rId1115">
@@ -49634,7 +49678,7 @@
         <w:pStyle w:val="Compact"/>
         <w:numPr>
           <w:ilvl w:val="0"/>
-          <w:numId w:val="1199"/>
+          <w:numId w:val="1200"/>
         </w:numPr>
       </w:pPr>
       <w:r>
@@ -49646,7 +49690,7 @@
         <w:pStyle w:val="Compact"/>
         <w:numPr>
           <w:ilvl w:val="0"/>
-          <w:numId w:val="1199"/>
+          <w:numId w:val="1200"/>
         </w:numPr>
       </w:pPr>
       <w:r>
@@ -49658,7 +49702,7 @@
         <w:pStyle w:val="Compact"/>
         <w:numPr>
           <w:ilvl w:val="0"/>
-          <w:numId w:val="1199"/>
+          <w:numId w:val="1200"/>
         </w:numPr>
       </w:pPr>
       <w:r>
@@ -49847,7 +49891,7 @@
         <w:pStyle w:val="Compact"/>
         <w:numPr>
           <w:ilvl w:val="0"/>
-          <w:numId w:val="1200"/>
+          <w:numId w:val="1201"/>
         </w:numPr>
       </w:pPr>
       <w:r>
@@ -49885,7 +49929,7 @@
         <w:pStyle w:val="Compact"/>
         <w:numPr>
           <w:ilvl w:val="0"/>
-          <w:numId w:val="1200"/>
+          <w:numId w:val="1201"/>
         </w:numPr>
       </w:pPr>
       <w:r>
@@ -49919,7 +49963,7 @@
         <w:pStyle w:val="Compact"/>
         <w:numPr>
           <w:ilvl w:val="0"/>
-          <w:numId w:val="1200"/>
+          <w:numId w:val="1201"/>
         </w:numPr>
       </w:pPr>
       <w:r>
@@ -49931,7 +49975,7 @@
         <w:pStyle w:val="Compact"/>
         <w:numPr>
           <w:ilvl w:val="0"/>
-          <w:numId w:val="1200"/>
+          <w:numId w:val="1201"/>
         </w:numPr>
       </w:pPr>
       <w:r>
@@ -50079,7 +50123,7 @@
         <w:pStyle w:val="Compact"/>
         <w:numPr>
           <w:ilvl w:val="0"/>
-          <w:numId w:val="1201"/>
+          <w:numId w:val="1202"/>
         </w:numPr>
       </w:pPr>
       <w:hyperlink r:id="rId1130">
@@ -50096,7 +50140,7 @@
         <w:pStyle w:val="Compact"/>
         <w:numPr>
           <w:ilvl w:val="0"/>
-          <w:numId w:val="1201"/>
+          <w:numId w:val="1202"/>
         </w:numPr>
       </w:pPr>
       <w:hyperlink r:id="rId1131">
@@ -50113,7 +50157,7 @@
         <w:pStyle w:val="Compact"/>
         <w:numPr>
           <w:ilvl w:val="0"/>
-          <w:numId w:val="1201"/>
+          <w:numId w:val="1202"/>
         </w:numPr>
       </w:pPr>
       <w:hyperlink r:id="rId1132">
@@ -50130,7 +50174,7 @@
         <w:pStyle w:val="Compact"/>
         <w:numPr>
           <w:ilvl w:val="0"/>
-          <w:numId w:val="1201"/>
+          <w:numId w:val="1202"/>
         </w:numPr>
       </w:pPr>
       <w:hyperlink r:id="rId1133">
@@ -50147,7 +50191,7 @@
         <w:pStyle w:val="Compact"/>
         <w:numPr>
           <w:ilvl w:val="0"/>
-          <w:numId w:val="1201"/>
+          <w:numId w:val="1202"/>
         </w:numPr>
       </w:pPr>
       <w:hyperlink r:id="rId1134">
@@ -50164,7 +50208,7 @@
         <w:pStyle w:val="Compact"/>
         <w:numPr>
           <w:ilvl w:val="0"/>
-          <w:numId w:val="1201"/>
+          <w:numId w:val="1202"/>
         </w:numPr>
       </w:pPr>
       <w:hyperlink r:id="rId1135">
@@ -50181,7 +50225,7 @@
         <w:pStyle w:val="Compact"/>
         <w:numPr>
           <w:ilvl w:val="0"/>
-          <w:numId w:val="1201"/>
+          <w:numId w:val="1202"/>
         </w:numPr>
       </w:pPr>
       <w:hyperlink r:id="rId1136">
@@ -50198,7 +50242,7 @@
         <w:pStyle w:val="Compact"/>
         <w:numPr>
           <w:ilvl w:val="0"/>
-          <w:numId w:val="1201"/>
+          <w:numId w:val="1202"/>
         </w:numPr>
       </w:pPr>
       <w:hyperlink r:id="rId1137">
@@ -50215,7 +50259,7 @@
         <w:pStyle w:val="Compact"/>
         <w:numPr>
           <w:ilvl w:val="0"/>
-          <w:numId w:val="1201"/>
+          <w:numId w:val="1202"/>
         </w:numPr>
       </w:pPr>
       <w:hyperlink r:id="rId1138">
@@ -50232,7 +50276,7 @@
         <w:pStyle w:val="Compact"/>
         <w:numPr>
           <w:ilvl w:val="0"/>
-          <w:numId w:val="1201"/>
+          <w:numId w:val="1202"/>
         </w:numPr>
       </w:pPr>
       <w:hyperlink r:id="rId1139">
@@ -51770,7 +51814,7 @@
         <w:pStyle w:val="Compact"/>
         <w:numPr>
           <w:ilvl w:val="0"/>
-          <w:numId w:val="1202"/>
+          <w:numId w:val="1203"/>
         </w:numPr>
       </w:pPr>
       <w:hyperlink r:id="rId22">
@@ -51787,7 +51831,7 @@
         <w:pStyle w:val="Compact"/>
         <w:numPr>
           <w:ilvl w:val="0"/>
-          <w:numId w:val="1202"/>
+          <w:numId w:val="1203"/>
         </w:numPr>
       </w:pPr>
       <w:hyperlink r:id="rId43">
@@ -51804,7 +51848,7 @@
         <w:pStyle w:val="Compact"/>
         <w:numPr>
           <w:ilvl w:val="0"/>
-          <w:numId w:val="1202"/>
+          <w:numId w:val="1203"/>
         </w:numPr>
       </w:pPr>
       <w:hyperlink r:id="rId301">
@@ -51821,7 +51865,7 @@
         <w:pStyle w:val="Compact"/>
         <w:numPr>
           <w:ilvl w:val="0"/>
-          <w:numId w:val="1202"/>
+          <w:numId w:val="1203"/>
         </w:numPr>
       </w:pPr>
       <w:hyperlink r:id="rId97">
@@ -53479,7 +53523,7 @@
         <w:pStyle w:val="Compact"/>
         <w:numPr>
           <w:ilvl w:val="0"/>
-          <w:numId w:val="1203"/>
+          <w:numId w:val="1204"/>
         </w:numPr>
       </w:pPr>
       <w:r>
@@ -53497,7 +53541,7 @@
         <w:pStyle w:val="Compact"/>
         <w:numPr>
           <w:ilvl w:val="0"/>
-          <w:numId w:val="1203"/>
+          <w:numId w:val="1204"/>
         </w:numPr>
       </w:pPr>
       <w:r>
@@ -53515,7 +53559,7 @@
         <w:pStyle w:val="Compact"/>
         <w:numPr>
           <w:ilvl w:val="0"/>
-          <w:numId w:val="1203"/>
+          <w:numId w:val="1204"/>
         </w:numPr>
       </w:pPr>
       <w:r>
@@ -53533,7 +53577,7 @@
         <w:pStyle w:val="Compact"/>
         <w:numPr>
           <w:ilvl w:val="0"/>
-          <w:numId w:val="1203"/>
+          <w:numId w:val="1204"/>
         </w:numPr>
       </w:pPr>
       <w:r>
@@ -53557,7 +53601,7 @@
         <w:pStyle w:val="Compact"/>
         <w:numPr>
           <w:ilvl w:val="0"/>
-          <w:numId w:val="1203"/>
+          <w:numId w:val="1204"/>
         </w:numPr>
       </w:pPr>
       <w:r>
@@ -53575,7 +53619,7 @@
         <w:pStyle w:val="Compact"/>
         <w:numPr>
           <w:ilvl w:val="0"/>
-          <w:numId w:val="1203"/>
+          <w:numId w:val="1204"/>
         </w:numPr>
       </w:pPr>
       <w:r>
@@ -53597,7 +53641,7 @@
         <w:pStyle w:val="Compact"/>
         <w:numPr>
           <w:ilvl w:val="0"/>
-          <w:numId w:val="1204"/>
+          <w:numId w:val="1205"/>
         </w:numPr>
       </w:pPr>
       <w:r>
@@ -53621,7 +53665,7 @@
         <w:pStyle w:val="Compact"/>
         <w:numPr>
           <w:ilvl w:val="0"/>
-          <w:numId w:val="1204"/>
+          <w:numId w:val="1205"/>
         </w:numPr>
       </w:pPr>
       <w:r>
@@ -54048,7 +54092,7 @@
         <w:pStyle w:val="Compact"/>
         <w:numPr>
           <w:ilvl w:val="0"/>
-          <w:numId w:val="1205"/>
+          <w:numId w:val="1206"/>
         </w:numPr>
       </w:pPr>
       <w:bookmarkStart w:id="1205" w:name="bibliographyABB_AseaBrownBoveri"/>
@@ -54085,7 +54129,7 @@
         <w:pStyle w:val="Compact"/>
         <w:numPr>
           <w:ilvl w:val="0"/>
-          <w:numId w:val="1205"/>
+          <w:numId w:val="1206"/>
         </w:numPr>
       </w:pPr>
       <w:bookmarkStart w:id="1207" w:name="bibliographyIvanAkulov"/>
@@ -54128,7 +54172,7 @@
         <w:pStyle w:val="Compact"/>
         <w:numPr>
           <w:ilvl w:val="0"/>
-          <w:numId w:val="1205"/>
+          <w:numId w:val="1206"/>
         </w:numPr>
       </w:pPr>
       <w:bookmarkStart w:id="1209" w:name="bibliographyAmazon"/>
@@ -54165,7 +54209,7 @@
         <w:pStyle w:val="Compact"/>
         <w:numPr>
           <w:ilvl w:val="0"/>
-          <w:numId w:val="1205"/>
+          <w:numId w:val="1206"/>
         </w:numPr>
       </w:pPr>
       <w:bookmarkStart w:id="1211" w:name="X3c4dbf30cec26266c26ab4c7c612aaa9d7e21e0"/>
@@ -54208,7 +54252,7 @@
         <w:pStyle w:val="Compact"/>
         <w:numPr>
           <w:ilvl w:val="0"/>
-          <w:numId w:val="1205"/>
+          <w:numId w:val="1206"/>
         </w:numPr>
       </w:pPr>
       <w:bookmarkStart w:id="1213" w:name="bibliographyAaronBallman20231229"/>
@@ -54251,7 +54295,7 @@
         <w:pStyle w:val="Compact"/>
         <w:numPr>
           <w:ilvl w:val="0"/>
-          <w:numId w:val="1205"/>
+          <w:numId w:val="1206"/>
         </w:numPr>
       </w:pPr>
       <w:bookmarkStart w:id="1215" w:name="bibliographyMattBeane2024"/>
@@ -54294,7 +54338,7 @@
         <w:pStyle w:val="Compact"/>
         <w:numPr>
           <w:ilvl w:val="0"/>
-          <w:numId w:val="1205"/>
+          <w:numId w:val="1206"/>
         </w:numPr>
       </w:pPr>
       <w:bookmarkStart w:id="1217" w:name="Xf9faf667ccdf481ba594ef6b1571b5f07154939"/>
@@ -54337,7 +54381,7 @@
         <w:pStyle w:val="Compact"/>
         <w:numPr>
           <w:ilvl w:val="0"/>
-          <w:numId w:val="1205"/>
+          <w:numId w:val="1206"/>
         </w:numPr>
       </w:pPr>
       <w:bookmarkStart w:id="1219" w:name="bibliographyStanleyBileschi2020"/>
@@ -54386,7 +54430,7 @@
         <w:pStyle w:val="Compact"/>
         <w:numPr>
           <w:ilvl w:val="0"/>
-          <w:numId w:val="1205"/>
+          <w:numId w:val="1206"/>
         </w:numPr>
       </w:pPr>
       <w:bookmarkStart w:id="1221" w:name="bibliographyPeterBruce2017"/>
@@ -54429,7 +54473,7 @@
         <w:pStyle w:val="Compact"/>
         <w:numPr>
           <w:ilvl w:val="0"/>
-          <w:numId w:val="1205"/>
+          <w:numId w:val="1206"/>
         </w:numPr>
       </w:pPr>
       <w:bookmarkStart w:id="1223" w:name="bibliographyFrederikBulthoff2019"/>
@@ -54472,7 +54516,7 @@
         <w:pStyle w:val="Compact"/>
         <w:numPr>
           <w:ilvl w:val="0"/>
-          <w:numId w:val="1205"/>
+          <w:numId w:val="1206"/>
         </w:numPr>
       </w:pPr>
       <w:bookmarkStart w:id="1225" w:name="bibliographyElizabethCastro2012"/>
@@ -54515,7 +54559,7 @@
         <w:pStyle w:val="Compact"/>
         <w:numPr>
           <w:ilvl w:val="0"/>
-          <w:numId w:val="1205"/>
+          <w:numId w:val="1206"/>
         </w:numPr>
       </w:pPr>
       <w:bookmarkStart w:id="1227" w:name="bibliographyMartyCagan20171117"/>
@@ -54558,7 +54602,7 @@
         <w:pStyle w:val="Compact"/>
         <w:numPr>
           <w:ilvl w:val="0"/>
-          <w:numId w:val="1205"/>
+          <w:numId w:val="1206"/>
         </w:numPr>
       </w:pPr>
       <w:bookmarkStart w:id="1229" w:name="X0453c5bc4a33644eb93bda8f8a3c4fe91ee0ac0"/>
@@ -54601,7 +54645,7 @@
         <w:pStyle w:val="Compact"/>
         <w:numPr>
           <w:ilvl w:val="0"/>
-          <w:numId w:val="1205"/>
+          <w:numId w:val="1206"/>
         </w:numPr>
       </w:pPr>
       <w:bookmarkStart w:id="1231" w:name="bibliographyMattChanoff20231107"/>
@@ -54656,7 +54700,7 @@
         <w:pStyle w:val="Compact"/>
         <w:numPr>
           <w:ilvl w:val="0"/>
-          <w:numId w:val="1205"/>
+          <w:numId w:val="1206"/>
         </w:numPr>
       </w:pPr>
       <w:bookmarkStart w:id="1233" w:name="bibliographyBruceClay2022"/>
@@ -54699,7 +54743,7 @@
         <w:pStyle w:val="Compact"/>
         <w:numPr>
           <w:ilvl w:val="0"/>
-          <w:numId w:val="1205"/>
+          <w:numId w:val="1206"/>
         </w:numPr>
       </w:pPr>
       <w:bookmarkStart w:id="1234" w:name="bibliographyEdgarFCodd1970"/>
@@ -54742,7 +54786,7 @@
         <w:pStyle w:val="Compact"/>
         <w:numPr>
           <w:ilvl w:val="0"/>
-          <w:numId w:val="1205"/>
+          <w:numId w:val="1206"/>
         </w:numPr>
       </w:pPr>
       <w:bookmarkStart w:id="1236" w:name="bibliographyAlisonCox2023"/>
@@ -54779,7 +54823,7 @@
         <w:pStyle w:val="Compact"/>
         <w:numPr>
           <w:ilvl w:val="0"/>
-          <w:numId w:val="1205"/>
+          <w:numId w:val="1206"/>
         </w:numPr>
       </w:pPr>
       <w:bookmarkStart w:id="1238" w:name="X3e799ea6b4b54950039219ba1ab46122048a033"/>
@@ -54822,7 +54866,7 @@
         <w:pStyle w:val="Compact"/>
         <w:numPr>
           <w:ilvl w:val="0"/>
-          <w:numId w:val="1205"/>
+          <w:numId w:val="1206"/>
         </w:numPr>
       </w:pPr>
       <w:bookmarkStart w:id="1239" w:name="bibliographyEdsgerWDijkstra"/>
@@ -54865,7 +54909,7 @@
         <w:pStyle w:val="Compact"/>
         <w:numPr>
           <w:ilvl w:val="0"/>
-          <w:numId w:val="1205"/>
+          <w:numId w:val="1206"/>
         </w:numPr>
       </w:pPr>
       <w:bookmarkStart w:id="1240" w:name="bibliographyMichaelDrosnin1997"/>
@@ -54908,7 +54952,7 @@
         <w:pStyle w:val="Compact"/>
         <w:numPr>
           <w:ilvl w:val="0"/>
-          <w:numId w:val="1205"/>
+          <w:numId w:val="1206"/>
         </w:numPr>
       </w:pPr>
       <w:bookmarkStart w:id="1242" w:name="bibliographyEdit911.com"/>
@@ -54945,7 +54989,7 @@
         <w:pStyle w:val="Compact"/>
         <w:numPr>
           <w:ilvl w:val="0"/>
-          <w:numId w:val="1205"/>
+          <w:numId w:val="1206"/>
         </w:numPr>
       </w:pPr>
       <w:bookmarkStart w:id="1243" w:name="bibliographyBenForta2017"/>
@@ -54977,7 +55021,7 @@
         <w:pStyle w:val="Compact"/>
         <w:numPr>
           <w:ilvl w:val="0"/>
-          <w:numId w:val="1205"/>
+          <w:numId w:val="1206"/>
         </w:numPr>
       </w:pPr>
       <w:bookmarkStart w:id="1245" w:name="bibliographyGrantFritchey2018"/>
@@ -55020,7 +55064,7 @@
         <w:pStyle w:val="Compact"/>
         <w:numPr>
           <w:ilvl w:val="0"/>
-          <w:numId w:val="1205"/>
+          <w:numId w:val="1206"/>
         </w:numPr>
       </w:pPr>
       <w:bookmarkStart w:id="1247" w:name="bibliographyAndrewGlassner2021"/>
@@ -55063,7 +55107,7 @@
         <w:pStyle w:val="Compact"/>
         <w:numPr>
           <w:ilvl w:val="0"/>
-          <w:numId w:val="1205"/>
+          <w:numId w:val="1206"/>
         </w:numPr>
       </w:pPr>
       <w:bookmarkStart w:id="1249" w:name="bibliographyIanGoodfellow2016"/>
@@ -55106,7 +55150,7 @@
         <w:pStyle w:val="Compact"/>
         <w:numPr>
           <w:ilvl w:val="0"/>
-          <w:numId w:val="1205"/>
+          <w:numId w:val="1206"/>
         </w:numPr>
       </w:pPr>
       <w:bookmarkStart w:id="1251" w:name="bibliographyKeithJGrant2018"/>
@@ -55149,7 +55193,7 @@
         <w:pStyle w:val="Compact"/>
         <w:numPr>
           <w:ilvl w:val="0"/>
-          <w:numId w:val="1205"/>
+          <w:numId w:val="1206"/>
         </w:numPr>
       </w:pPr>
       <w:bookmarkStart w:id="1253" w:name="bibliographyIlyaGrigorik2013"/>
@@ -55192,7 +55236,7 @@
         <w:pStyle w:val="Compact"/>
         <w:numPr>
           <w:ilvl w:val="0"/>
-          <w:numId w:val="1205"/>
+          <w:numId w:val="1206"/>
         </w:numPr>
       </w:pPr>
       <w:bookmarkStart w:id="1255" w:name="bibliographyIanHickson2023"/>
@@ -55235,7 +55279,7 @@
         <w:pStyle w:val="Compact"/>
         <w:numPr>
           <w:ilvl w:val="0"/>
-          <w:numId w:val="1205"/>
+          <w:numId w:val="1206"/>
         </w:numPr>
       </w:pPr>
       <w:bookmarkStart w:id="1257" w:name="bibliographyHitachi2023"/>
@@ -55278,7 +55322,7 @@
         <w:pStyle w:val="Compact"/>
         <w:numPr>
           <w:ilvl w:val="0"/>
-          <w:numId w:val="1205"/>
+          <w:numId w:val="1206"/>
         </w:numPr>
       </w:pPr>
       <w:bookmarkStart w:id="1259" w:name="bibliographyLaraCallenderHogan2014"/>
@@ -55321,7 +55365,7 @@
         <w:pStyle w:val="Compact"/>
         <w:numPr>
           <w:ilvl w:val="0"/>
-          <w:numId w:val="1205"/>
+          <w:numId w:val="1206"/>
         </w:numPr>
       </w:pPr>
       <w:bookmarkStart w:id="1261" w:name="bibliographyBrianHolt"/>
@@ -55364,7 +55408,7 @@
         <w:pStyle w:val="Compact"/>
         <w:numPr>
           <w:ilvl w:val="0"/>
-          <w:numId w:val="1205"/>
+          <w:numId w:val="1206"/>
         </w:numPr>
       </w:pPr>
       <w:bookmarkStart w:id="1263" w:name="bibliographyThomasHunterII2014"/>
@@ -55407,7 +55451,7 @@
         <w:pStyle w:val="Compact"/>
         <w:numPr>
           <w:ilvl w:val="0"/>
-          <w:numId w:val="1205"/>
+          <w:numId w:val="1206"/>
         </w:numPr>
       </w:pPr>
       <w:bookmarkStart w:id="1265" w:name="bibliographyRandallHyde"/>
@@ -55450,7 +55494,7 @@
         <w:pStyle w:val="Compact"/>
         <w:numPr>
           <w:ilvl w:val="0"/>
-          <w:numId w:val="1205"/>
+          <w:numId w:val="1206"/>
         </w:numPr>
       </w:pPr>
       <w:bookmarkStart w:id="1267" w:name="bibliographyJackHymanMarch2024"/>
@@ -55487,7 +55531,7 @@
         <w:pStyle w:val="Compact"/>
         <w:numPr>
           <w:ilvl w:val="0"/>
-          <w:numId w:val="1205"/>
+          <w:numId w:val="1206"/>
         </w:numPr>
       </w:pPr>
       <w:bookmarkStart w:id="1269" w:name="bibliographyDanielJackson20211116"/>
@@ -55530,7 +55574,7 @@
         <w:pStyle w:val="Compact"/>
         <w:numPr>
           <w:ilvl w:val="0"/>
-          <w:numId w:val="1205"/>
+          <w:numId w:val="1206"/>
         </w:numPr>
       </w:pPr>
       <w:bookmarkStart w:id="1271" w:name="bibliographyDanielJackson20230626"/>
@@ -55573,7 +55617,7 @@
         <w:pStyle w:val="Compact"/>
         <w:numPr>
           <w:ilvl w:val="0"/>
-          <w:numId w:val="1205"/>
+          <w:numId w:val="1206"/>
         </w:numPr>
       </w:pPr>
       <w:bookmarkStart w:id="1273" w:name="bibliographyDanielJackson20240108"/>
@@ -55616,7 +55660,7 @@
         <w:pStyle w:val="Compact"/>
         <w:numPr>
           <w:ilvl w:val="0"/>
-          <w:numId w:val="1205"/>
+          <w:numId w:val="1206"/>
         </w:numPr>
       </w:pPr>
       <w:bookmarkStart w:id="1275" w:name="bibliographyDanielJackson20240110"/>
@@ -55659,7 +55703,7 @@
         <w:pStyle w:val="Compact"/>
         <w:numPr>
           <w:ilvl w:val="0"/>
-          <w:numId w:val="1205"/>
+          <w:numId w:val="1206"/>
         </w:numPr>
       </w:pPr>
       <w:bookmarkStart w:id="1277" w:name="bibliographyRandallWJensen2014"/>
@@ -55702,7 +55746,7 @@
         <w:pStyle w:val="Compact"/>
         <w:numPr>
           <w:ilvl w:val="0"/>
-          <w:numId w:val="1205"/>
+          <w:numId w:val="1206"/>
         </w:numPr>
       </w:pPr>
       <w:bookmarkStart w:id="1279" w:name="bibliographyDonJones2002"/>
@@ -55745,7 +55789,7 @@
         <w:pStyle w:val="Compact"/>
         <w:numPr>
           <w:ilvl w:val="0"/>
-          <w:numId w:val="1205"/>
+          <w:numId w:val="1206"/>
         </w:numPr>
       </w:pPr>
       <w:bookmarkStart w:id="1281" w:name="bibliographyIrvKalb2000"/>
@@ -55788,7 +55832,7 @@
         <w:pStyle w:val="Compact"/>
         <w:numPr>
           <w:ilvl w:val="0"/>
-          <w:numId w:val="1205"/>
+          <w:numId w:val="1206"/>
         </w:numPr>
       </w:pPr>
       <w:bookmarkStart w:id="1283" w:name="bibliographyDavidKarlins2012"/>
@@ -55837,7 +55881,7 @@
         <w:pStyle w:val="Compact"/>
         <w:numPr>
           <w:ilvl w:val="0"/>
-          <w:numId w:val="1205"/>
+          <w:numId w:val="1206"/>
         </w:numPr>
       </w:pPr>
       <w:bookmarkStart w:id="1285" w:name="bibliographyAdamKelleher"/>
@@ -55874,7 +55918,7 @@
         <w:pStyle w:val="Compact"/>
         <w:numPr>
           <w:ilvl w:val="0"/>
-          <w:numId w:val="1205"/>
+          <w:numId w:val="1206"/>
         </w:numPr>
       </w:pPr>
       <w:bookmarkStart w:id="1287" w:name="bibliographyAndrewKelleher"/>
@@ -55917,7 +55961,7 @@
         <w:pStyle w:val="Compact"/>
         <w:numPr>
           <w:ilvl w:val="0"/>
-          <w:numId w:val="1205"/>
+          <w:numId w:val="1206"/>
         </w:numPr>
       </w:pPr>
       <w:bookmarkStart w:id="1289" w:name="bibliographyMartinKleppmann"/>
@@ -55960,7 +56004,7 @@
         <w:pStyle w:val="Compact"/>
         <w:numPr>
           <w:ilvl w:val="0"/>
-          <w:numId w:val="1205"/>
+          <w:numId w:val="1206"/>
         </w:numPr>
       </w:pPr>
       <w:bookmarkStart w:id="1291" w:name="bibliographyKevinKline2022"/>
@@ -56021,7 +56065,7 @@
         <w:pStyle w:val="Compact"/>
         <w:numPr>
           <w:ilvl w:val="0"/>
-          <w:numId w:val="1205"/>
+          <w:numId w:val="1206"/>
         </w:numPr>
       </w:pPr>
       <w:bookmarkStart w:id="1293" w:name="bibliographyKnightPhilip"/>
@@ -56064,7 +56108,7 @@
         <w:pStyle w:val="Compact"/>
         <w:numPr>
           <w:ilvl w:val="0"/>
-          <w:numId w:val="1205"/>
+          <w:numId w:val="1206"/>
         </w:numPr>
       </w:pPr>
       <w:bookmarkStart w:id="1294" w:name="bibliographyKoinoniaHouse"/>
@@ -56101,7 +56145,7 @@
         <w:pStyle w:val="Compact"/>
         <w:numPr>
           <w:ilvl w:val="0"/>
-          <w:numId w:val="1205"/>
+          <w:numId w:val="1206"/>
         </w:numPr>
       </w:pPr>
       <w:bookmarkStart w:id="1296" w:name="bibliographyAgnieszkaKozubek20201201"/>
@@ -56144,7 +56188,7 @@
         <w:pStyle w:val="Compact"/>
         <w:numPr>
           <w:ilvl w:val="0"/>
-          <w:numId w:val="1205"/>
+          <w:numId w:val="1206"/>
         </w:numPr>
       </w:pPr>
       <w:bookmarkStart w:id="1298" w:name="bibliographyCharlesMKozierok2003-2017"/>
@@ -56187,7 +56231,7 @@
         <w:pStyle w:val="Compact"/>
         <w:numPr>
           <w:ilvl w:val="0"/>
-          <w:numId w:val="1205"/>
+          <w:numId w:val="1206"/>
         </w:numPr>
       </w:pPr>
       <w:bookmarkStart w:id="1300" w:name="bibliographyHåkonWiumLie2006"/>
@@ -56230,7 +56274,7 @@
         <w:pStyle w:val="Compact"/>
         <w:numPr>
           <w:ilvl w:val="0"/>
-          <w:numId w:val="1205"/>
+          <w:numId w:val="1206"/>
         </w:numPr>
       </w:pPr>
       <w:bookmarkStart w:id="1302" w:name="bibliographyDougLowe2023"/>
@@ -56273,7 +56317,7 @@
         <w:pStyle w:val="Compact"/>
         <w:numPr>
           <w:ilvl w:val="0"/>
-          <w:numId w:val="1205"/>
+          <w:numId w:val="1206"/>
         </w:numPr>
       </w:pPr>
       <w:bookmarkStart w:id="1304" w:name="bibliographyJuvalLöwy2019-11-27"/>
@@ -56316,7 +56360,7 @@
         <w:pStyle w:val="Compact"/>
         <w:numPr>
           <w:ilvl w:val="0"/>
-          <w:numId w:val="1205"/>
+          <w:numId w:val="1206"/>
         </w:numPr>
       </w:pPr>
       <w:bookmarkStart w:id="1306" w:name="bibliographyPatrickJLynch"/>
@@ -56359,7 +56403,7 @@
         <w:pStyle w:val="Compact"/>
         <w:numPr>
           <w:ilvl w:val="0"/>
-          <w:numId w:val="1205"/>
+          <w:numId w:val="1206"/>
         </w:numPr>
       </w:pPr>
       <w:bookmarkStart w:id="1308" w:name="bibliographyJo˜aoDeMacedo"/>
@@ -56432,7 +56476,7 @@
         <w:pStyle w:val="Compact"/>
         <w:numPr>
           <w:ilvl w:val="0"/>
-          <w:numId w:val="1205"/>
+          <w:numId w:val="1206"/>
         </w:numPr>
       </w:pPr>
       <w:bookmarkStart w:id="1310" w:name="bibliographyJohnCalvinMaxwell"/>
@@ -56493,7 +56537,7 @@
         <w:pStyle w:val="Compact"/>
         <w:numPr>
           <w:ilvl w:val="0"/>
-          <w:numId w:val="1205"/>
+          <w:numId w:val="1206"/>
         </w:numPr>
       </w:pPr>
       <w:bookmarkStart w:id="1312" w:name="bibliographySteveMcConnell"/>
@@ -56530,7 +56574,7 @@
         <w:pStyle w:val="Compact"/>
         <w:numPr>
           <w:ilvl w:val="0"/>
-          <w:numId w:val="1205"/>
+          <w:numId w:val="1206"/>
         </w:numPr>
       </w:pPr>
       <w:bookmarkStart w:id="1314" w:name="bibliographyTiffanyMcDowell"/>
@@ -56573,7 +56617,7 @@
         <w:pStyle w:val="Compact"/>
         <w:numPr>
           <w:ilvl w:val="0"/>
-          <w:numId w:val="1205"/>
+          <w:numId w:val="1206"/>
         </w:numPr>
       </w:pPr>
       <w:bookmarkStart w:id="1316" w:name="bibliographyTiffanyMcDowell20230222"/>
@@ -56616,7 +56660,7 @@
         <w:pStyle w:val="Compact"/>
         <w:numPr>
           <w:ilvl w:val="0"/>
-          <w:numId w:val="1205"/>
+          <w:numId w:val="1206"/>
         </w:numPr>
       </w:pPr>
       <w:bookmarkStart w:id="1318" w:name="bibliographyStephenCMeyer"/>
@@ -56653,7 +56697,7 @@
         <w:pStyle w:val="Compact"/>
         <w:numPr>
           <w:ilvl w:val="0"/>
-          <w:numId w:val="1205"/>
+          <w:numId w:val="1206"/>
         </w:numPr>
       </w:pPr>
       <w:bookmarkStart w:id="1320" w:name="bibliographyStephenCMeyer2021-12-20"/>
@@ -56696,7 +56740,7 @@
         <w:pStyle w:val="Compact"/>
         <w:numPr>
           <w:ilvl w:val="0"/>
-          <w:numId w:val="1205"/>
+          <w:numId w:val="1206"/>
         </w:numPr>
       </w:pPr>
       <w:bookmarkStart w:id="1322" w:name="Xaf9dd17565e0e523fd2ee734d3f72b88d2af771"/>
@@ -56739,7 +56783,7 @@
         <w:pStyle w:val="Compact"/>
         <w:numPr>
           <w:ilvl w:val="0"/>
-          <w:numId w:val="1205"/>
+          <w:numId w:val="1206"/>
         </w:numPr>
       </w:pPr>
       <w:bookmarkStart w:id="1324" w:name="X2eb4797d1a7031dc05a46e6eefe0599be1897e8"/>
@@ -56782,7 +56826,7 @@
         <w:pStyle w:val="Compact"/>
         <w:numPr>
           <w:ilvl w:val="0"/>
-          <w:numId w:val="1205"/>
+          <w:numId w:val="1206"/>
         </w:numPr>
       </w:pPr>
       <w:bookmarkStart w:id="1326" w:name="bibliographyMicrosoftWritingStyleGuide"/>
@@ -56825,7 +56869,7 @@
         <w:pStyle w:val="Compact"/>
         <w:numPr>
           <w:ilvl w:val="0"/>
-          <w:numId w:val="1205"/>
+          <w:numId w:val="1206"/>
         </w:numPr>
       </w:pPr>
       <w:bookmarkStart w:id="1328" w:name="bibliographyCraigMullins2000"/>
@@ -56868,7 +56912,7 @@
         <w:pStyle w:val="Compact"/>
         <w:numPr>
           <w:ilvl w:val="0"/>
-          <w:numId w:val="1205"/>
+          <w:numId w:val="1206"/>
         </w:numPr>
       </w:pPr>
       <w:bookmarkStart w:id="1330" w:name="bibliographyCraigMullins20231218"/>
@@ -56911,7 +56955,7 @@
         <w:pStyle w:val="Compact"/>
         <w:numPr>
           <w:ilvl w:val="0"/>
-          <w:numId w:val="1205"/>
+          <w:numId w:val="1206"/>
         </w:numPr>
       </w:pPr>
       <w:bookmarkStart w:id="1332" w:name="bibliographyNa ̈ımHafida2016"/>
@@ -56954,7 +56998,7 @@
         <w:pStyle w:val="Compact"/>
         <w:numPr>
           <w:ilvl w:val="0"/>
-          <w:numId w:val="1205"/>
+          <w:numId w:val="1206"/>
         </w:numPr>
       </w:pPr>
       <w:bookmarkStart w:id="1334" w:name="bibliographyGfk2017"/>
@@ -56997,7 +57041,7 @@
         <w:pStyle w:val="Compact"/>
         <w:numPr>
           <w:ilvl w:val="0"/>
-          <w:numId w:val="1205"/>
+          <w:numId w:val="1206"/>
         </w:numPr>
       </w:pPr>
       <w:bookmarkStart w:id="1336" w:name="bibliographyJakobNielsen2000"/>
@@ -57040,7 +57084,7 @@
         <w:pStyle w:val="Compact"/>
         <w:numPr>
           <w:ilvl w:val="0"/>
-          <w:numId w:val="1205"/>
+          <w:numId w:val="1206"/>
         </w:numPr>
       </w:pPr>
       <w:bookmarkStart w:id="1338" w:name="X3a1fe920f2a725a8a85a923ca1eb17570c8cb7f"/>
@@ -57083,7 +57127,7 @@
         <w:pStyle w:val="Compact"/>
         <w:numPr>
           <w:ilvl w:val="0"/>
-          <w:numId w:val="1205"/>
+          <w:numId w:val="1206"/>
         </w:numPr>
       </w:pPr>
       <w:bookmarkStart w:id="1340" w:name="bibliographyWilliamFOpdyke1992"/>
@@ -57126,7 +57170,7 @@
         <w:pStyle w:val="Compact"/>
         <w:numPr>
           <w:ilvl w:val="0"/>
-          <w:numId w:val="1205"/>
+          <w:numId w:val="1206"/>
         </w:numPr>
       </w:pPr>
       <w:bookmarkStart w:id="1342" w:name="bibliographyPurdue"/>
@@ -57163,7 +57207,7 @@
         <w:pStyle w:val="Compact"/>
         <w:numPr>
           <w:ilvl w:val="0"/>
-          <w:numId w:val="1205"/>
+          <w:numId w:val="1206"/>
         </w:numPr>
       </w:pPr>
       <w:bookmarkStart w:id="1343" w:name="bibliographyRankins2015"/>
@@ -57195,7 +57239,7 @@
         <w:pStyle w:val="Compact"/>
         <w:numPr>
           <w:ilvl w:val="0"/>
-          <w:numId w:val="1205"/>
+          <w:numId w:val="1206"/>
         </w:numPr>
       </w:pPr>
       <w:bookmarkStart w:id="1345" w:name="bibliographyReillyTanya2022"/>
@@ -57238,7 +57282,7 @@
         <w:pStyle w:val="Compact"/>
         <w:numPr>
           <w:ilvl w:val="0"/>
-          <w:numId w:val="1205"/>
+          <w:numId w:val="1206"/>
         </w:numPr>
       </w:pPr>
       <w:bookmarkStart w:id="1347" w:name="bibliographyRichardsGregor2010"/>
@@ -57281,7 +57325,7 @@
         <w:pStyle w:val="Compact"/>
         <w:numPr>
           <w:ilvl w:val="0"/>
-          <w:numId w:val="1205"/>
+          <w:numId w:val="1206"/>
         </w:numPr>
       </w:pPr>
       <w:bookmarkStart w:id="1349" w:name="bibliographyRubinRobertEdward2023"/>
@@ -57324,7 +57368,7 @@
         <w:pStyle w:val="Compact"/>
         <w:numPr>
           <w:ilvl w:val="0"/>
-          <w:numId w:val="1205"/>
+          <w:numId w:val="1206"/>
         </w:numPr>
       </w:pPr>
       <w:bookmarkStart w:id="1351" w:name="bibliographyRussellDanielM2019"/>
@@ -57367,7 +57411,7 @@
         <w:pStyle w:val="Compact"/>
         <w:numPr>
           <w:ilvl w:val="0"/>
-          <w:numId w:val="1205"/>
+          <w:numId w:val="1206"/>
         </w:numPr>
       </w:pPr>
       <w:bookmarkStart w:id="1353" w:name="bibliographyRussellDanielM"/>
@@ -57410,7 +57454,7 @@
         <w:pStyle w:val="Compact"/>
         <w:numPr>
           <w:ilvl w:val="0"/>
-          <w:numId w:val="1205"/>
+          <w:numId w:val="1206"/>
         </w:numPr>
       </w:pPr>
       <w:bookmarkStart w:id="1355" w:name="bibliographyJosephSack2008"/>
@@ -57459,7 +57503,7 @@
         <w:pStyle w:val="Compact"/>
         <w:numPr>
           <w:ilvl w:val="0"/>
-          <w:numId w:val="1205"/>
+          <w:numId w:val="1206"/>
         </w:numPr>
       </w:pPr>
       <w:bookmarkStart w:id="1357" w:name="bibliographySearchEngineIndexing"/>
@@ -57496,7 +57540,7 @@
         <w:pStyle w:val="Compact"/>
         <w:numPr>
           <w:ilvl w:val="0"/>
-          <w:numId w:val="1205"/>
+          <w:numId w:val="1206"/>
         </w:numPr>
       </w:pPr>
       <w:bookmarkStart w:id="1359" w:name="bibliographySherylSandberg2017"/>
@@ -57539,7 +57583,7 @@
         <w:pStyle w:val="Compact"/>
         <w:numPr>
           <w:ilvl w:val="0"/>
-          <w:numId w:val="1205"/>
+          <w:numId w:val="1206"/>
         </w:numPr>
       </w:pPr>
       <w:bookmarkStart w:id="1361" w:name="bibliographyLindaSSanford2006"/>
@@ -57588,7 +57632,7 @@
         <w:pStyle w:val="Compact"/>
         <w:numPr>
           <w:ilvl w:val="0"/>
-          <w:numId w:val="1205"/>
+          <w:numId w:val="1206"/>
         </w:numPr>
       </w:pPr>
       <w:bookmarkStart w:id="1363" w:name="bibliographyMarijaSelakovic2015"/>
@@ -57631,7 +57675,7 @@
         <w:pStyle w:val="Compact"/>
         <w:numPr>
           <w:ilvl w:val="0"/>
-          <w:numId w:val="1205"/>
+          <w:numId w:val="1206"/>
         </w:numPr>
       </w:pPr>
       <w:bookmarkStart w:id="1365" w:name="bibliographyCliffordAShaffer"/>
@@ -57674,7 +57718,7 @@
         <w:pStyle w:val="Compact"/>
         <w:numPr>
           <w:ilvl w:val="0"/>
-          <w:numId w:val="1205"/>
+          <w:numId w:val="1206"/>
         </w:numPr>
       </w:pPr>
       <w:bookmarkStart w:id="1367" w:name="bibliographyJonathanSnook"/>
@@ -57711,7 +57755,7 @@
         <w:pStyle w:val="Compact"/>
         <w:numPr>
           <w:ilvl w:val="0"/>
-          <w:numId w:val="1205"/>
+          <w:numId w:val="1206"/>
         </w:numPr>
       </w:pPr>
       <w:bookmarkStart w:id="1369" w:name="bibliographyStoyanStefanov"/>
@@ -57748,7 +57792,7 @@
         <w:pStyle w:val="Compact"/>
         <w:numPr>
           <w:ilvl w:val="0"/>
-          <w:numId w:val="1205"/>
+          <w:numId w:val="1206"/>
         </w:numPr>
       </w:pPr>
       <w:bookmarkStart w:id="1371" w:name="bibliographyBjarneStroustrup"/>
@@ -57785,7 +57829,7 @@
         <w:pStyle w:val="Compact"/>
         <w:numPr>
           <w:ilvl w:val="0"/>
-          <w:numId w:val="1205"/>
+          <w:numId w:val="1206"/>
         </w:numPr>
       </w:pPr>
       <w:bookmarkStart w:id="1373" w:name="bibliographyAllenGTaylor2019"/>
@@ -57828,7 +57872,7 @@
         <w:pStyle w:val="Compact"/>
         <w:numPr>
           <w:ilvl w:val="0"/>
-          <w:numId w:val="1205"/>
+          <w:numId w:val="1206"/>
         </w:numPr>
       </w:pPr>
       <w:bookmarkStart w:id="1375" w:name="bibliographyAllenGTaylor2024"/>
@@ -57871,7 +57915,7 @@
         <w:pStyle w:val="Compact"/>
         <w:numPr>
           <w:ilvl w:val="0"/>
-          <w:numId w:val="1205"/>
+          <w:numId w:val="1206"/>
         </w:numPr>
       </w:pPr>
       <w:bookmarkStart w:id="1377" w:name="bibliographyDennisTenen20210701"/>
@@ -57914,7 +57958,7 @@
         <w:pStyle w:val="Compact"/>
         <w:numPr>
           <w:ilvl w:val="0"/>
-          <w:numId w:val="1205"/>
+          <w:numId w:val="1206"/>
         </w:numPr>
       </w:pPr>
       <w:bookmarkStart w:id="1379" w:name="bibliographyTheTwelve-FactorApp"/>
@@ -57951,7 +57995,7 @@
         <w:pStyle w:val="Compact"/>
         <w:numPr>
           <w:ilvl w:val="0"/>
-          <w:numId w:val="1205"/>
+          <w:numId w:val="1206"/>
         </w:numPr>
       </w:pPr>
       <w:bookmarkStart w:id="1381" w:name="bibliographyDeLeanTolbertSmith2022"/>
@@ -57994,7 +58038,7 @@
         <w:pStyle w:val="Compact"/>
         <w:numPr>
           <w:ilvl w:val="0"/>
-          <w:numId w:val="1205"/>
+          <w:numId w:val="1206"/>
         </w:numPr>
       </w:pPr>
       <w:bookmarkStart w:id="1383" w:name="bibliographyPetrTravkin2023-02-27"/>
@@ -58037,7 +58081,7 @@
         <w:pStyle w:val="Compact"/>
         <w:numPr>
           <w:ilvl w:val="0"/>
-          <w:numId w:val="1205"/>
+          <w:numId w:val="1206"/>
         </w:numPr>
       </w:pPr>
       <w:bookmarkStart w:id="1385" w:name="bibliographyYuliVasiliev2022"/>
@@ -58080,7 +58124,7 @@
         <w:pStyle w:val="Compact"/>
         <w:numPr>
           <w:ilvl w:val="0"/>
-          <w:numId w:val="1205"/>
+          <w:numId w:val="1206"/>
         </w:numPr>
       </w:pPr>
       <w:bookmarkStart w:id="1387" w:name="bibliographyJoostVisser"/>
@@ -58123,7 +58167,7 @@
         <w:pStyle w:val="Compact"/>
         <w:numPr>
           <w:ilvl w:val="0"/>
-          <w:numId w:val="1205"/>
+          <w:numId w:val="1206"/>
         </w:numPr>
       </w:pPr>
       <w:bookmarkStart w:id="1389" w:name="bibliographyVaibhavVerdhan"/>
@@ -58166,7 +58210,7 @@
         <w:pStyle w:val="Compact"/>
         <w:numPr>
           <w:ilvl w:val="0"/>
-          <w:numId w:val="1205"/>
+          <w:numId w:val="1206"/>
         </w:numPr>
       </w:pPr>
       <w:bookmarkStart w:id="1391" w:name="bibliographyJohnWhalen"/>
@@ -58209,7 +58253,7 @@
         <w:pStyle w:val="Compact"/>
         <w:numPr>
           <w:ilvl w:val="0"/>
-          <w:numId w:val="1205"/>
+          <w:numId w:val="1206"/>
         </w:numPr>
       </w:pPr>
       <w:bookmarkStart w:id="1392" w:name="bibliographyWikipedia"/>
@@ -58246,7 +58290,7 @@
         <w:pStyle w:val="Compact"/>
         <w:numPr>
           <w:ilvl w:val="0"/>
-          <w:numId w:val="1205"/>
+          <w:numId w:val="1206"/>
         </w:numPr>
       </w:pPr>
       <w:bookmarkStart w:id="1394" w:name="bibliographyUrimAndThummim"/>
@@ -58289,7 +58333,7 @@
         <w:pStyle w:val="Compact"/>
         <w:numPr>
           <w:ilvl w:val="0"/>
-          <w:numId w:val="1205"/>
+          <w:numId w:val="1206"/>
         </w:numPr>
       </w:pPr>
       <w:bookmarkStart w:id="1396" w:name="bibliographyEberhardWolff"/>
@@ -58332,7 +58376,7 @@
         <w:pStyle w:val="Compact"/>
         <w:numPr>
           <w:ilvl w:val="0"/>
-          <w:numId w:val="1205"/>
+          <w:numId w:val="1206"/>
         </w:numPr>
       </w:pPr>
       <w:bookmarkStart w:id="1398" w:name="bibliographyLukeWroblewski"/>
@@ -58375,7 +58419,7 @@
         <w:pStyle w:val="Compact"/>
         <w:numPr>
           <w:ilvl w:val="0"/>
-          <w:numId w:val="1205"/>
+          <w:numId w:val="1206"/>
         </w:numPr>
       </w:pPr>
       <w:bookmarkStart w:id="1400" w:name="bibliographyWyke-SmithCharles"/>
@@ -62762,7 +62806,7 @@
         <w:pStyle w:val="Compact"/>
         <w:numPr>
           <w:ilvl w:val="0"/>
-          <w:numId w:val="1206"/>
+          <w:numId w:val="1207"/>
         </w:numPr>
       </w:pPr>
       <w:r>
@@ -62774,7 +62818,7 @@
         <w:pStyle w:val="Compact"/>
         <w:numPr>
           <w:ilvl w:val="0"/>
-          <w:numId w:val="1206"/>
+          <w:numId w:val="1207"/>
         </w:numPr>
       </w:pPr>
       <w:r>
@@ -62786,7 +62830,7 @@
         <w:pStyle w:val="Compact"/>
         <w:numPr>
           <w:ilvl w:val="1"/>
-          <w:numId w:val="1207"/>
+          <w:numId w:val="1208"/>
         </w:numPr>
       </w:pPr>
       <w:r>
@@ -62798,7 +62842,7 @@
         <w:pStyle w:val="Compact"/>
         <w:numPr>
           <w:ilvl w:val="1"/>
-          <w:numId w:val="1207"/>
+          <w:numId w:val="1208"/>
         </w:numPr>
       </w:pPr>
       <w:r>
@@ -62810,7 +62854,7 @@
         <w:pStyle w:val="Compact"/>
         <w:numPr>
           <w:ilvl w:val="1"/>
-          <w:numId w:val="1207"/>
+          <w:numId w:val="1208"/>
         </w:numPr>
       </w:pPr>
       <w:r>
@@ -62844,7 +62888,7 @@
         <w:pStyle w:val="Compact"/>
         <w:numPr>
           <w:ilvl w:val="0"/>
-          <w:numId w:val="1208"/>
+          <w:numId w:val="1209"/>
         </w:numPr>
       </w:pPr>
       <w:r>
@@ -62954,7 +62998,7 @@
         <w:pStyle w:val="Compact"/>
         <w:numPr>
           <w:ilvl w:val="0"/>
-          <w:numId w:val="1209"/>
+          <w:numId w:val="1210"/>
         </w:numPr>
       </w:pPr>
       <w:r>
@@ -62966,7 +63010,7 @@
         <w:pStyle w:val="Compact"/>
         <w:numPr>
           <w:ilvl w:val="0"/>
-          <w:numId w:val="1209"/>
+          <w:numId w:val="1210"/>
         </w:numPr>
       </w:pPr>
       <w:r>
@@ -62978,7 +63022,7 @@
         <w:pStyle w:val="Compact"/>
         <w:numPr>
           <w:ilvl w:val="0"/>
-          <w:numId w:val="1209"/>
+          <w:numId w:val="1210"/>
         </w:numPr>
       </w:pPr>
       <w:r>
@@ -62990,7 +63034,7 @@
         <w:pStyle w:val="Compact"/>
         <w:numPr>
           <w:ilvl w:val="0"/>
-          <w:numId w:val="1209"/>
+          <w:numId w:val="1210"/>
         </w:numPr>
       </w:pPr>
       <w:r>
@@ -63008,7 +63052,7 @@
         <w:pStyle w:val="Compact"/>
         <w:numPr>
           <w:ilvl w:val="0"/>
-          <w:numId w:val="1209"/>
+          <w:numId w:val="1210"/>
         </w:numPr>
       </w:pPr>
     </w:p>
@@ -63017,7 +63061,7 @@
         <w:pStyle w:val="Compact"/>
         <w:numPr>
           <w:ilvl w:val="1"/>
-          <w:numId w:val="1210"/>
+          <w:numId w:val="1211"/>
         </w:numPr>
       </w:pPr>
       <w:r>
@@ -63029,7 +63073,7 @@
         <w:pStyle w:val="Compact"/>
         <w:numPr>
           <w:ilvl w:val="1"/>
-          <w:numId w:val="1210"/>
+          <w:numId w:val="1211"/>
         </w:numPr>
       </w:pPr>
       <w:r>
@@ -63041,7 +63085,7 @@
         <w:pStyle w:val="Compact"/>
         <w:numPr>
           <w:ilvl w:val="1"/>
-          <w:numId w:val="1210"/>
+          <w:numId w:val="1211"/>
         </w:numPr>
       </w:pPr>
       <w:r>
@@ -63184,7 +63228,7 @@
         <w:pStyle w:val="Compact"/>
         <w:numPr>
           <w:ilvl w:val="0"/>
-          <w:numId w:val="1211"/>
+          <w:numId w:val="1212"/>
         </w:numPr>
       </w:pPr>
       <w:r>
@@ -63232,7 +63276,7 @@
         <w:pStyle w:val="Compact"/>
         <w:numPr>
           <w:ilvl w:val="0"/>
-          <w:numId w:val="1211"/>
+          <w:numId w:val="1212"/>
         </w:numPr>
       </w:pPr>
       <w:r>
@@ -66487,34 +66531,7 @@
     <w:abstractNumId w:val="991"/>
   </w:num>
   <w:num w:numId="1195">
-    <w:abstractNumId w:val="99201"/>
-    <w:lvlOverride w:ilvl="0">
-      <w:startOverride w:val="1"/>
-    </w:lvlOverride>
-    <w:lvlOverride w:ilvl="1">
-      <w:startOverride w:val="1"/>
-    </w:lvlOverride>
-    <w:lvlOverride w:ilvl="2">
-      <w:startOverride w:val="1"/>
-    </w:lvlOverride>
-    <w:lvlOverride w:ilvl="3">
-      <w:startOverride w:val="1"/>
-    </w:lvlOverride>
-    <w:lvlOverride w:ilvl="4">
-      <w:startOverride w:val="1"/>
-    </w:lvlOverride>
-    <w:lvlOverride w:ilvl="5">
-      <w:startOverride w:val="1"/>
-    </w:lvlOverride>
-    <w:lvlOverride w:ilvl="6">
-      <w:startOverride w:val="1"/>
-    </w:lvlOverride>
-    <w:lvlOverride w:ilvl="7">
-      <w:startOverride w:val="1"/>
-    </w:lvlOverride>
-    <w:lvlOverride w:ilvl="8">
-      <w:startOverride w:val="1"/>
-    </w:lvlOverride>
+    <w:abstractNumId w:val="991"/>
   </w:num>
   <w:num w:numId="1196">
     <w:abstractNumId w:val="99201"/>
@@ -66667,9 +66684,39 @@
     </w:lvlOverride>
   </w:num>
   <w:num w:numId="1201">
+    <w:abstractNumId w:val="99201"/>
+    <w:lvlOverride w:ilvl="0">
+      <w:startOverride w:val="1"/>
+    </w:lvlOverride>
+    <w:lvlOverride w:ilvl="1">
+      <w:startOverride w:val="1"/>
+    </w:lvlOverride>
+    <w:lvlOverride w:ilvl="2">
+      <w:startOverride w:val="1"/>
+    </w:lvlOverride>
+    <w:lvlOverride w:ilvl="3">
+      <w:startOverride w:val="1"/>
+    </w:lvlOverride>
+    <w:lvlOverride w:ilvl="4">
+      <w:startOverride w:val="1"/>
+    </w:lvlOverride>
+    <w:lvlOverride w:ilvl="5">
+      <w:startOverride w:val="1"/>
+    </w:lvlOverride>
+    <w:lvlOverride w:ilvl="6">
+      <w:startOverride w:val="1"/>
+    </w:lvlOverride>
+    <w:lvlOverride w:ilvl="7">
+      <w:startOverride w:val="1"/>
+    </w:lvlOverride>
+    <w:lvlOverride w:ilvl="8">
+      <w:startOverride w:val="1"/>
+    </w:lvlOverride>
+  </w:num>
+  <w:num w:numId="1202">
     <w:abstractNumId w:val="991"/>
   </w:num>
-  <w:num w:numId="1202">
+  <w:num w:numId="1203">
     <w:abstractNumId w:val="99201"/>
     <w:lvlOverride w:ilvl="0">
       <w:startOverride w:val="1"/>
@@ -66698,42 +66745,12 @@
     <w:lvlOverride w:ilvl="8">
       <w:startOverride w:val="1"/>
     </w:lvlOverride>
-  </w:num>
-  <w:num w:numId="1203">
-    <w:abstractNumId w:val="991"/>
   </w:num>
   <w:num w:numId="1204">
     <w:abstractNumId w:val="991"/>
   </w:num>
   <w:num w:numId="1205">
-    <w:abstractNumId w:val="99201"/>
-    <w:lvlOverride w:ilvl="0">
-      <w:startOverride w:val="1"/>
-    </w:lvlOverride>
-    <w:lvlOverride w:ilvl="1">
-      <w:startOverride w:val="1"/>
-    </w:lvlOverride>
-    <w:lvlOverride w:ilvl="2">
-      <w:startOverride w:val="1"/>
-    </w:lvlOverride>
-    <w:lvlOverride w:ilvl="3">
-      <w:startOverride w:val="1"/>
-    </w:lvlOverride>
-    <w:lvlOverride w:ilvl="4">
-      <w:startOverride w:val="1"/>
-    </w:lvlOverride>
-    <w:lvlOverride w:ilvl="5">
-      <w:startOverride w:val="1"/>
-    </w:lvlOverride>
-    <w:lvlOverride w:ilvl="6">
-      <w:startOverride w:val="1"/>
-    </w:lvlOverride>
-    <w:lvlOverride w:ilvl="7">
-      <w:startOverride w:val="1"/>
-    </w:lvlOverride>
-    <w:lvlOverride w:ilvl="8">
-      <w:startOverride w:val="1"/>
-    </w:lvlOverride>
+    <w:abstractNumId w:val="991"/>
   </w:num>
   <w:num w:numId="1206">
     <w:abstractNumId w:val="99201"/>
@@ -66856,9 +66873,39 @@
     </w:lvlOverride>
   </w:num>
   <w:num w:numId="1210">
+    <w:abstractNumId w:val="99201"/>
+    <w:lvlOverride w:ilvl="0">
+      <w:startOverride w:val="1"/>
+    </w:lvlOverride>
+    <w:lvlOverride w:ilvl="1">
+      <w:startOverride w:val="1"/>
+    </w:lvlOverride>
+    <w:lvlOverride w:ilvl="2">
+      <w:startOverride w:val="1"/>
+    </w:lvlOverride>
+    <w:lvlOverride w:ilvl="3">
+      <w:startOverride w:val="1"/>
+    </w:lvlOverride>
+    <w:lvlOverride w:ilvl="4">
+      <w:startOverride w:val="1"/>
+    </w:lvlOverride>
+    <w:lvlOverride w:ilvl="5">
+      <w:startOverride w:val="1"/>
+    </w:lvlOverride>
+    <w:lvlOverride w:ilvl="6">
+      <w:startOverride w:val="1"/>
+    </w:lvlOverride>
+    <w:lvlOverride w:ilvl="7">
+      <w:startOverride w:val="1"/>
+    </w:lvlOverride>
+    <w:lvlOverride w:ilvl="8">
+      <w:startOverride w:val="1"/>
+    </w:lvlOverride>
+  </w:num>
+  <w:num w:numId="1211">
     <w:abstractNumId w:val="991"/>
   </w:num>
-  <w:num w:numId="1211">
+  <w:num w:numId="1212">
     <w:abstractNumId w:val="991"/>
   </w:num>
 </w:numbering>

</xml_diff>

<commit_message>
<p datetime="2024-09-06T23:57:00"> 				2024-09-06T23:57:00 Unedited... column 				<ul> 					<li 						datetime="2024-09-07T00:20:00" 						data-url="en.wikipedia.org/wiki/Tears_in_Heaven" 					> The general format of the Bible is to place the book titles on the top, repeat the book titles and chapter numbers at the beginning of each chapter, and place the verse number beside its text. In so doing, there are alphanumeric book titles, and numeric chapters and verses. For the work of the author there are tables with rows and columns. 					</li> 				</ul> 			</p>
</commit_message>
<xml_diff>
--- a/IIS/WordEngineering/WordUnion/2015-10-23DoctoralDissertation.docx
+++ b/IIS/WordEngineering/WordUnion/2015-10-23DoctoralDissertation.docx
@@ -48713,6 +48713,32 @@
         <w:pStyle w:val="FirstParagraph"/>
       </w:pPr>
       <w:r>
+        <w:t xml:space="preserve">2024-09-06T23:57:00 Unedited... column</w:t>
+      </w:r>
+    </w:p>
+    <w:p>
+      <w:pPr>
+        <w:pStyle w:val="Compact"/>
+        <w:numPr>
+          <w:ilvl w:val="0"/>
+          <w:numId w:val="1195"/>
+        </w:numPr>
+      </w:pPr>
+      <w:r>
+        <w:t xml:space="preserve">The general format of the Bible is to place the book titles on the top, repeat the book titles and chapter numbers at the beginning of each chapter, and place the verse number beside its text.</w:t>
+      </w:r>
+      <w:r>
+        <w:t xml:space="preserve"> </w:t>
+      </w:r>
+      <w:r>
+        <w:t xml:space="preserve">In so doing, there are alphanumeric book titles, and numeric chapters and verses. For the work of the author there are tables with rows and columns.</w:t>
+      </w:r>
+    </w:p>
+    <w:p>
+      <w:pPr>
+        <w:pStyle w:val="FirstParagraph"/>
+      </w:pPr>
+      <w:r>
         <w:t xml:space="preserve">Microsoft SQL Server limitations include:</w:t>
       </w:r>
     </w:p>
@@ -48721,7 +48747,7 @@
         <w:pStyle w:val="Compact"/>
         <w:numPr>
           <w:ilvl w:val="0"/>
-          <w:numId w:val="1195"/>
+          <w:numId w:val="1196"/>
         </w:numPr>
       </w:pPr>
       <w:hyperlink r:id="rId1090">
@@ -48738,7 +48764,7 @@
         <w:pStyle w:val="Compact"/>
         <w:numPr>
           <w:ilvl w:val="0"/>
-          <w:numId w:val="1195"/>
+          <w:numId w:val="1196"/>
         </w:numPr>
       </w:pPr>
       <w:r>
@@ -48750,7 +48776,7 @@
         <w:pStyle w:val="Compact"/>
         <w:numPr>
           <w:ilvl w:val="0"/>
-          <w:numId w:val="1195"/>
+          <w:numId w:val="1196"/>
         </w:numPr>
       </w:pPr>
       <w:r>
@@ -48762,7 +48788,7 @@
         <w:pStyle w:val="Compact"/>
         <w:numPr>
           <w:ilvl w:val="0"/>
-          <w:numId w:val="1195"/>
+          <w:numId w:val="1196"/>
         </w:numPr>
       </w:pPr>
       <w:r>
@@ -48774,7 +48800,7 @@
         <w:pStyle w:val="Compact"/>
         <w:numPr>
           <w:ilvl w:val="0"/>
-          <w:numId w:val="1195"/>
+          <w:numId w:val="1196"/>
         </w:numPr>
       </w:pPr>
       <w:r>
@@ -49227,7 +49253,7 @@
         <w:pStyle w:val="Compact"/>
         <w:numPr>
           <w:ilvl w:val="0"/>
-          <w:numId w:val="1196"/>
+          <w:numId w:val="1197"/>
         </w:numPr>
       </w:pPr>
       <w:r>
@@ -49239,7 +49265,7 @@
         <w:pStyle w:val="Compact"/>
         <w:numPr>
           <w:ilvl w:val="0"/>
-          <w:numId w:val="1196"/>
+          <w:numId w:val="1197"/>
         </w:numPr>
       </w:pPr>
       <w:r>
@@ -49251,7 +49277,7 @@
         <w:pStyle w:val="Compact"/>
         <w:numPr>
           <w:ilvl w:val="0"/>
-          <w:numId w:val="1196"/>
+          <w:numId w:val="1197"/>
         </w:numPr>
       </w:pPr>
       <w:r>
@@ -49263,7 +49289,7 @@
         <w:pStyle w:val="Compact"/>
         <w:numPr>
           <w:ilvl w:val="0"/>
-          <w:numId w:val="1196"/>
+          <w:numId w:val="1197"/>
         </w:numPr>
       </w:pPr>
       <w:r>
@@ -49275,7 +49301,7 @@
         <w:pStyle w:val="Compact"/>
         <w:numPr>
           <w:ilvl w:val="0"/>
-          <w:numId w:val="1196"/>
+          <w:numId w:val="1197"/>
         </w:numPr>
       </w:pPr>
       <w:r>
@@ -49287,7 +49313,7 @@
         <w:pStyle w:val="Compact"/>
         <w:numPr>
           <w:ilvl w:val="0"/>
-          <w:numId w:val="1196"/>
+          <w:numId w:val="1197"/>
         </w:numPr>
       </w:pPr>
       <w:r>
@@ -49339,7 +49365,7 @@
         <w:pStyle w:val="Compact"/>
         <w:numPr>
           <w:ilvl w:val="0"/>
-          <w:numId w:val="1197"/>
+          <w:numId w:val="1198"/>
         </w:numPr>
       </w:pPr>
       <w:r>
@@ -49351,7 +49377,7 @@
         <w:pStyle w:val="Compact"/>
         <w:numPr>
           <w:ilvl w:val="0"/>
-          <w:numId w:val="1197"/>
+          <w:numId w:val="1198"/>
         </w:numPr>
       </w:pPr>
       <w:r>
@@ -49363,7 +49389,7 @@
         <w:pStyle w:val="Compact"/>
         <w:numPr>
           <w:ilvl w:val="0"/>
-          <w:numId w:val="1197"/>
+          <w:numId w:val="1198"/>
         </w:numPr>
       </w:pPr>
       <w:r>
@@ -49375,7 +49401,7 @@
         <w:pStyle w:val="Compact"/>
         <w:numPr>
           <w:ilvl w:val="0"/>
-          <w:numId w:val="1197"/>
+          <w:numId w:val="1198"/>
         </w:numPr>
       </w:pPr>
       <w:r>
@@ -49413,7 +49439,7 @@
         <w:pStyle w:val="Compact"/>
         <w:numPr>
           <w:ilvl w:val="0"/>
-          <w:numId w:val="1198"/>
+          <w:numId w:val="1199"/>
         </w:numPr>
       </w:pPr>
       <w:r>
@@ -49448,7 +49474,7 @@
         <w:pStyle w:val="Compact"/>
         <w:numPr>
           <w:ilvl w:val="0"/>
-          <w:numId w:val="1198"/>
+          <w:numId w:val="1199"/>
         </w:numPr>
       </w:pPr>
       <w:r>
@@ -49483,7 +49509,7 @@
         <w:pStyle w:val="Compact"/>
         <w:numPr>
           <w:ilvl w:val="0"/>
-          <w:numId w:val="1198"/>
+          <w:numId w:val="1199"/>
         </w:numPr>
       </w:pPr>
       <w:r>
@@ -49709,7 +49735,7 @@
         <w:pStyle w:val="Compact"/>
         <w:numPr>
           <w:ilvl w:val="0"/>
-          <w:numId w:val="1199"/>
+          <w:numId w:val="1200"/>
         </w:numPr>
       </w:pPr>
       <w:hyperlink r:id="rId1118">
@@ -49749,7 +49775,7 @@
         <w:pStyle w:val="Compact"/>
         <w:numPr>
           <w:ilvl w:val="0"/>
-          <w:numId w:val="1199"/>
+          <w:numId w:val="1200"/>
         </w:numPr>
       </w:pPr>
       <w:hyperlink r:id="rId1120">
@@ -49797,7 +49823,7 @@
         <w:pStyle w:val="Compact"/>
         <w:numPr>
           <w:ilvl w:val="0"/>
-          <w:numId w:val="1200"/>
+          <w:numId w:val="1201"/>
         </w:numPr>
       </w:pPr>
       <w:r>
@@ -49809,7 +49835,7 @@
         <w:pStyle w:val="Compact"/>
         <w:numPr>
           <w:ilvl w:val="0"/>
-          <w:numId w:val="1200"/>
+          <w:numId w:val="1201"/>
         </w:numPr>
       </w:pPr>
       <w:r>
@@ -49821,7 +49847,7 @@
         <w:pStyle w:val="Compact"/>
         <w:numPr>
           <w:ilvl w:val="0"/>
-          <w:numId w:val="1200"/>
+          <w:numId w:val="1201"/>
         </w:numPr>
       </w:pPr>
       <w:r>
@@ -50010,7 +50036,7 @@
         <w:pStyle w:val="Compact"/>
         <w:numPr>
           <w:ilvl w:val="0"/>
-          <w:numId w:val="1201"/>
+          <w:numId w:val="1202"/>
         </w:numPr>
       </w:pPr>
       <w:r>
@@ -50048,7 +50074,7 @@
         <w:pStyle w:val="Compact"/>
         <w:numPr>
           <w:ilvl w:val="0"/>
-          <w:numId w:val="1201"/>
+          <w:numId w:val="1202"/>
         </w:numPr>
       </w:pPr>
       <w:r>
@@ -50082,7 +50108,7 @@
         <w:pStyle w:val="Compact"/>
         <w:numPr>
           <w:ilvl w:val="0"/>
-          <w:numId w:val="1201"/>
+          <w:numId w:val="1202"/>
         </w:numPr>
       </w:pPr>
       <w:r>
@@ -50094,7 +50120,7 @@
         <w:pStyle w:val="Compact"/>
         <w:numPr>
           <w:ilvl w:val="0"/>
-          <w:numId w:val="1201"/>
+          <w:numId w:val="1202"/>
         </w:numPr>
       </w:pPr>
       <w:r>
@@ -50242,7 +50268,7 @@
         <w:pStyle w:val="Compact"/>
         <w:numPr>
           <w:ilvl w:val="0"/>
-          <w:numId w:val="1202"/>
+          <w:numId w:val="1203"/>
         </w:numPr>
       </w:pPr>
       <w:hyperlink r:id="rId1135">
@@ -50259,7 +50285,7 @@
         <w:pStyle w:val="Compact"/>
         <w:numPr>
           <w:ilvl w:val="0"/>
-          <w:numId w:val="1202"/>
+          <w:numId w:val="1203"/>
         </w:numPr>
       </w:pPr>
       <w:hyperlink r:id="rId1136">
@@ -50276,7 +50302,7 @@
         <w:pStyle w:val="Compact"/>
         <w:numPr>
           <w:ilvl w:val="0"/>
-          <w:numId w:val="1202"/>
+          <w:numId w:val="1203"/>
         </w:numPr>
       </w:pPr>
       <w:hyperlink r:id="rId1137">
@@ -50293,7 +50319,7 @@
         <w:pStyle w:val="Compact"/>
         <w:numPr>
           <w:ilvl w:val="0"/>
-          <w:numId w:val="1202"/>
+          <w:numId w:val="1203"/>
         </w:numPr>
       </w:pPr>
       <w:hyperlink r:id="rId1138">
@@ -50310,7 +50336,7 @@
         <w:pStyle w:val="Compact"/>
         <w:numPr>
           <w:ilvl w:val="0"/>
-          <w:numId w:val="1202"/>
+          <w:numId w:val="1203"/>
         </w:numPr>
       </w:pPr>
       <w:hyperlink r:id="rId1139">
@@ -50327,7 +50353,7 @@
         <w:pStyle w:val="Compact"/>
         <w:numPr>
           <w:ilvl w:val="0"/>
-          <w:numId w:val="1202"/>
+          <w:numId w:val="1203"/>
         </w:numPr>
       </w:pPr>
       <w:hyperlink r:id="rId1140">
@@ -50344,7 +50370,7 @@
         <w:pStyle w:val="Compact"/>
         <w:numPr>
           <w:ilvl w:val="0"/>
-          <w:numId w:val="1202"/>
+          <w:numId w:val="1203"/>
         </w:numPr>
       </w:pPr>
       <w:hyperlink r:id="rId1141">
@@ -50361,7 +50387,7 @@
         <w:pStyle w:val="Compact"/>
         <w:numPr>
           <w:ilvl w:val="0"/>
-          <w:numId w:val="1202"/>
+          <w:numId w:val="1203"/>
         </w:numPr>
       </w:pPr>
       <w:hyperlink r:id="rId1142">
@@ -50378,7 +50404,7 @@
         <w:pStyle w:val="Compact"/>
         <w:numPr>
           <w:ilvl w:val="0"/>
-          <w:numId w:val="1202"/>
+          <w:numId w:val="1203"/>
         </w:numPr>
       </w:pPr>
       <w:hyperlink r:id="rId1143">
@@ -50395,7 +50421,7 @@
         <w:pStyle w:val="Compact"/>
         <w:numPr>
           <w:ilvl w:val="0"/>
-          <w:numId w:val="1202"/>
+          <w:numId w:val="1203"/>
         </w:numPr>
       </w:pPr>
       <w:hyperlink r:id="rId1144">
@@ -51933,7 +51959,7 @@
         <w:pStyle w:val="Compact"/>
         <w:numPr>
           <w:ilvl w:val="0"/>
-          <w:numId w:val="1203"/>
+          <w:numId w:val="1204"/>
         </w:numPr>
       </w:pPr>
       <w:hyperlink r:id="rId22">
@@ -51950,7 +51976,7 @@
         <w:pStyle w:val="Compact"/>
         <w:numPr>
           <w:ilvl w:val="0"/>
-          <w:numId w:val="1203"/>
+          <w:numId w:val="1204"/>
         </w:numPr>
       </w:pPr>
       <w:hyperlink r:id="rId40">
@@ -51967,7 +51993,7 @@
         <w:pStyle w:val="Compact"/>
         <w:numPr>
           <w:ilvl w:val="0"/>
-          <w:numId w:val="1203"/>
+          <w:numId w:val="1204"/>
         </w:numPr>
       </w:pPr>
       <w:hyperlink r:id="rId298">
@@ -51984,7 +52010,7 @@
         <w:pStyle w:val="Compact"/>
         <w:numPr>
           <w:ilvl w:val="0"/>
-          <w:numId w:val="1203"/>
+          <w:numId w:val="1204"/>
         </w:numPr>
       </w:pPr>
       <w:hyperlink r:id="rId94">
@@ -53642,7 +53668,7 @@
         <w:pStyle w:val="Compact"/>
         <w:numPr>
           <w:ilvl w:val="0"/>
-          <w:numId w:val="1204"/>
+          <w:numId w:val="1205"/>
         </w:numPr>
       </w:pPr>
       <w:r>
@@ -53660,7 +53686,7 @@
         <w:pStyle w:val="Compact"/>
         <w:numPr>
           <w:ilvl w:val="0"/>
-          <w:numId w:val="1204"/>
+          <w:numId w:val="1205"/>
         </w:numPr>
       </w:pPr>
       <w:r>
@@ -53678,7 +53704,7 @@
         <w:pStyle w:val="Compact"/>
         <w:numPr>
           <w:ilvl w:val="0"/>
-          <w:numId w:val="1204"/>
+          <w:numId w:val="1205"/>
         </w:numPr>
       </w:pPr>
       <w:r>
@@ -53696,7 +53722,7 @@
         <w:pStyle w:val="Compact"/>
         <w:numPr>
           <w:ilvl w:val="0"/>
-          <w:numId w:val="1204"/>
+          <w:numId w:val="1205"/>
         </w:numPr>
       </w:pPr>
       <w:r>
@@ -53720,7 +53746,7 @@
         <w:pStyle w:val="Compact"/>
         <w:numPr>
           <w:ilvl w:val="0"/>
-          <w:numId w:val="1204"/>
+          <w:numId w:val="1205"/>
         </w:numPr>
       </w:pPr>
       <w:r>
@@ -53738,7 +53764,7 @@
         <w:pStyle w:val="Compact"/>
         <w:numPr>
           <w:ilvl w:val="0"/>
-          <w:numId w:val="1204"/>
+          <w:numId w:val="1205"/>
         </w:numPr>
       </w:pPr>
       <w:r>
@@ -53760,7 +53786,7 @@
         <w:pStyle w:val="Compact"/>
         <w:numPr>
           <w:ilvl w:val="0"/>
-          <w:numId w:val="1205"/>
+          <w:numId w:val="1206"/>
         </w:numPr>
       </w:pPr>
       <w:r>
@@ -53784,7 +53810,7 @@
         <w:pStyle w:val="Compact"/>
         <w:numPr>
           <w:ilvl w:val="0"/>
-          <w:numId w:val="1205"/>
+          <w:numId w:val="1206"/>
         </w:numPr>
       </w:pPr>
       <w:r>
@@ -54211,7 +54237,7 @@
         <w:pStyle w:val="Compact"/>
         <w:numPr>
           <w:ilvl w:val="0"/>
-          <w:numId w:val="1206"/>
+          <w:numId w:val="1207"/>
         </w:numPr>
       </w:pPr>
       <w:bookmarkStart w:id="1210" w:name="bibliographyABB_AseaBrownBoveri"/>
@@ -54248,7 +54274,7 @@
         <w:pStyle w:val="Compact"/>
         <w:numPr>
           <w:ilvl w:val="0"/>
-          <w:numId w:val="1206"/>
+          <w:numId w:val="1207"/>
         </w:numPr>
       </w:pPr>
       <w:bookmarkStart w:id="1212" w:name="bibliographyIvanAkulov"/>
@@ -54291,7 +54317,7 @@
         <w:pStyle w:val="Compact"/>
         <w:numPr>
           <w:ilvl w:val="0"/>
-          <w:numId w:val="1206"/>
+          <w:numId w:val="1207"/>
         </w:numPr>
       </w:pPr>
       <w:bookmarkStart w:id="1214" w:name="bibliographyAmazon"/>
@@ -54328,7 +54354,7 @@
         <w:pStyle w:val="Compact"/>
         <w:numPr>
           <w:ilvl w:val="0"/>
-          <w:numId w:val="1206"/>
+          <w:numId w:val="1207"/>
         </w:numPr>
       </w:pPr>
       <w:bookmarkStart w:id="1216" w:name="X3c4dbf30cec26266c26ab4c7c612aaa9d7e21e0"/>
@@ -54371,7 +54397,7 @@
         <w:pStyle w:val="Compact"/>
         <w:numPr>
           <w:ilvl w:val="0"/>
-          <w:numId w:val="1206"/>
+          <w:numId w:val="1207"/>
         </w:numPr>
       </w:pPr>
       <w:bookmarkStart w:id="1218" w:name="bibliographyAaronBallman20231229"/>
@@ -54414,7 +54440,7 @@
         <w:pStyle w:val="Compact"/>
         <w:numPr>
           <w:ilvl w:val="0"/>
-          <w:numId w:val="1206"/>
+          <w:numId w:val="1207"/>
         </w:numPr>
       </w:pPr>
       <w:bookmarkStart w:id="1220" w:name="bibliographyMattBeane2024"/>
@@ -54457,7 +54483,7 @@
         <w:pStyle w:val="Compact"/>
         <w:numPr>
           <w:ilvl w:val="0"/>
-          <w:numId w:val="1206"/>
+          <w:numId w:val="1207"/>
         </w:numPr>
       </w:pPr>
       <w:bookmarkStart w:id="1222" w:name="Xf9faf667ccdf481ba594ef6b1571b5f07154939"/>
@@ -54500,7 +54526,7 @@
         <w:pStyle w:val="Compact"/>
         <w:numPr>
           <w:ilvl w:val="0"/>
-          <w:numId w:val="1206"/>
+          <w:numId w:val="1207"/>
         </w:numPr>
       </w:pPr>
       <w:bookmarkStart w:id="1224" w:name="bibliographyStanleyBileschi2020"/>
@@ -54549,7 +54575,7 @@
         <w:pStyle w:val="Compact"/>
         <w:numPr>
           <w:ilvl w:val="0"/>
-          <w:numId w:val="1206"/>
+          <w:numId w:val="1207"/>
         </w:numPr>
       </w:pPr>
       <w:bookmarkStart w:id="1226" w:name="bibliographyPeterBruce2017"/>
@@ -54592,7 +54618,7 @@
         <w:pStyle w:val="Compact"/>
         <w:numPr>
           <w:ilvl w:val="0"/>
-          <w:numId w:val="1206"/>
+          <w:numId w:val="1207"/>
         </w:numPr>
       </w:pPr>
       <w:bookmarkStart w:id="1228" w:name="bibliographyFrederikBulthoff2019"/>
@@ -54635,7 +54661,7 @@
         <w:pStyle w:val="Compact"/>
         <w:numPr>
           <w:ilvl w:val="0"/>
-          <w:numId w:val="1206"/>
+          <w:numId w:val="1207"/>
         </w:numPr>
       </w:pPr>
       <w:bookmarkStart w:id="1230" w:name="bibliographyElizabethCastro2012"/>
@@ -54678,7 +54704,7 @@
         <w:pStyle w:val="Compact"/>
         <w:numPr>
           <w:ilvl w:val="0"/>
-          <w:numId w:val="1206"/>
+          <w:numId w:val="1207"/>
         </w:numPr>
       </w:pPr>
       <w:bookmarkStart w:id="1232" w:name="bibliographyMartyCagan20171117"/>
@@ -54721,7 +54747,7 @@
         <w:pStyle w:val="Compact"/>
         <w:numPr>
           <w:ilvl w:val="0"/>
-          <w:numId w:val="1206"/>
+          <w:numId w:val="1207"/>
         </w:numPr>
       </w:pPr>
       <w:bookmarkStart w:id="1234" w:name="X0453c5bc4a33644eb93bda8f8a3c4fe91ee0ac0"/>
@@ -54764,7 +54790,7 @@
         <w:pStyle w:val="Compact"/>
         <w:numPr>
           <w:ilvl w:val="0"/>
-          <w:numId w:val="1206"/>
+          <w:numId w:val="1207"/>
         </w:numPr>
       </w:pPr>
       <w:bookmarkStart w:id="1236" w:name="bibliographyMattChanoff20231107"/>
@@ -54819,7 +54845,7 @@
         <w:pStyle w:val="Compact"/>
         <w:numPr>
           <w:ilvl w:val="0"/>
-          <w:numId w:val="1206"/>
+          <w:numId w:val="1207"/>
         </w:numPr>
       </w:pPr>
       <w:bookmarkStart w:id="1238" w:name="bibliographyBruceClay2022"/>
@@ -54862,7 +54888,7 @@
         <w:pStyle w:val="Compact"/>
         <w:numPr>
           <w:ilvl w:val="0"/>
-          <w:numId w:val="1206"/>
+          <w:numId w:val="1207"/>
         </w:numPr>
       </w:pPr>
       <w:bookmarkStart w:id="1239" w:name="bibliographyEdgarFCodd1970"/>
@@ -54905,7 +54931,7 @@
         <w:pStyle w:val="Compact"/>
         <w:numPr>
           <w:ilvl w:val="0"/>
-          <w:numId w:val="1206"/>
+          <w:numId w:val="1207"/>
         </w:numPr>
       </w:pPr>
       <w:bookmarkStart w:id="1241" w:name="bibliographyAlisonCox2023"/>
@@ -54942,7 +54968,7 @@
         <w:pStyle w:val="Compact"/>
         <w:numPr>
           <w:ilvl w:val="0"/>
-          <w:numId w:val="1206"/>
+          <w:numId w:val="1207"/>
         </w:numPr>
       </w:pPr>
       <w:bookmarkStart w:id="1243" w:name="X3e799ea6b4b54950039219ba1ab46122048a033"/>
@@ -54985,7 +55011,7 @@
         <w:pStyle w:val="Compact"/>
         <w:numPr>
           <w:ilvl w:val="0"/>
-          <w:numId w:val="1206"/>
+          <w:numId w:val="1207"/>
         </w:numPr>
       </w:pPr>
       <w:bookmarkStart w:id="1244" w:name="bibliographyEdsgerWDijkstra"/>
@@ -55028,7 +55054,7 @@
         <w:pStyle w:val="Compact"/>
         <w:numPr>
           <w:ilvl w:val="0"/>
-          <w:numId w:val="1206"/>
+          <w:numId w:val="1207"/>
         </w:numPr>
       </w:pPr>
       <w:bookmarkStart w:id="1245" w:name="bibliographyMichaelDrosnin1997"/>
@@ -55071,7 +55097,7 @@
         <w:pStyle w:val="Compact"/>
         <w:numPr>
           <w:ilvl w:val="0"/>
-          <w:numId w:val="1206"/>
+          <w:numId w:val="1207"/>
         </w:numPr>
       </w:pPr>
       <w:bookmarkStart w:id="1247" w:name="bibliographyEdit911.com"/>
@@ -55108,7 +55134,7 @@
         <w:pStyle w:val="Compact"/>
         <w:numPr>
           <w:ilvl w:val="0"/>
-          <w:numId w:val="1206"/>
+          <w:numId w:val="1207"/>
         </w:numPr>
       </w:pPr>
       <w:bookmarkStart w:id="1248" w:name="bibliographyBenForta2017"/>
@@ -55140,7 +55166,7 @@
         <w:pStyle w:val="Compact"/>
         <w:numPr>
           <w:ilvl w:val="0"/>
-          <w:numId w:val="1206"/>
+          <w:numId w:val="1207"/>
         </w:numPr>
       </w:pPr>
       <w:bookmarkStart w:id="1250" w:name="bibliographyGrantFritchey2018"/>
@@ -55183,7 +55209,7 @@
         <w:pStyle w:val="Compact"/>
         <w:numPr>
           <w:ilvl w:val="0"/>
-          <w:numId w:val="1206"/>
+          <w:numId w:val="1207"/>
         </w:numPr>
       </w:pPr>
       <w:bookmarkStart w:id="1252" w:name="bibliographyAndrewGlassner2021"/>
@@ -55226,7 +55252,7 @@
         <w:pStyle w:val="Compact"/>
         <w:numPr>
           <w:ilvl w:val="0"/>
-          <w:numId w:val="1206"/>
+          <w:numId w:val="1207"/>
         </w:numPr>
       </w:pPr>
       <w:bookmarkStart w:id="1254" w:name="bibliographyIanGoodfellow2016"/>
@@ -55269,7 +55295,7 @@
         <w:pStyle w:val="Compact"/>
         <w:numPr>
           <w:ilvl w:val="0"/>
-          <w:numId w:val="1206"/>
+          <w:numId w:val="1207"/>
         </w:numPr>
       </w:pPr>
       <w:bookmarkStart w:id="1256" w:name="bibliographyKeithJGrant2018"/>
@@ -55312,7 +55338,7 @@
         <w:pStyle w:val="Compact"/>
         <w:numPr>
           <w:ilvl w:val="0"/>
-          <w:numId w:val="1206"/>
+          <w:numId w:val="1207"/>
         </w:numPr>
       </w:pPr>
       <w:bookmarkStart w:id="1258" w:name="bibliographyIlyaGrigorik2013"/>
@@ -55355,7 +55381,7 @@
         <w:pStyle w:val="Compact"/>
         <w:numPr>
           <w:ilvl w:val="0"/>
-          <w:numId w:val="1206"/>
+          <w:numId w:val="1207"/>
         </w:numPr>
       </w:pPr>
       <w:bookmarkStart w:id="1260" w:name="bibliographyIanHickson2023"/>
@@ -55398,7 +55424,7 @@
         <w:pStyle w:val="Compact"/>
         <w:numPr>
           <w:ilvl w:val="0"/>
-          <w:numId w:val="1206"/>
+          <w:numId w:val="1207"/>
         </w:numPr>
       </w:pPr>
       <w:bookmarkStart w:id="1262" w:name="bibliographyHitachi2023"/>
@@ -55441,7 +55467,7 @@
         <w:pStyle w:val="Compact"/>
         <w:numPr>
           <w:ilvl w:val="0"/>
-          <w:numId w:val="1206"/>
+          <w:numId w:val="1207"/>
         </w:numPr>
       </w:pPr>
       <w:bookmarkStart w:id="1264" w:name="bibliographyLaraCallenderHogan2014"/>
@@ -55484,7 +55510,7 @@
         <w:pStyle w:val="Compact"/>
         <w:numPr>
           <w:ilvl w:val="0"/>
-          <w:numId w:val="1206"/>
+          <w:numId w:val="1207"/>
         </w:numPr>
       </w:pPr>
       <w:bookmarkStart w:id="1266" w:name="bibliographyBrianHolt"/>
@@ -55527,7 +55553,7 @@
         <w:pStyle w:val="Compact"/>
         <w:numPr>
           <w:ilvl w:val="0"/>
-          <w:numId w:val="1206"/>
+          <w:numId w:val="1207"/>
         </w:numPr>
       </w:pPr>
       <w:bookmarkStart w:id="1268" w:name="bibliographyThomasHunterII2014"/>
@@ -55570,7 +55596,7 @@
         <w:pStyle w:val="Compact"/>
         <w:numPr>
           <w:ilvl w:val="0"/>
-          <w:numId w:val="1206"/>
+          <w:numId w:val="1207"/>
         </w:numPr>
       </w:pPr>
       <w:bookmarkStart w:id="1270" w:name="bibliographyRandallHyde"/>
@@ -55613,7 +55639,7 @@
         <w:pStyle w:val="Compact"/>
         <w:numPr>
           <w:ilvl w:val="0"/>
-          <w:numId w:val="1206"/>
+          <w:numId w:val="1207"/>
         </w:numPr>
       </w:pPr>
       <w:bookmarkStart w:id="1272" w:name="bibliographyJackHymanMarch2024"/>
@@ -55650,7 +55676,7 @@
         <w:pStyle w:val="Compact"/>
         <w:numPr>
           <w:ilvl w:val="0"/>
-          <w:numId w:val="1206"/>
+          <w:numId w:val="1207"/>
         </w:numPr>
       </w:pPr>
       <w:bookmarkStart w:id="1274" w:name="bibliographyDanielJackson20211116"/>
@@ -55693,7 +55719,7 @@
         <w:pStyle w:val="Compact"/>
         <w:numPr>
           <w:ilvl w:val="0"/>
-          <w:numId w:val="1206"/>
+          <w:numId w:val="1207"/>
         </w:numPr>
       </w:pPr>
       <w:bookmarkStart w:id="1276" w:name="bibliographyDanielJackson20230626"/>
@@ -55736,7 +55762,7 @@
         <w:pStyle w:val="Compact"/>
         <w:numPr>
           <w:ilvl w:val="0"/>
-          <w:numId w:val="1206"/>
+          <w:numId w:val="1207"/>
         </w:numPr>
       </w:pPr>
       <w:bookmarkStart w:id="1278" w:name="bibliographyDanielJackson20240108"/>
@@ -55779,7 +55805,7 @@
         <w:pStyle w:val="Compact"/>
         <w:numPr>
           <w:ilvl w:val="0"/>
-          <w:numId w:val="1206"/>
+          <w:numId w:val="1207"/>
         </w:numPr>
       </w:pPr>
       <w:bookmarkStart w:id="1280" w:name="bibliographyDanielJackson20240110"/>
@@ -55822,7 +55848,7 @@
         <w:pStyle w:val="Compact"/>
         <w:numPr>
           <w:ilvl w:val="0"/>
-          <w:numId w:val="1206"/>
+          <w:numId w:val="1207"/>
         </w:numPr>
       </w:pPr>
       <w:bookmarkStart w:id="1282" w:name="bibliographyRandallWJensen2014"/>
@@ -55865,7 +55891,7 @@
         <w:pStyle w:val="Compact"/>
         <w:numPr>
           <w:ilvl w:val="0"/>
-          <w:numId w:val="1206"/>
+          <w:numId w:val="1207"/>
         </w:numPr>
       </w:pPr>
       <w:bookmarkStart w:id="1284" w:name="bibliographyDonJones2002"/>
@@ -55908,7 +55934,7 @@
         <w:pStyle w:val="Compact"/>
         <w:numPr>
           <w:ilvl w:val="0"/>
-          <w:numId w:val="1206"/>
+          <w:numId w:val="1207"/>
         </w:numPr>
       </w:pPr>
       <w:bookmarkStart w:id="1286" w:name="bibliographyIrvKalb2000"/>
@@ -55951,7 +55977,7 @@
         <w:pStyle w:val="Compact"/>
         <w:numPr>
           <w:ilvl w:val="0"/>
-          <w:numId w:val="1206"/>
+          <w:numId w:val="1207"/>
         </w:numPr>
       </w:pPr>
       <w:bookmarkStart w:id="1288" w:name="bibliographyDavidKarlins2012"/>
@@ -56000,7 +56026,7 @@
         <w:pStyle w:val="Compact"/>
         <w:numPr>
           <w:ilvl w:val="0"/>
-          <w:numId w:val="1206"/>
+          <w:numId w:val="1207"/>
         </w:numPr>
       </w:pPr>
       <w:bookmarkStart w:id="1290" w:name="bibliographyAdamKelleher"/>
@@ -56037,7 +56063,7 @@
         <w:pStyle w:val="Compact"/>
         <w:numPr>
           <w:ilvl w:val="0"/>
-          <w:numId w:val="1206"/>
+          <w:numId w:val="1207"/>
         </w:numPr>
       </w:pPr>
       <w:bookmarkStart w:id="1292" w:name="bibliographyAndrewKelleher"/>
@@ -56080,7 +56106,7 @@
         <w:pStyle w:val="Compact"/>
         <w:numPr>
           <w:ilvl w:val="0"/>
-          <w:numId w:val="1206"/>
+          <w:numId w:val="1207"/>
         </w:numPr>
       </w:pPr>
       <w:bookmarkStart w:id="1294" w:name="bibliographyMartinKleppmann"/>
@@ -56123,7 +56149,7 @@
         <w:pStyle w:val="Compact"/>
         <w:numPr>
           <w:ilvl w:val="0"/>
-          <w:numId w:val="1206"/>
+          <w:numId w:val="1207"/>
         </w:numPr>
       </w:pPr>
       <w:bookmarkStart w:id="1296" w:name="bibliographyKevinKline2022"/>
@@ -56184,7 +56210,7 @@
         <w:pStyle w:val="Compact"/>
         <w:numPr>
           <w:ilvl w:val="0"/>
-          <w:numId w:val="1206"/>
+          <w:numId w:val="1207"/>
         </w:numPr>
       </w:pPr>
       <w:bookmarkStart w:id="1298" w:name="bibliographyKnightPhilip"/>
@@ -56227,7 +56253,7 @@
         <w:pStyle w:val="Compact"/>
         <w:numPr>
           <w:ilvl w:val="0"/>
-          <w:numId w:val="1206"/>
+          <w:numId w:val="1207"/>
         </w:numPr>
       </w:pPr>
       <w:bookmarkStart w:id="1299" w:name="bibliographyKoinoniaHouse"/>
@@ -56264,7 +56290,7 @@
         <w:pStyle w:val="Compact"/>
         <w:numPr>
           <w:ilvl w:val="0"/>
-          <w:numId w:val="1206"/>
+          <w:numId w:val="1207"/>
         </w:numPr>
       </w:pPr>
       <w:bookmarkStart w:id="1301" w:name="bibliographyAgnieszkaKozubek20201201"/>
@@ -56307,7 +56333,7 @@
         <w:pStyle w:val="Compact"/>
         <w:numPr>
           <w:ilvl w:val="0"/>
-          <w:numId w:val="1206"/>
+          <w:numId w:val="1207"/>
         </w:numPr>
       </w:pPr>
       <w:bookmarkStart w:id="1303" w:name="bibliographyCharlesMKozierok2003-2017"/>
@@ -56350,7 +56376,7 @@
         <w:pStyle w:val="Compact"/>
         <w:numPr>
           <w:ilvl w:val="0"/>
-          <w:numId w:val="1206"/>
+          <w:numId w:val="1207"/>
         </w:numPr>
       </w:pPr>
       <w:bookmarkStart w:id="1305" w:name="bibliographyHåkonWiumLie2006"/>
@@ -56393,7 +56419,7 @@
         <w:pStyle w:val="Compact"/>
         <w:numPr>
           <w:ilvl w:val="0"/>
-          <w:numId w:val="1206"/>
+          <w:numId w:val="1207"/>
         </w:numPr>
       </w:pPr>
       <w:bookmarkStart w:id="1307" w:name="bibliographyDougLowe2023"/>
@@ -56436,7 +56462,7 @@
         <w:pStyle w:val="Compact"/>
         <w:numPr>
           <w:ilvl w:val="0"/>
-          <w:numId w:val="1206"/>
+          <w:numId w:val="1207"/>
         </w:numPr>
       </w:pPr>
       <w:bookmarkStart w:id="1309" w:name="bibliographyJuvalLöwy2019-11-27"/>
@@ -56479,7 +56505,7 @@
         <w:pStyle w:val="Compact"/>
         <w:numPr>
           <w:ilvl w:val="0"/>
-          <w:numId w:val="1206"/>
+          <w:numId w:val="1207"/>
         </w:numPr>
       </w:pPr>
       <w:bookmarkStart w:id="1311" w:name="bibliographyPatrickJLynch"/>
@@ -56522,7 +56548,7 @@
         <w:pStyle w:val="Compact"/>
         <w:numPr>
           <w:ilvl w:val="0"/>
-          <w:numId w:val="1206"/>
+          <w:numId w:val="1207"/>
         </w:numPr>
       </w:pPr>
       <w:bookmarkStart w:id="1313" w:name="bibliographyJo˜aoDeMacedo"/>
@@ -56595,7 +56621,7 @@
         <w:pStyle w:val="Compact"/>
         <w:numPr>
           <w:ilvl w:val="0"/>
-          <w:numId w:val="1206"/>
+          <w:numId w:val="1207"/>
         </w:numPr>
       </w:pPr>
       <w:bookmarkStart w:id="1315" w:name="bibliographyJohnCalvinMaxwell"/>
@@ -56656,7 +56682,7 @@
         <w:pStyle w:val="Compact"/>
         <w:numPr>
           <w:ilvl w:val="0"/>
-          <w:numId w:val="1206"/>
+          <w:numId w:val="1207"/>
         </w:numPr>
       </w:pPr>
       <w:bookmarkStart w:id="1317" w:name="bibliographySteveMcConnell"/>
@@ -56693,7 +56719,7 @@
         <w:pStyle w:val="Compact"/>
         <w:numPr>
           <w:ilvl w:val="0"/>
-          <w:numId w:val="1206"/>
+          <w:numId w:val="1207"/>
         </w:numPr>
       </w:pPr>
       <w:bookmarkStart w:id="1319" w:name="bibliographyTiffanyMcDowell"/>
@@ -56736,7 +56762,7 @@
         <w:pStyle w:val="Compact"/>
         <w:numPr>
           <w:ilvl w:val="0"/>
-          <w:numId w:val="1206"/>
+          <w:numId w:val="1207"/>
         </w:numPr>
       </w:pPr>
       <w:bookmarkStart w:id="1321" w:name="bibliographyTiffanyMcDowell20230222"/>
@@ -56779,7 +56805,7 @@
         <w:pStyle w:val="Compact"/>
         <w:numPr>
           <w:ilvl w:val="0"/>
-          <w:numId w:val="1206"/>
+          <w:numId w:val="1207"/>
         </w:numPr>
       </w:pPr>
       <w:bookmarkStart w:id="1323" w:name="bibliographyStephenCMeyer"/>
@@ -56816,7 +56842,7 @@
         <w:pStyle w:val="Compact"/>
         <w:numPr>
           <w:ilvl w:val="0"/>
-          <w:numId w:val="1206"/>
+          <w:numId w:val="1207"/>
         </w:numPr>
       </w:pPr>
       <w:bookmarkStart w:id="1325" w:name="bibliographyStephenCMeyer2021-12-20"/>
@@ -56859,7 +56885,7 @@
         <w:pStyle w:val="Compact"/>
         <w:numPr>
           <w:ilvl w:val="0"/>
-          <w:numId w:val="1206"/>
+          <w:numId w:val="1207"/>
         </w:numPr>
       </w:pPr>
       <w:bookmarkStart w:id="1327" w:name="Xaf9dd17565e0e523fd2ee734d3f72b88d2af771"/>
@@ -56902,7 +56928,7 @@
         <w:pStyle w:val="Compact"/>
         <w:numPr>
           <w:ilvl w:val="0"/>
-          <w:numId w:val="1206"/>
+          <w:numId w:val="1207"/>
         </w:numPr>
       </w:pPr>
       <w:bookmarkStart w:id="1329" w:name="X2eb4797d1a7031dc05a46e6eefe0599be1897e8"/>
@@ -56945,7 +56971,7 @@
         <w:pStyle w:val="Compact"/>
         <w:numPr>
           <w:ilvl w:val="0"/>
-          <w:numId w:val="1206"/>
+          <w:numId w:val="1207"/>
         </w:numPr>
       </w:pPr>
       <w:bookmarkStart w:id="1331" w:name="bibliographyMicrosoftWritingStyleGuide"/>
@@ -56988,7 +57014,7 @@
         <w:pStyle w:val="Compact"/>
         <w:numPr>
           <w:ilvl w:val="0"/>
-          <w:numId w:val="1206"/>
+          <w:numId w:val="1207"/>
         </w:numPr>
       </w:pPr>
       <w:bookmarkStart w:id="1333" w:name="bibliographyCraigMullins2000"/>
@@ -57031,7 +57057,7 @@
         <w:pStyle w:val="Compact"/>
         <w:numPr>
           <w:ilvl w:val="0"/>
-          <w:numId w:val="1206"/>
+          <w:numId w:val="1207"/>
         </w:numPr>
       </w:pPr>
       <w:bookmarkStart w:id="1335" w:name="bibliographyCraigMullins20231218"/>
@@ -57074,7 +57100,7 @@
         <w:pStyle w:val="Compact"/>
         <w:numPr>
           <w:ilvl w:val="0"/>
-          <w:numId w:val="1206"/>
+          <w:numId w:val="1207"/>
         </w:numPr>
       </w:pPr>
       <w:bookmarkStart w:id="1337" w:name="bibliographyNa ̈ımHafida2016"/>
@@ -57117,7 +57143,7 @@
         <w:pStyle w:val="Compact"/>
         <w:numPr>
           <w:ilvl w:val="0"/>
-          <w:numId w:val="1206"/>
+          <w:numId w:val="1207"/>
         </w:numPr>
       </w:pPr>
       <w:bookmarkStart w:id="1339" w:name="bibliographyGfk2017"/>
@@ -57160,7 +57186,7 @@
         <w:pStyle w:val="Compact"/>
         <w:numPr>
           <w:ilvl w:val="0"/>
-          <w:numId w:val="1206"/>
+          <w:numId w:val="1207"/>
         </w:numPr>
       </w:pPr>
       <w:bookmarkStart w:id="1341" w:name="bibliographyJakobNielsen2000"/>
@@ -57203,7 +57229,7 @@
         <w:pStyle w:val="Compact"/>
         <w:numPr>
           <w:ilvl w:val="0"/>
-          <w:numId w:val="1206"/>
+          <w:numId w:val="1207"/>
         </w:numPr>
       </w:pPr>
       <w:bookmarkStart w:id="1343" w:name="X3a1fe920f2a725a8a85a923ca1eb17570c8cb7f"/>
@@ -57246,7 +57272,7 @@
         <w:pStyle w:val="Compact"/>
         <w:numPr>
           <w:ilvl w:val="0"/>
-          <w:numId w:val="1206"/>
+          <w:numId w:val="1207"/>
         </w:numPr>
       </w:pPr>
       <w:bookmarkStart w:id="1345" w:name="bibliographyWilliamFOpdyke1992"/>
@@ -57289,7 +57315,7 @@
         <w:pStyle w:val="Compact"/>
         <w:numPr>
           <w:ilvl w:val="0"/>
-          <w:numId w:val="1206"/>
+          <w:numId w:val="1207"/>
         </w:numPr>
       </w:pPr>
       <w:bookmarkStart w:id="1347" w:name="bibliographyPurdue"/>
@@ -57326,7 +57352,7 @@
         <w:pStyle w:val="Compact"/>
         <w:numPr>
           <w:ilvl w:val="0"/>
-          <w:numId w:val="1206"/>
+          <w:numId w:val="1207"/>
         </w:numPr>
       </w:pPr>
       <w:bookmarkStart w:id="1348" w:name="bibliographyRankins2015"/>
@@ -57358,7 +57384,7 @@
         <w:pStyle w:val="Compact"/>
         <w:numPr>
           <w:ilvl w:val="0"/>
-          <w:numId w:val="1206"/>
+          <w:numId w:val="1207"/>
         </w:numPr>
       </w:pPr>
       <w:bookmarkStart w:id="1350" w:name="bibliographyReillyTanya2022"/>
@@ -57401,7 +57427,7 @@
         <w:pStyle w:val="Compact"/>
         <w:numPr>
           <w:ilvl w:val="0"/>
-          <w:numId w:val="1206"/>
+          <w:numId w:val="1207"/>
         </w:numPr>
       </w:pPr>
       <w:bookmarkStart w:id="1352" w:name="bibliographyRichardsGregor2010"/>
@@ -57444,7 +57470,7 @@
         <w:pStyle w:val="Compact"/>
         <w:numPr>
           <w:ilvl w:val="0"/>
-          <w:numId w:val="1206"/>
+          <w:numId w:val="1207"/>
         </w:numPr>
       </w:pPr>
       <w:bookmarkStart w:id="1354" w:name="bibliographyRubinRobertEdward2023"/>
@@ -57487,7 +57513,7 @@
         <w:pStyle w:val="Compact"/>
         <w:numPr>
           <w:ilvl w:val="0"/>
-          <w:numId w:val="1206"/>
+          <w:numId w:val="1207"/>
         </w:numPr>
       </w:pPr>
       <w:bookmarkStart w:id="1356" w:name="bibliographyRussellDanielM2019"/>
@@ -57530,7 +57556,7 @@
         <w:pStyle w:val="Compact"/>
         <w:numPr>
           <w:ilvl w:val="0"/>
-          <w:numId w:val="1206"/>
+          <w:numId w:val="1207"/>
         </w:numPr>
       </w:pPr>
       <w:bookmarkStart w:id="1358" w:name="bibliographyRussellDanielM"/>
@@ -57573,7 +57599,7 @@
         <w:pStyle w:val="Compact"/>
         <w:numPr>
           <w:ilvl w:val="0"/>
-          <w:numId w:val="1206"/>
+          <w:numId w:val="1207"/>
         </w:numPr>
       </w:pPr>
       <w:bookmarkStart w:id="1360" w:name="bibliographyJosephSack2008"/>
@@ -57622,7 +57648,7 @@
         <w:pStyle w:val="Compact"/>
         <w:numPr>
           <w:ilvl w:val="0"/>
-          <w:numId w:val="1206"/>
+          <w:numId w:val="1207"/>
         </w:numPr>
       </w:pPr>
       <w:bookmarkStart w:id="1362" w:name="bibliographySearchEngineIndexing"/>
@@ -57659,7 +57685,7 @@
         <w:pStyle w:val="Compact"/>
         <w:numPr>
           <w:ilvl w:val="0"/>
-          <w:numId w:val="1206"/>
+          <w:numId w:val="1207"/>
         </w:numPr>
       </w:pPr>
       <w:bookmarkStart w:id="1364" w:name="bibliographySherylSandberg2017"/>
@@ -57702,7 +57728,7 @@
         <w:pStyle w:val="Compact"/>
         <w:numPr>
           <w:ilvl w:val="0"/>
-          <w:numId w:val="1206"/>
+          <w:numId w:val="1207"/>
         </w:numPr>
       </w:pPr>
       <w:bookmarkStart w:id="1366" w:name="bibliographyLindaSSanford2006"/>
@@ -57751,7 +57777,7 @@
         <w:pStyle w:val="Compact"/>
         <w:numPr>
           <w:ilvl w:val="0"/>
-          <w:numId w:val="1206"/>
+          <w:numId w:val="1207"/>
         </w:numPr>
       </w:pPr>
       <w:bookmarkStart w:id="1368" w:name="bibliographyMarijaSelakovic2015"/>
@@ -57794,7 +57820,7 @@
         <w:pStyle w:val="Compact"/>
         <w:numPr>
           <w:ilvl w:val="0"/>
-          <w:numId w:val="1206"/>
+          <w:numId w:val="1207"/>
         </w:numPr>
       </w:pPr>
       <w:bookmarkStart w:id="1370" w:name="bibliographyCliffordAShaffer"/>
@@ -57837,7 +57863,7 @@
         <w:pStyle w:val="Compact"/>
         <w:numPr>
           <w:ilvl w:val="0"/>
-          <w:numId w:val="1206"/>
+          <w:numId w:val="1207"/>
         </w:numPr>
       </w:pPr>
       <w:bookmarkStart w:id="1372" w:name="bibliographyJonathanSnook"/>
@@ -57874,7 +57900,7 @@
         <w:pStyle w:val="Compact"/>
         <w:numPr>
           <w:ilvl w:val="0"/>
-          <w:numId w:val="1206"/>
+          <w:numId w:val="1207"/>
         </w:numPr>
       </w:pPr>
       <w:bookmarkStart w:id="1374" w:name="bibliographyStoyanStefanov"/>
@@ -57911,7 +57937,7 @@
         <w:pStyle w:val="Compact"/>
         <w:numPr>
           <w:ilvl w:val="0"/>
-          <w:numId w:val="1206"/>
+          <w:numId w:val="1207"/>
         </w:numPr>
       </w:pPr>
       <w:bookmarkStart w:id="1376" w:name="bibliographyBjarneStroustrup"/>
@@ -57948,7 +57974,7 @@
         <w:pStyle w:val="Compact"/>
         <w:numPr>
           <w:ilvl w:val="0"/>
-          <w:numId w:val="1206"/>
+          <w:numId w:val="1207"/>
         </w:numPr>
       </w:pPr>
       <w:bookmarkStart w:id="1378" w:name="bibliographyAllenGTaylor2019"/>
@@ -57991,7 +58017,7 @@
         <w:pStyle w:val="Compact"/>
         <w:numPr>
           <w:ilvl w:val="0"/>
-          <w:numId w:val="1206"/>
+          <w:numId w:val="1207"/>
         </w:numPr>
       </w:pPr>
       <w:bookmarkStart w:id="1380" w:name="bibliographyAllenGTaylor2024"/>
@@ -58034,7 +58060,7 @@
         <w:pStyle w:val="Compact"/>
         <w:numPr>
           <w:ilvl w:val="0"/>
-          <w:numId w:val="1206"/>
+          <w:numId w:val="1207"/>
         </w:numPr>
       </w:pPr>
       <w:bookmarkStart w:id="1382" w:name="bibliographyDennisTenen20210701"/>
@@ -58077,7 +58103,7 @@
         <w:pStyle w:val="Compact"/>
         <w:numPr>
           <w:ilvl w:val="0"/>
-          <w:numId w:val="1206"/>
+          <w:numId w:val="1207"/>
         </w:numPr>
       </w:pPr>
       <w:bookmarkStart w:id="1384" w:name="bibliographyTheTwelve-FactorApp"/>
@@ -58114,7 +58140,7 @@
         <w:pStyle w:val="Compact"/>
         <w:numPr>
           <w:ilvl w:val="0"/>
-          <w:numId w:val="1206"/>
+          <w:numId w:val="1207"/>
         </w:numPr>
       </w:pPr>
       <w:bookmarkStart w:id="1386" w:name="bibliographyDeLeanTolbertSmith2022"/>
@@ -58157,7 +58183,7 @@
         <w:pStyle w:val="Compact"/>
         <w:numPr>
           <w:ilvl w:val="0"/>
-          <w:numId w:val="1206"/>
+          <w:numId w:val="1207"/>
         </w:numPr>
       </w:pPr>
       <w:bookmarkStart w:id="1388" w:name="bibliographyPetrTravkin2023-02-27"/>
@@ -58200,7 +58226,7 @@
         <w:pStyle w:val="Compact"/>
         <w:numPr>
           <w:ilvl w:val="0"/>
-          <w:numId w:val="1206"/>
+          <w:numId w:val="1207"/>
         </w:numPr>
       </w:pPr>
       <w:bookmarkStart w:id="1390" w:name="bibliographyYuliVasiliev2022"/>
@@ -58243,7 +58269,7 @@
         <w:pStyle w:val="Compact"/>
         <w:numPr>
           <w:ilvl w:val="0"/>
-          <w:numId w:val="1206"/>
+          <w:numId w:val="1207"/>
         </w:numPr>
       </w:pPr>
       <w:bookmarkStart w:id="1392" w:name="bibliographyJoostVisser"/>
@@ -58286,7 +58312,7 @@
         <w:pStyle w:val="Compact"/>
         <w:numPr>
           <w:ilvl w:val="0"/>
-          <w:numId w:val="1206"/>
+          <w:numId w:val="1207"/>
         </w:numPr>
       </w:pPr>
       <w:bookmarkStart w:id="1394" w:name="bibliographyVaibhavVerdhan"/>
@@ -58329,7 +58355,7 @@
         <w:pStyle w:val="Compact"/>
         <w:numPr>
           <w:ilvl w:val="0"/>
-          <w:numId w:val="1206"/>
+          <w:numId w:val="1207"/>
         </w:numPr>
       </w:pPr>
       <w:bookmarkStart w:id="1396" w:name="bibliographyJohnWhalen"/>
@@ -58372,7 +58398,7 @@
         <w:pStyle w:val="Compact"/>
         <w:numPr>
           <w:ilvl w:val="0"/>
-          <w:numId w:val="1206"/>
+          <w:numId w:val="1207"/>
         </w:numPr>
       </w:pPr>
       <w:bookmarkStart w:id="1397" w:name="bibliographyWikipedia"/>
@@ -58409,7 +58435,7 @@
         <w:pStyle w:val="Compact"/>
         <w:numPr>
           <w:ilvl w:val="0"/>
-          <w:numId w:val="1206"/>
+          <w:numId w:val="1207"/>
         </w:numPr>
       </w:pPr>
       <w:bookmarkStart w:id="1399" w:name="bibliographyUrimAndThummim"/>
@@ -58452,7 +58478,7 @@
         <w:pStyle w:val="Compact"/>
         <w:numPr>
           <w:ilvl w:val="0"/>
-          <w:numId w:val="1206"/>
+          <w:numId w:val="1207"/>
         </w:numPr>
       </w:pPr>
       <w:bookmarkStart w:id="1401" w:name="bibliographyEberhardWolff"/>
@@ -58495,7 +58521,7 @@
         <w:pStyle w:val="Compact"/>
         <w:numPr>
           <w:ilvl w:val="0"/>
-          <w:numId w:val="1206"/>
+          <w:numId w:val="1207"/>
         </w:numPr>
       </w:pPr>
       <w:bookmarkStart w:id="1403" w:name="bibliographyLukeWroblewski"/>
@@ -58538,7 +58564,7 @@
         <w:pStyle w:val="Compact"/>
         <w:numPr>
           <w:ilvl w:val="0"/>
-          <w:numId w:val="1206"/>
+          <w:numId w:val="1207"/>
         </w:numPr>
       </w:pPr>
       <w:bookmarkStart w:id="1405" w:name="bibliographyWyke-SmithCharles"/>
@@ -62925,7 +62951,7 @@
         <w:pStyle w:val="Compact"/>
         <w:numPr>
           <w:ilvl w:val="0"/>
-          <w:numId w:val="1207"/>
+          <w:numId w:val="1208"/>
         </w:numPr>
       </w:pPr>
       <w:r>
@@ -62937,7 +62963,7 @@
         <w:pStyle w:val="Compact"/>
         <w:numPr>
           <w:ilvl w:val="0"/>
-          <w:numId w:val="1207"/>
+          <w:numId w:val="1208"/>
         </w:numPr>
       </w:pPr>
       <w:r>
@@ -62949,7 +62975,7 @@
         <w:pStyle w:val="Compact"/>
         <w:numPr>
           <w:ilvl w:val="1"/>
-          <w:numId w:val="1208"/>
+          <w:numId w:val="1209"/>
         </w:numPr>
       </w:pPr>
       <w:r>
@@ -62961,7 +62987,7 @@
         <w:pStyle w:val="Compact"/>
         <w:numPr>
           <w:ilvl w:val="1"/>
-          <w:numId w:val="1208"/>
+          <w:numId w:val="1209"/>
         </w:numPr>
       </w:pPr>
       <w:r>
@@ -62973,7 +62999,7 @@
         <w:pStyle w:val="Compact"/>
         <w:numPr>
           <w:ilvl w:val="1"/>
-          <w:numId w:val="1208"/>
+          <w:numId w:val="1209"/>
         </w:numPr>
       </w:pPr>
       <w:r>
@@ -63007,7 +63033,7 @@
         <w:pStyle w:val="Compact"/>
         <w:numPr>
           <w:ilvl w:val="0"/>
-          <w:numId w:val="1209"/>
+          <w:numId w:val="1210"/>
         </w:numPr>
       </w:pPr>
       <w:r>
@@ -63117,7 +63143,7 @@
         <w:pStyle w:val="Compact"/>
         <w:numPr>
           <w:ilvl w:val="0"/>
-          <w:numId w:val="1210"/>
+          <w:numId w:val="1211"/>
         </w:numPr>
       </w:pPr>
       <w:r>
@@ -63129,7 +63155,7 @@
         <w:pStyle w:val="Compact"/>
         <w:numPr>
           <w:ilvl w:val="0"/>
-          <w:numId w:val="1210"/>
+          <w:numId w:val="1211"/>
         </w:numPr>
       </w:pPr>
       <w:r>
@@ -63141,7 +63167,7 @@
         <w:pStyle w:val="Compact"/>
         <w:numPr>
           <w:ilvl w:val="0"/>
-          <w:numId w:val="1210"/>
+          <w:numId w:val="1211"/>
         </w:numPr>
       </w:pPr>
       <w:r>
@@ -63153,7 +63179,7 @@
         <w:pStyle w:val="Compact"/>
         <w:numPr>
           <w:ilvl w:val="0"/>
-          <w:numId w:val="1210"/>
+          <w:numId w:val="1211"/>
         </w:numPr>
       </w:pPr>
       <w:r>
@@ -63171,7 +63197,7 @@
         <w:pStyle w:val="Compact"/>
         <w:numPr>
           <w:ilvl w:val="0"/>
-          <w:numId w:val="1210"/>
+          <w:numId w:val="1211"/>
         </w:numPr>
       </w:pPr>
     </w:p>
@@ -63180,7 +63206,7 @@
         <w:pStyle w:val="Compact"/>
         <w:numPr>
           <w:ilvl w:val="1"/>
-          <w:numId w:val="1211"/>
+          <w:numId w:val="1212"/>
         </w:numPr>
       </w:pPr>
       <w:r>
@@ -63192,7 +63218,7 @@
         <w:pStyle w:val="Compact"/>
         <w:numPr>
           <w:ilvl w:val="1"/>
-          <w:numId w:val="1211"/>
+          <w:numId w:val="1212"/>
         </w:numPr>
       </w:pPr>
       <w:r>
@@ -63204,7 +63230,7 @@
         <w:pStyle w:val="Compact"/>
         <w:numPr>
           <w:ilvl w:val="1"/>
-          <w:numId w:val="1211"/>
+          <w:numId w:val="1212"/>
         </w:numPr>
       </w:pPr>
       <w:r>
@@ -63347,7 +63373,7 @@
         <w:pStyle w:val="Compact"/>
         <w:numPr>
           <w:ilvl w:val="0"/>
-          <w:numId w:val="1212"/>
+          <w:numId w:val="1213"/>
         </w:numPr>
       </w:pPr>
       <w:r>
@@ -63395,7 +63421,7 @@
         <w:pStyle w:val="Compact"/>
         <w:numPr>
           <w:ilvl w:val="0"/>
-          <w:numId w:val="1212"/>
+          <w:numId w:val="1213"/>
         </w:numPr>
       </w:pPr>
       <w:r>
@@ -66653,34 +66679,7 @@
     <w:abstractNumId w:val="991"/>
   </w:num>
   <w:num w:numId="1196">
-    <w:abstractNumId w:val="99201"/>
-    <w:lvlOverride w:ilvl="0">
-      <w:startOverride w:val="1"/>
-    </w:lvlOverride>
-    <w:lvlOverride w:ilvl="1">
-      <w:startOverride w:val="1"/>
-    </w:lvlOverride>
-    <w:lvlOverride w:ilvl="2">
-      <w:startOverride w:val="1"/>
-    </w:lvlOverride>
-    <w:lvlOverride w:ilvl="3">
-      <w:startOverride w:val="1"/>
-    </w:lvlOverride>
-    <w:lvlOverride w:ilvl="4">
-      <w:startOverride w:val="1"/>
-    </w:lvlOverride>
-    <w:lvlOverride w:ilvl="5">
-      <w:startOverride w:val="1"/>
-    </w:lvlOverride>
-    <w:lvlOverride w:ilvl="6">
-      <w:startOverride w:val="1"/>
-    </w:lvlOverride>
-    <w:lvlOverride w:ilvl="7">
-      <w:startOverride w:val="1"/>
-    </w:lvlOverride>
-    <w:lvlOverride w:ilvl="8">
-      <w:startOverride w:val="1"/>
-    </w:lvlOverride>
+    <w:abstractNumId w:val="991"/>
   </w:num>
   <w:num w:numId="1197">
     <w:abstractNumId w:val="99201"/>
@@ -66833,9 +66832,39 @@
     </w:lvlOverride>
   </w:num>
   <w:num w:numId="1202">
+    <w:abstractNumId w:val="99201"/>
+    <w:lvlOverride w:ilvl="0">
+      <w:startOverride w:val="1"/>
+    </w:lvlOverride>
+    <w:lvlOverride w:ilvl="1">
+      <w:startOverride w:val="1"/>
+    </w:lvlOverride>
+    <w:lvlOverride w:ilvl="2">
+      <w:startOverride w:val="1"/>
+    </w:lvlOverride>
+    <w:lvlOverride w:ilvl="3">
+      <w:startOverride w:val="1"/>
+    </w:lvlOverride>
+    <w:lvlOverride w:ilvl="4">
+      <w:startOverride w:val="1"/>
+    </w:lvlOverride>
+    <w:lvlOverride w:ilvl="5">
+      <w:startOverride w:val="1"/>
+    </w:lvlOverride>
+    <w:lvlOverride w:ilvl="6">
+      <w:startOverride w:val="1"/>
+    </w:lvlOverride>
+    <w:lvlOverride w:ilvl="7">
+      <w:startOverride w:val="1"/>
+    </w:lvlOverride>
+    <w:lvlOverride w:ilvl="8">
+      <w:startOverride w:val="1"/>
+    </w:lvlOverride>
+  </w:num>
+  <w:num w:numId="1203">
     <w:abstractNumId w:val="991"/>
   </w:num>
-  <w:num w:numId="1203">
+  <w:num w:numId="1204">
     <w:abstractNumId w:val="99201"/>
     <w:lvlOverride w:ilvl="0">
       <w:startOverride w:val="1"/>
@@ -66864,42 +66893,12 @@
     <w:lvlOverride w:ilvl="8">
       <w:startOverride w:val="1"/>
     </w:lvlOverride>
-  </w:num>
-  <w:num w:numId="1204">
-    <w:abstractNumId w:val="991"/>
   </w:num>
   <w:num w:numId="1205">
     <w:abstractNumId w:val="991"/>
   </w:num>
   <w:num w:numId="1206">
-    <w:abstractNumId w:val="99201"/>
-    <w:lvlOverride w:ilvl="0">
-      <w:startOverride w:val="1"/>
-    </w:lvlOverride>
-    <w:lvlOverride w:ilvl="1">
-      <w:startOverride w:val="1"/>
-    </w:lvlOverride>
-    <w:lvlOverride w:ilvl="2">
-      <w:startOverride w:val="1"/>
-    </w:lvlOverride>
-    <w:lvlOverride w:ilvl="3">
-      <w:startOverride w:val="1"/>
-    </w:lvlOverride>
-    <w:lvlOverride w:ilvl="4">
-      <w:startOverride w:val="1"/>
-    </w:lvlOverride>
-    <w:lvlOverride w:ilvl="5">
-      <w:startOverride w:val="1"/>
-    </w:lvlOverride>
-    <w:lvlOverride w:ilvl="6">
-      <w:startOverride w:val="1"/>
-    </w:lvlOverride>
-    <w:lvlOverride w:ilvl="7">
-      <w:startOverride w:val="1"/>
-    </w:lvlOverride>
-    <w:lvlOverride w:ilvl="8">
-      <w:startOverride w:val="1"/>
-    </w:lvlOverride>
+    <w:abstractNumId w:val="991"/>
   </w:num>
   <w:num w:numId="1207">
     <w:abstractNumId w:val="99201"/>
@@ -67022,9 +67021,39 @@
     </w:lvlOverride>
   </w:num>
   <w:num w:numId="1211">
+    <w:abstractNumId w:val="99201"/>
+    <w:lvlOverride w:ilvl="0">
+      <w:startOverride w:val="1"/>
+    </w:lvlOverride>
+    <w:lvlOverride w:ilvl="1">
+      <w:startOverride w:val="1"/>
+    </w:lvlOverride>
+    <w:lvlOverride w:ilvl="2">
+      <w:startOverride w:val="1"/>
+    </w:lvlOverride>
+    <w:lvlOverride w:ilvl="3">
+      <w:startOverride w:val="1"/>
+    </w:lvlOverride>
+    <w:lvlOverride w:ilvl="4">
+      <w:startOverride w:val="1"/>
+    </w:lvlOverride>
+    <w:lvlOverride w:ilvl="5">
+      <w:startOverride w:val="1"/>
+    </w:lvlOverride>
+    <w:lvlOverride w:ilvl="6">
+      <w:startOverride w:val="1"/>
+    </w:lvlOverride>
+    <w:lvlOverride w:ilvl="7">
+      <w:startOverride w:val="1"/>
+    </w:lvlOverride>
+    <w:lvlOverride w:ilvl="8">
+      <w:startOverride w:val="1"/>
+    </w:lvlOverride>
+  </w:num>
+  <w:num w:numId="1212">
     <w:abstractNumId w:val="991"/>
   </w:num>
-  <w:num w:numId="1212">
+  <w:num w:numId="1213">
     <w:abstractNumId w:val="991"/>
   </w:num>
 </w:numbering>

</xml_diff>

<commit_message>
<li 						datetime="2024-09-22T05:21:00" 						data-HisWordID="163921" 						data-ContactID="1369" 					> 						2024-09-22T05:21:00 						1st scene: Aunt Taiwo was sleeping on a bed with her head in the east. 						There were at least 2 acquaintances that were standing by the north-east door. 						I started orally stimulating the vagina of aunt Taiwo. 						I locked the north-east and south-east doors. 						I took off my clothes. 						I checked if I was still wearing my socks. 						On the bed, aunt Taiwo lied down with her face, body, and buttocks pointing downwards. 						She intended for me to come in from the back. 						Scene 2: Benitoluwa or Buki was driving me on a road like Mission Boulevard. 						He said he takes classes between Thursdays and Fridays with Google in Nigeria. 						<br/> 						What days of the week are between Thursday and Friday in the different calendars? 					</li>
</commit_message>
<xml_diff>
--- a/IIS/WordEngineering/WordUnion/2015-10-23DoctoralDissertation.docx
+++ b/IIS/WordEngineering/WordUnion/2015-10-23DoctoralDissertation.docx
@@ -49169,6 +49169,84 @@
       </w:r>
       <w:r>
         <w:t xml:space="preserve">)?</w:t>
+      </w:r>
+    </w:p>
+    <w:p>
+      <w:pPr>
+        <w:pStyle w:val="Compact"/>
+        <w:numPr>
+          <w:ilvl w:val="0"/>
+          <w:numId w:val="1197"/>
+        </w:numPr>
+      </w:pPr>
+      <w:r>
+        <w:t xml:space="preserve">2024-09-22T05:21:00</w:t>
+      </w:r>
+      <w:r>
+        <w:t xml:space="preserve"> </w:t>
+      </w:r>
+      <w:r>
+        <w:t xml:space="preserve">1st scene: Aunt Taiwo was sleeping on a bed with her head in the east.</w:t>
+      </w:r>
+      <w:r>
+        <w:t xml:space="preserve"> </w:t>
+      </w:r>
+      <w:r>
+        <w:t xml:space="preserve">There were at least 2 acquaintances that were standing by the north-east door.</w:t>
+      </w:r>
+      <w:r>
+        <w:t xml:space="preserve"> </w:t>
+      </w:r>
+      <w:r>
+        <w:t xml:space="preserve">I started orally stimulating the vagina of aunt Taiwo.</w:t>
+      </w:r>
+      <w:r>
+        <w:t xml:space="preserve"> </w:t>
+      </w:r>
+      <w:r>
+        <w:t xml:space="preserve">I locked the north-east and south-east doors.</w:t>
+      </w:r>
+      <w:r>
+        <w:t xml:space="preserve"> </w:t>
+      </w:r>
+      <w:r>
+        <w:t xml:space="preserve">I took off my clothes.</w:t>
+      </w:r>
+      <w:r>
+        <w:t xml:space="preserve"> </w:t>
+      </w:r>
+      <w:r>
+        <w:t xml:space="preserve">I checked if I was still wearing my socks.</w:t>
+      </w:r>
+      <w:r>
+        <w:t xml:space="preserve"> </w:t>
+      </w:r>
+      <w:r>
+        <w:t xml:space="preserve">On the bed, aunt Taiwo lied down with her face, body, and buttocks pointing downwards.</w:t>
+      </w:r>
+      <w:r>
+        <w:t xml:space="preserve"> </w:t>
+      </w:r>
+      <w:r>
+        <w:t xml:space="preserve">She intended for me to come in from the back.</w:t>
+      </w:r>
+      <w:r>
+        <w:t xml:space="preserve"> </w:t>
+      </w:r>
+      <w:r>
+        <w:t xml:space="preserve">Scene 2: Benitoluwa or Buki was driving me on a road like Mission Boulevard.</w:t>
+      </w:r>
+      <w:r>
+        <w:t xml:space="preserve"> </w:t>
+      </w:r>
+      <w:r>
+        <w:t xml:space="preserve">He said he takes classes between Thursdays and Fridays with Google in Nigeria.</w:t>
+      </w:r>
+      <w:r>
+        <w:br/>
+      </w:r>
+      <w:r>
+        <w:t xml:space="preserve">What days of the week are between Thursday and Friday in the different calendars?</w:t>
       </w:r>
     </w:p>
     <w:p>

</xml_diff>

<commit_message>
<p 				datetime="2024-12-10T11:00:00" 				data-ContactID="513" 				data-url="benv.ca/blog/posts/the-story-of-third-party-javascript" 			> 				Scalability: The users have various options for sizing up their work. 				The author did not initially restrict the size of the data queried from the server; therefore, there was information overload on the data grid of the client. 				The tolerance for large data may be exacerbated vertically and/or horizontally. 				There may be a high count of rows or columns, thereby, demanding ranking and preferences for positioning. 			</p>
</commit_message>
<xml_diff>
--- a/IIS/WordEngineering/WordUnion/2015-10-23DoctoralDissertation.docx
+++ b/IIS/WordEngineering/WordUnion/2015-10-23DoctoralDissertation.docx
@@ -20580,6 +20580,32 @@
     <w:p>
       <w:pPr>
         <w:pStyle w:val="FirstParagraph"/>
+      </w:pPr>
+      <w:r>
+        <w:t xml:space="preserve">Scalability: The users have various options for sizing up their work.</w:t>
+      </w:r>
+      <w:r>
+        <w:t xml:space="preserve"> </w:t>
+      </w:r>
+      <w:r>
+        <w:t xml:space="preserve">The author did not initially restrict the size of the data queried from the server; therefore, there was information overload on the data grid of the client.</w:t>
+      </w:r>
+      <w:r>
+        <w:t xml:space="preserve"> </w:t>
+      </w:r>
+      <w:r>
+        <w:t xml:space="preserve">The tolerance for large data may be exacerbated vertically and/or horizontally.</w:t>
+      </w:r>
+      <w:r>
+        <w:t xml:space="preserve"> </w:t>
+      </w:r>
+      <w:r>
+        <w:t xml:space="preserve">There may be a high count of rows or columns, thereby, demanding ranking and preferences for positioning.</w:t>
+      </w:r>
+    </w:p>
+    <w:p>
+      <w:pPr>
+        <w:pStyle w:val="BodyText"/>
       </w:pPr>
       <w:hyperlink r:id="rId393">
         <w:r>
@@ -58604,7 +58630,7 @@
     <w:bookmarkEnd w:id="1318"/>
     <w:bookmarkEnd w:id="1319"/>
     <w:bookmarkEnd w:id="1320"/>
-    <w:bookmarkStart w:id="1520" w:name="References"/>
+    <w:bookmarkStart w:id="1522" w:name="References"/>
     <w:p>
       <w:pPr>
         <w:pStyle w:val="Heading2"/>
@@ -62862,7 +62888,50 @@
           <w:numId w:val="1222"/>
         </w:numPr>
       </w:pPr>
-      <w:bookmarkStart w:id="1513" w:name="bibliographyTimWildsmith2014"/>
+      <w:bookmarkStart w:id="1513" w:name="bibliographyBenVinegarMarch2013"/>
+      <w:r>
+        <w:t xml:space="preserve">Third-party JavaScript</w:t>
+      </w:r>
+      <w:r>
+        <w:t xml:space="preserve"> </w:t>
+      </w:r>
+      <w:r>
+        <w:t xml:space="preserve">Ben Vinegar and Anton Kovalyov (March 2013)</w:t>
+      </w:r>
+      <w:r>
+        <w:t xml:space="preserve"> </w:t>
+      </w:r>
+      <w:r>
+        <w:t xml:space="preserve">W3C web page;</w:t>
+      </w:r>
+      <w:r>
+        <w:t xml:space="preserve"> </w:t>
+      </w:r>
+      <w:r>
+        <w:t xml:space="preserve">Available from</w:t>
+      </w:r>
+      <w:r>
+        <w:t xml:space="preserve"> </w:t>
+      </w:r>
+      <w:hyperlink r:id="rId1512">
+        <w:r>
+          <w:rPr>
+            <w:rStyle w:val="Hyperlink"/>
+          </w:rPr>
+          <w:t xml:space="preserve">https://benv.ca/blog/posts/the-story-of-third-party-javascript</w:t>
+        </w:r>
+      </w:hyperlink>
+      <w:bookmarkEnd w:id="1513"/>
+    </w:p>
+    <w:p>
+      <w:pPr>
+        <w:pStyle w:val="Compact"/>
+        <w:numPr>
+          <w:ilvl w:val="0"/>
+          <w:numId w:val="1222"/>
+        </w:numPr>
+      </w:pPr>
+      <w:bookmarkStart w:id="1515" w:name="bibliographyTimWildsmith2014"/>
       <w:r>
         <w:t xml:space="preserve">Bible Translation for Everyone. A Guide to Finding A Bible That's Right for you. Foreword by Amanda Bible Williams, co-founder of She Reads Truth</w:t>
       </w:r>
@@ -62887,7 +62956,7 @@
       <w:r>
         <w:t xml:space="preserve"> </w:t>
       </w:r>
-      <w:hyperlink r:id="rId1512">
+      <w:hyperlink r:id="rId1514">
         <w:r>
           <w:rPr>
             <w:rStyle w:val="Hyperlink"/>
@@ -62895,7 +62964,7 @@
           <w:t xml:space="preserve">http://www.google.com/books/edition/Bible_Translations_for_Everyone/8en8EAAAQBAJ?hl=en</w:t>
         </w:r>
       </w:hyperlink>
-      <w:bookmarkEnd w:id="1513"/>
+      <w:bookmarkEnd w:id="1515"/>
     </w:p>
     <w:p>
       <w:pPr>
@@ -62905,7 +62974,7 @@
           <w:numId w:val="1222"/>
         </w:numPr>
       </w:pPr>
-      <w:bookmarkStart w:id="1515" w:name="bibliographyEberhardWolff"/>
+      <w:bookmarkStart w:id="1517" w:name="bibliographyEberhardWolff"/>
       <w:r>
         <w:t xml:space="preserve">Microservice</w:t>
       </w:r>
@@ -62930,7 +62999,7 @@
       <w:r>
         <w:t xml:space="preserve"> </w:t>
       </w:r>
-      <w:hyperlink r:id="rId1514">
+      <w:hyperlink r:id="rId1516">
         <w:r>
           <w:rPr>
             <w:rStyle w:val="Hyperlink"/>
@@ -62938,7 +63007,7 @@
           <w:t xml:space="preserve">http://www.microservices-book.com</w:t>
         </w:r>
       </w:hyperlink>
-      <w:bookmarkEnd w:id="1515"/>
+      <w:bookmarkEnd w:id="1517"/>
     </w:p>
     <w:p>
       <w:pPr>
@@ -62948,7 +63017,7 @@
           <w:numId w:val="1222"/>
         </w:numPr>
       </w:pPr>
-      <w:bookmarkStart w:id="1517" w:name="bibliographyLukeWroblewski"/>
+      <w:bookmarkStart w:id="1519" w:name="bibliographyLukeWroblewski"/>
       <w:r>
         <w:t xml:space="preserve">Mobile First</w:t>
       </w:r>
@@ -62973,7 +63042,7 @@
       <w:r>
         <w:t xml:space="preserve"> </w:t>
       </w:r>
-      <w:hyperlink r:id="rId1516">
+      <w:hyperlink r:id="rId1518">
         <w:r>
           <w:rPr>
             <w:rStyle w:val="Hyperlink"/>
@@ -62981,7 +63050,7 @@
           <w:t xml:space="preserve">http://mobile-first.abookapart.com</w:t>
         </w:r>
       </w:hyperlink>
-      <w:bookmarkEnd w:id="1517"/>
+      <w:bookmarkEnd w:id="1519"/>
     </w:p>
     <w:p>
       <w:pPr>
@@ -62991,7 +63060,7 @@
           <w:numId w:val="1222"/>
         </w:numPr>
       </w:pPr>
-      <w:bookmarkStart w:id="1519" w:name="bibliographyWyke-SmithCharles"/>
+      <w:bookmarkStart w:id="1521" w:name="bibliographyWyke-SmithCharles"/>
       <w:r>
         <w:t xml:space="preserve">My UX Process</w:t>
       </w:r>
@@ -63016,7 +63085,7 @@
       <w:r>
         <w:t xml:space="preserve"> </w:t>
       </w:r>
-      <w:hyperlink r:id="rId1518">
+      <w:hyperlink r:id="rId1520">
         <w:r>
           <w:rPr>
             <w:rStyle w:val="Hyperlink"/>
@@ -63024,10 +63093,10 @@
           <w:t xml:space="preserve">http://WykeSmith.com</w:t>
         </w:r>
       </w:hyperlink>
-      <w:bookmarkEnd w:id="1519"/>
-    </w:p>
-    <w:bookmarkEnd w:id="1520"/>
-    <w:bookmarkStart w:id="1550" w:name="Appendices"/>
+      <w:bookmarkEnd w:id="1521"/>
+    </w:p>
+    <w:bookmarkEnd w:id="1522"/>
+    <w:bookmarkStart w:id="1552" w:name="Appendices"/>
     <w:p>
       <w:pPr>
         <w:pStyle w:val="Heading2"/>
@@ -63036,7 +63105,7 @@
         <w:t xml:space="preserve">Appendices</w:t>
       </w:r>
     </w:p>
-    <w:bookmarkStart w:id="1548" w:name="Diagrams"/>
+    <w:bookmarkStart w:id="1550" w:name="Diagrams"/>
     <w:p>
       <w:pPr>
         <w:pStyle w:val="Heading3"/>
@@ -63054,18 +63123,18 @@
           <wp:inline>
             <wp:extent cx="5334000" cy="5502797"/>
             <wp:effectExtent b="0" l="0" r="0" t="0"/>
-            <wp:docPr descr="2018-08-06T1700Entity-Relationship Model - Contact.png" title="" id="1522" name="Picture"/>
+            <wp:docPr descr="2018-08-06T1700Entity-Relationship Model - Contact.png" title="" id="1524" name="Picture"/>
             <a:graphic>
               <a:graphicData uri="http://schemas.openxmlformats.org/drawingml/2006/picture">
                 <pic:pic>
                   <pic:nvPicPr>
-                    <pic:cNvPr descr="../Tuesday%20ni%20kin%20yen%20ma%20bere%20on%20the%20first/2018-08-06T1700Entity-Relationship%20Model%20-%20Contact.png" id="1523" name="Picture"/>
+                    <pic:cNvPr descr="../Tuesday%20ni%20kin%20yen%20ma%20bere%20on%20the%20first/2018-08-06T1700Entity-Relationship%20Model%20-%20Contact.png" id="1525" name="Picture"/>
                     <pic:cNvPicPr>
                       <a:picLocks noChangeArrowheads="1" noChangeAspect="1"/>
                     </pic:cNvPicPr>
                   </pic:nvPicPr>
                   <pic:blipFill>
-                    <a:blip r:embed="rId1521"/>
+                    <a:blip r:embed="rId1523"/>
                     <a:stretch>
                       <a:fillRect/>
                     </a:stretch>
@@ -63109,18 +63178,18 @@
           <wp:inline>
             <wp:extent cx="5334000" cy="5535448"/>
             <wp:effectExtent b="0" l="0" r="0" t="0"/>
-            <wp:docPr descr="2018-08-07Object Model Diagram.png" title="" id="1525" name="Picture"/>
+            <wp:docPr descr="2018-08-07Object Model Diagram.png" title="" id="1527" name="Picture"/>
             <a:graphic>
               <a:graphicData uri="http://schemas.openxmlformats.org/drawingml/2006/picture">
                 <pic:pic>
                   <pic:nvPicPr>
-                    <pic:cNvPr descr="../Tuesday%20ni%20kin%20yen%20ma%20bere%20on%20the%20first/2018-08-07Object%20Model%20Diagram.png" id="1526" name="Picture"/>
+                    <pic:cNvPr descr="../Tuesday%20ni%20kin%20yen%20ma%20bere%20on%20the%20first/2018-08-07Object%20Model%20Diagram.png" id="1528" name="Picture"/>
                     <pic:cNvPicPr>
                       <a:picLocks noChangeArrowheads="1" noChangeAspect="1"/>
                     </pic:cNvPicPr>
                   </pic:nvPicPr>
                   <pic:blipFill>
-                    <a:blip r:embed="rId1524"/>
+                    <a:blip r:embed="rId1526"/>
                     <a:stretch>
                       <a:fillRect/>
                     </a:stretch>
@@ -63164,18 +63233,18 @@
           <wp:inline>
             <wp:extent cx="5334000" cy="4440620"/>
             <wp:effectExtent b="0" l="0" r="0" t="0"/>
-            <wp:docPr descr="2018-08-07Use Case Diagram.png" title="" id="1528" name="Picture"/>
+            <wp:docPr descr="2018-08-07Use Case Diagram.png" title="" id="1530" name="Picture"/>
             <a:graphic>
               <a:graphicData uri="http://schemas.openxmlformats.org/drawingml/2006/picture">
                 <pic:pic>
                   <pic:nvPicPr>
-                    <pic:cNvPr descr="../Tuesday%20ni%20kin%20yen%20ma%20bere%20on%20the%20first/2018-08-07Use%20Case%20Diagram.png" id="1529" name="Picture"/>
+                    <pic:cNvPr descr="../Tuesday%20ni%20kin%20yen%20ma%20bere%20on%20the%20first/2018-08-07Use%20Case%20Diagram.png" id="1531" name="Picture"/>
                     <pic:cNvPicPr>
                       <a:picLocks noChangeArrowheads="1" noChangeAspect="1"/>
                     </pic:cNvPicPr>
                   </pic:nvPicPr>
                   <pic:blipFill>
-                    <a:blip r:embed="rId1527"/>
+                    <a:blip r:embed="rId1529"/>
                     <a:stretch>
                       <a:fillRect/>
                     </a:stretch>
@@ -63219,18 +63288,18 @@
           <wp:inline>
             <wp:extent cx="5334000" cy="4799724"/>
             <wp:effectExtent b="0" l="0" r="0" t="0"/>
-            <wp:docPr descr="2018-08-07Sequence Diagram.png" title="" id="1531" name="Picture"/>
+            <wp:docPr descr="2018-08-07Sequence Diagram.png" title="" id="1533" name="Picture"/>
             <a:graphic>
               <a:graphicData uri="http://schemas.openxmlformats.org/drawingml/2006/picture">
                 <pic:pic>
                   <pic:nvPicPr>
-                    <pic:cNvPr descr="../Tuesday%20ni%20kin%20yen%20ma%20bere%20on%20the%20first/2018-08-07Sequence%20Diagram.png" id="1532" name="Picture"/>
+                    <pic:cNvPr descr="../Tuesday%20ni%20kin%20yen%20ma%20bere%20on%20the%20first/2018-08-07Sequence%20Diagram.png" id="1534" name="Picture"/>
                     <pic:cNvPicPr>
                       <a:picLocks noChangeArrowheads="1" noChangeAspect="1"/>
                     </pic:cNvPicPr>
                   </pic:nvPicPr>
                   <pic:blipFill>
-                    <a:blip r:embed="rId1530"/>
+                    <a:blip r:embed="rId1532"/>
                     <a:stretch>
                       <a:fillRect/>
                     </a:stretch>
@@ -63274,18 +63343,18 @@
           <wp:inline>
             <wp:extent cx="2656572" cy="6112042"/>
             <wp:effectExtent b="0" l="0" r="0" t="0"/>
-            <wp:docPr descr="2018-08-08Deployment Diagram.png" title="" id="1534" name="Picture"/>
+            <wp:docPr descr="2018-08-08Deployment Diagram.png" title="" id="1536" name="Picture"/>
             <a:graphic>
               <a:graphicData uri="http://schemas.openxmlformats.org/drawingml/2006/picture">
                 <pic:pic>
                   <pic:nvPicPr>
-                    <pic:cNvPr descr="../Tuesday%20ni%20kin%20yen%20ma%20bere%20on%20the%20first/2018-08-08Deployment%20Diagram.png" id="1535" name="Picture"/>
+                    <pic:cNvPr descr="../Tuesday%20ni%20kin%20yen%20ma%20bere%20on%20the%20first/2018-08-08Deployment%20Diagram.png" id="1537" name="Picture"/>
                     <pic:cNvPicPr>
                       <a:picLocks noChangeArrowheads="1" noChangeAspect="1"/>
                     </pic:cNvPicPr>
                   </pic:nvPicPr>
                   <pic:blipFill>
-                    <a:blip r:embed="rId1533"/>
+                    <a:blip r:embed="rId1535"/>
                     <a:stretch>
                       <a:fillRect/>
                     </a:stretch>
@@ -63329,18 +63398,18 @@
           <wp:inline>
             <wp:extent cx="5334000" cy="6945390"/>
             <wp:effectExtent b="0" l="0" r="0" t="0"/>
-            <wp:docPr descr="2018-10-31ClassDiagram.png" title="" id="1537" name="Picture"/>
+            <wp:docPr descr="2018-10-31ClassDiagram.png" title="" id="1539" name="Picture"/>
             <a:graphic>
               <a:graphicData uri="http://schemas.openxmlformats.org/drawingml/2006/picture">
                 <pic:pic>
                   <pic:nvPicPr>
-                    <pic:cNvPr descr="../Tuesday%20ni%20kin%20yen%20ma%20bere%20on%20the%20first/2018-10-31ClassDiagram.png" id="1538" name="Picture"/>
+                    <pic:cNvPr descr="../Tuesday%20ni%20kin%20yen%20ma%20bere%20on%20the%20first/2018-10-31ClassDiagram.png" id="1540" name="Picture"/>
                     <pic:cNvPicPr>
                       <a:picLocks noChangeArrowheads="1" noChangeAspect="1"/>
                     </pic:cNvPicPr>
                   </pic:nvPicPr>
                   <pic:blipFill>
-                    <a:blip r:embed="rId1536"/>
+                    <a:blip r:embed="rId1538"/>
                     <a:stretch>
                       <a:fillRect/>
                     </a:stretch>
@@ -63384,18 +63453,18 @@
           <wp:inline>
             <wp:extent cx="4029075" cy="4276725"/>
             <wp:effectExtent b="0" l="0" r="0" t="0"/>
-            <wp:docPr descr="2020-08-24OccurrenceOnTheWord.png" title="" id="1540" name="Picture"/>
+            <wp:docPr descr="2020-08-24OccurrenceOnTheWord.png" title="" id="1542" name="Picture"/>
             <a:graphic>
               <a:graphicData uri="http://schemas.openxmlformats.org/drawingml/2006/picture">
                 <pic:pic>
                   <pic:nvPicPr>
-                    <pic:cNvPr descr="../Tuesday%20ni%20kin%20yen%20ma%20bere%20on%20the%20first/2020-08-24OccurrenceOnTheWord.png" id="1541" name="Picture"/>
+                    <pic:cNvPr descr="../Tuesday%20ni%20kin%20yen%20ma%20bere%20on%20the%20first/2020-08-24OccurrenceOnTheWord.png" id="1543" name="Picture"/>
                     <pic:cNvPicPr>
                       <a:picLocks noChangeArrowheads="1" noChangeAspect="1"/>
                     </pic:cNvPicPr>
                   </pic:nvPicPr>
                   <pic:blipFill>
-                    <a:blip r:embed="rId1539"/>
+                    <a:blip r:embed="rId1541"/>
                     <a:stretch>
                       <a:fillRect/>
                     </a:stretch>
@@ -63450,12 +63519,12 @@
         <w:t xml:space="preserve">(Grant Fritchey).</w:t>
       </w:r>
     </w:p>
-    <w:bookmarkStart w:id="1546" w:name="SQLServerExecutionPlanScriptureReference"/>
+    <w:bookmarkStart w:id="1548" w:name="SQLServerExecutionPlanScriptureReference"/>
     <w:p>
       <w:pPr>
         <w:pStyle w:val="Heading4"/>
       </w:pPr>
-      <w:hyperlink r:id="rId1542">
+      <w:hyperlink r:id="rId1544">
         <w:r>
           <w:rPr>
             <w:rStyle w:val="Hyperlink"/>
@@ -63468,7 +63537,7 @@
       <w:pPr>
         <w:pStyle w:val="FirstParagraph"/>
       </w:pPr>
-      <w:hyperlink r:id="rId1543">
+      <w:hyperlink r:id="rId1545">
         <w:r>
           <w:rPr>
             <w:rStyle w:val="Hyperlink"/>
@@ -63479,7 +63548,7 @@
       <w:r>
         <w:t xml:space="preserve"> </w:t>
       </w:r>
-      <w:hyperlink r:id="rId1544">
+      <w:hyperlink r:id="rId1546">
         <w:r>
           <w:rPr>
             <w:rStyle w:val="Hyperlink"/>
@@ -63490,7 +63559,7 @@
       <w:r>
         <w:t xml:space="preserve"> </w:t>
       </w:r>
-      <w:hyperlink r:id="rId1545">
+      <w:hyperlink r:id="rId1547">
         <w:r>
           <w:rPr>
             <w:rStyle w:val="Hyperlink"/>
@@ -63613,8 +63682,8 @@
         <w:t xml:space="preserve">(Don Jones).</w:t>
       </w:r>
     </w:p>
-    <w:bookmarkEnd w:id="1546"/>
-    <w:bookmarkStart w:id="1547" w:name="Performance Monitor"/>
+    <w:bookmarkEnd w:id="1548"/>
+    <w:bookmarkStart w:id="1549" w:name="Performance Monitor"/>
     <w:p>
       <w:pPr>
         <w:pStyle w:val="Heading4"/>
@@ -63729,33 +63798,33 @@
         </w:tc>
       </w:tr>
     </w:tbl>
-    <w:bookmarkEnd w:id="1547"/>
-    <w:bookmarkEnd w:id="1548"/>
-    <w:bookmarkStart w:id="1549" w:name="artifactDescription"/>
-    <w:p>
-      <w:pPr>
-        <w:pStyle w:val="Heading3"/>
-      </w:pPr>
-      <w:r>
-        <w:t xml:space="preserve">Artifact Description</w:t>
-      </w:r>
-    </w:p>
-    <w:p>
-      <w:pPr>
-        <w:pStyle w:val="FirstParagraph"/>
-      </w:pPr>
-      <w:hyperlink r:id="rId1241">
-        <w:r>
-          <w:rPr>
-            <w:rStyle w:val="Hyperlink"/>
-          </w:rPr>
-          <w:t xml:space="preserve">2019-10-05ArtifactDescription.html</w:t>
-        </w:r>
-      </w:hyperlink>
-    </w:p>
     <w:bookmarkEnd w:id="1549"/>
     <w:bookmarkEnd w:id="1550"/>
-    <w:bookmarkStart w:id="1585" w:name="Background"/>
+    <w:bookmarkStart w:id="1551" w:name="artifactDescription"/>
+    <w:p>
+      <w:pPr>
+        <w:pStyle w:val="Heading3"/>
+      </w:pPr>
+      <w:r>
+        <w:t xml:space="preserve">Artifact Description</w:t>
+      </w:r>
+    </w:p>
+    <w:p>
+      <w:pPr>
+        <w:pStyle w:val="FirstParagraph"/>
+      </w:pPr>
+      <w:hyperlink r:id="rId1241">
+        <w:r>
+          <w:rPr>
+            <w:rStyle w:val="Hyperlink"/>
+          </w:rPr>
+          <w:t xml:space="preserve">2019-10-05ArtifactDescription.html</w:t>
+        </w:r>
+      </w:hyperlink>
+    </w:p>
+    <w:bookmarkEnd w:id="1551"/>
+    <w:bookmarkEnd w:id="1552"/>
+    <w:bookmarkStart w:id="1587" w:name="Background"/>
     <w:p>
       <w:pPr>
         <w:pStyle w:val="Heading2"/>
@@ -63780,7 +63849,7 @@
       <w:r>
         <w:t xml:space="preserve"> </w:t>
       </w:r>
-      <w:hyperlink r:id="rId1551">
+      <w:hyperlink r:id="rId1553">
         <w:r>
           <w:rPr>
             <w:rStyle w:val="Hyperlink"/>
@@ -63797,7 +63866,7 @@
       <w:r>
         <w:t xml:space="preserve"> </w:t>
       </w:r>
-      <w:hyperlink r:id="rId1552">
+      <w:hyperlink r:id="rId1554">
         <w:r>
           <w:rPr>
             <w:rStyle w:val="Hyperlink"/>
@@ -63841,7 +63910,7 @@
       <w:r>
         <w:t xml:space="preserve"> </w:t>
       </w:r>
-      <w:hyperlink r:id="rId1553">
+      <w:hyperlink r:id="rId1555">
         <w:r>
           <w:rPr>
             <w:rStyle w:val="Hyperlink"/>
@@ -63875,7 +63944,7 @@
       <w:r>
         <w:t xml:space="preserve">(</w:t>
       </w:r>
-      <w:hyperlink r:id="rId1554">
+      <w:hyperlink r:id="rId1556">
         <w:r>
           <w:rPr>
             <w:rStyle w:val="Hyperlink"/>
@@ -63900,7 +63969,7 @@
       <w:r>
         <w:t xml:space="preserve">(</w:t>
       </w:r>
-      <w:hyperlink r:id="rId1555">
+      <w:hyperlink r:id="rId1557">
         <w:r>
           <w:rPr>
             <w:rStyle w:val="Hyperlink"/>
@@ -63943,7 +64012,7 @@
       <w:r>
         <w:t xml:space="preserve">(</w:t>
       </w:r>
-      <w:hyperlink r:id="rId1556">
+      <w:hyperlink r:id="rId1558">
         <w:r>
           <w:rPr>
             <w:rStyle w:val="Hyperlink"/>
@@ -64025,7 +64094,7 @@
       <w:r>
         <w:t xml:space="preserve"> </w:t>
       </w:r>
-      <w:hyperlink r:id="rId1557">
+      <w:hyperlink r:id="rId1559">
         <w:r>
           <w:rPr>
             <w:rStyle w:val="Hyperlink"/>
@@ -64060,7 +64129,7 @@
       <w:r>
         <w:t xml:space="preserve">(</w:t>
       </w:r>
-      <w:hyperlink r:id="rId1558">
+      <w:hyperlink r:id="rId1560">
         <w:r>
           <w:rPr>
             <w:rStyle w:val="Hyperlink"/>
@@ -64086,7 +64155,7 @@
       <w:r>
         <w:t xml:space="preserve"> </w:t>
       </w:r>
-      <w:hyperlink r:id="rId1559">
+      <w:hyperlink r:id="rId1561">
         <w:r>
           <w:rPr>
             <w:rStyle w:val="Hyperlink"/>
@@ -64124,7 +64193,7 @@
       <w:r>
         <w:t xml:space="preserve">(</w:t>
       </w:r>
-      <w:hyperlink r:id="rId1560">
+      <w:hyperlink r:id="rId1562">
         <w:r>
           <w:rPr>
             <w:rStyle w:val="Hyperlink"/>
@@ -64156,83 +64225,1210 @@
       <w:r>
         <w:t xml:space="preserve"> </w:t>
       </w:r>
+      <w:hyperlink r:id="rId1563">
+        <w:r>
+          <w:rPr>
+            <w:rStyle w:val="Hyperlink"/>
+          </w:rPr>
+          <w:t xml:space="preserve">Exodus 4:12</w:t>
+        </w:r>
+      </w:hyperlink>
+      <w:r>
+        <w:t xml:space="preserve"> </w:t>
+      </w:r>
+      <w:r>
+        <w:t xml:space="preserve">).</w:t>
+      </w:r>
+      <w:r>
+        <w:t xml:space="preserve"> </w:t>
+      </w:r>
+      <w:r>
+        <w:t xml:space="preserve">Decoy Terrace, South Center. Past the house of James. What are beyond out type? Merit the word.</w:t>
+      </w:r>
+      <w:r>
+        <w:t xml:space="preserve"> </w:t>
+      </w:r>
+      <w:r>
+        <w:t xml:space="preserve">The birthday of biological mother is 1944-01-12.</w:t>
+      </w:r>
+      <w:r>
+        <w:t xml:space="preserve"> </w:t>
+      </w:r>
+      <w:r>
+        <w:t xml:space="preserve">The birthday of paternal aunt is 1948-01-30.</w:t>
+      </w:r>
+      <w:r>
+        <w:t xml:space="preserve"> </w:t>
+      </w:r>
+      <w:r>
+        <w:t xml:space="preserve">The average day of the month is (30 + 12 / 2) = 42 / 2 = 21.</w:t>
+      </w:r>
+      <w:r>
+        <w:t xml:space="preserve"> </w:t>
+      </w:r>
+      <w:r>
+        <w:t xml:space="preserve">I was deported as a 20 year old, just prior to my 21st birthday.</w:t>
+      </w:r>
+      <w:r>
+        <w:t xml:space="preserve"> </w:t>
+      </w:r>
+      <w:r>
+        <w:t xml:space="preserve">Can you become a man? Can you form a man? 1614th verse. 1614 - 816 = 798.</w:t>
+      </w:r>
+      <w:r>
+        <w:t xml:space="preserve"> </w:t>
+      </w:r>
+      <w:r>
+        <w:t xml:space="preserve">Between 1999-01-22 and 2020-06-12, there are</w:t>
+      </w:r>
+      <w:r>
+        <w:t xml:space="preserve"> </w:t>
+      </w:r>
+      <w:r>
+        <w:t xml:space="preserve">7812 days (21 biblical years, 8 biblical months, 12 days) (21 years, 4 months, 3 weeks).</w:t>
+      </w:r>
+      <w:r>
+        <w:t xml:space="preserve"> </w:t>
+      </w:r>
+      <w:r>
+        <w:t xml:space="preserve">360 * 12 = 4320, the telephone country code for Nigeria is</w:t>
+      </w:r>
+      <w:r>
+        <w:t xml:space="preserve"> </w:t>
+      </w:r>
+      <w:hyperlink r:id="rId1564">
+        <w:r>
+          <w:rPr>
+            <w:rStyle w:val="Hyperlink"/>
+          </w:rPr>
+          <w:t xml:space="preserve">234</w:t>
+        </w:r>
+      </w:hyperlink>
+      <w:r>
+        <w:t xml:space="preserve">.</w:t>
+      </w:r>
+      <w:r>
+        <w:t xml:space="preserve"> </w:t>
+      </w:r>
+      <w:r>
+        <w:t xml:space="preserve">Moses lived for 120 Biblical years, 120 * 360 = 43200.</w:t>
+      </w:r>
+      <w:r>
+        <w:t xml:space="preserve"> </w:t>
+      </w:r>
+      <w:r>
+        <w:t xml:space="preserve">At twelve post meridiem, 12PM, the elapsed time is forty three thousand, two hundred, 43200, seconds.</w:t>
+      </w:r>
+      <w:r>
+        <w:t xml:space="preserve"> </w:t>
+      </w:r>
+      <w:r>
+        <w:t xml:space="preserve">The author's ancestral home is Ile-Ife.</w:t>
+      </w:r>
+      <w:r>
+        <w:t xml:space="preserve"> </w:t>
+      </w:r>
+      <w:r>
+        <w:t xml:space="preserve">The author's place of birth is Lagos.</w:t>
+      </w:r>
+      <w:r>
+        <w:t xml:space="preserve"> </w:t>
+      </w:r>
+      <w:r>
+        <w:t xml:space="preserve">When the author's biological parents re-located to the United States of America (USA),</w:t>
+      </w:r>
+      <w:r>
+        <w:t xml:space="preserve"> </w:t>
+      </w:r>
+      <w:r>
+        <w:t xml:space="preserve">the author re-located to Ile-Ife.</w:t>
+      </w:r>
+      <w:r>
+        <w:t xml:space="preserve"> </w:t>
+      </w:r>
+      <w:r>
+        <w:t xml:space="preserve">Lagos is the economic capital of Nigeria, and Ile-Ife is the cradle of the Yoruba land.</w:t>
+      </w:r>
+      <w:r>
+        <w:t xml:space="preserve"> </w:t>
+      </w:r>
+      <w:r>
+        <w:t xml:space="preserve">The author re-located from</w:t>
+      </w:r>
+      <w:r>
+        <w:t xml:space="preserve"> </w:t>
+      </w:r>
+      <w:hyperlink r:id="rId1565">
+        <w:r>
+          <w:rPr>
+            <w:rStyle w:val="Hyperlink"/>
+          </w:rPr>
+          <w:t xml:space="preserve">Staff School, University of Ife</w:t>
+        </w:r>
+      </w:hyperlink>
+      <w:r>
+        <w:t xml:space="preserve">,</w:t>
+      </w:r>
+      <w:r>
+        <w:t xml:space="preserve"> </w:t>
+      </w:r>
+      <w:r>
+        <w:t xml:space="preserve">as a nine-year old; to Lagos, a two-hour journey.</w:t>
+      </w:r>
+      <w:r>
+        <w:t xml:space="preserve"> </w:t>
+      </w:r>
+      <w:r>
+        <w:t xml:space="preserve">Abati Nursery and Primary School.</w:t>
+      </w:r>
+      <w:r>
+        <w:t xml:space="preserve"> </w:t>
+      </w:r>
+      <w:r>
+        <w:t xml:space="preserve">1967-10-15 + 9 Biblical years = 1967-10-15 + 3240 = 1976-08-28.</w:t>
+      </w:r>
+      <w:r>
+        <w:t xml:space="preserve"> </w:t>
+      </w:r>
+      <w:r>
+        <w:t xml:space="preserve">In February 1992, the author started work at</w:t>
+      </w:r>
+      <w:r>
+        <w:t xml:space="preserve"> </w:t>
+      </w:r>
+      <w:hyperlink r:id="rId1566">
+        <w:r>
+          <w:rPr>
+            <w:rStyle w:val="Hyperlink"/>
+          </w:rPr>
+          <w:t xml:space="preserve">Information Dialling Services (IDS)</w:t>
+        </w:r>
+      </w:hyperlink>
+      <w:r>
+        <w:t xml:space="preserve"> </w:t>
+      </w:r>
+      <w:hyperlink r:id="rId1567">
+        <w:r>
+          <w:rPr>
+            <w:rStyle w:val="Hyperlink"/>
+          </w:rPr>
+          <w:t xml:space="preserve">White International</w:t>
+        </w:r>
+      </w:hyperlink>
+      <w:r>
+        <w:t xml:space="preserve"> </w:t>
+      </w:r>
+      <w:r>
+        <w:t xml:space="preserve">LonSyd.</w:t>
+      </w:r>
+    </w:p>
+    <w:p>
+      <w:pPr>
+        <w:pStyle w:val="BodyText"/>
+      </w:pPr>
+      <w:r>
+        <w:t xml:space="preserve">The singular word,</w:t>
+      </w:r>
+      <w:r>
+        <w:t xml:space="preserve"> </w:t>
+      </w:r>
+      <w:hyperlink r:id="rId1568">
+        <w:r>
+          <w:rPr>
+            <w:rStyle w:val="Hyperlink"/>
+          </w:rPr>
+          <w:t xml:space="preserve">centurion</w:t>
+        </w:r>
+      </w:hyperlink>
+      <w:r>
+        <w:t xml:space="preserve">,</w:t>
+      </w:r>
+      <w:r>
+        <w:t xml:space="preserve"> </w:t>
+      </w:r>
+      <w:r>
+        <w:t xml:space="preserve">occurs twenty-one times in the Bible;</w:t>
+      </w:r>
+      <w:r>
+        <w:t xml:space="preserve"> </w:t>
+      </w:r>
+      <w:r>
+        <w:t xml:space="preserve">its plural word,</w:t>
+      </w:r>
+      <w:r>
+        <w:t xml:space="preserve"> </w:t>
+      </w:r>
+      <w:hyperlink r:id="rId1569">
+        <w:r>
+          <w:rPr>
+            <w:rStyle w:val="Hyperlink"/>
+          </w:rPr>
+          <w:t xml:space="preserve">centurions</w:t>
+        </w:r>
+      </w:hyperlink>
+      <w:r>
+        <w:t xml:space="preserve">,</w:t>
+      </w:r>
+      <w:r>
+        <w:t xml:space="preserve"> </w:t>
+      </w:r>
+      <w:r>
+        <w:t xml:space="preserve">occurs three times in the Bible;</w:t>
+      </w:r>
+      <w:r>
+        <w:t xml:space="preserve"> </w:t>
+      </w:r>
+      <w:r>
+        <w:t xml:space="preserve">therefore,</w:t>
+      </w:r>
+      <w:r>
+        <w:t xml:space="preserve"> </w:t>
+      </w:r>
+      <w:hyperlink r:id="rId1570">
+        <w:r>
+          <w:rPr>
+            <w:rStyle w:val="Hyperlink"/>
+          </w:rPr>
+          <w:t xml:space="preserve">centurion(s)</w:t>
+        </w:r>
+      </w:hyperlink>
+      <w:r>
+        <w:t xml:space="preserve">,</w:t>
+      </w:r>
+      <w:r>
+        <w:t xml:space="preserve"> </w:t>
+      </w:r>
+      <w:r>
+        <w:t xml:space="preserve">occurs twenty-four times in the Bible.</w:t>
+      </w:r>
+    </w:p>
+    <w:p>
+      <w:pPr>
+        <w:pStyle w:val="BodyText"/>
+      </w:pPr>
+      <w:r>
+        <w:t xml:space="preserve">In Australia, the author first worked at:</w:t>
+      </w:r>
+      <w:r>
+        <w:br/>
+      </w:r>
+      <w:r>
+        <w:t xml:space="preserve">Australian Army Headquarters Training Command</w:t>
+      </w:r>
+      <w:r>
+        <w:br/>
+      </w:r>
+      <w:r>
+        <w:t xml:space="preserve">Suakin Drive</w:t>
+      </w:r>
+      <w:r>
+        <w:br/>
+      </w:r>
+      <w:r>
+        <w:t xml:space="preserve">Georges Heights NSW 2088</w:t>
+      </w:r>
+      <w:r>
+        <w:br/>
+      </w:r>
+      <w:r>
+        <w:t xml:space="preserve">Telephone 61 2 9960 9452</w:t>
+      </w:r>
+      <w:r>
+        <w:br/>
+      </w:r>
+      <w:r>
+        <w:t xml:space="preserve">Fax 61 2 9960 9452</w:t>
+      </w:r>
+      <w:r>
+        <w:br/>
+      </w:r>
+    </w:p>
+    <w:p>
+      <w:pPr>
+        <w:pStyle w:val="BodyText"/>
+      </w:pPr>
+      <w:r>
+        <w:t xml:space="preserve">The word,</w:t>
+      </w:r>
+      <w:r>
+        <w:t xml:space="preserve"> </w:t>
+      </w:r>
+      <w:hyperlink r:id="rId1571">
+        <w:r>
+          <w:rPr>
+            <w:rStyle w:val="Hyperlink"/>
+          </w:rPr>
+          <w:t xml:space="preserve">covenant</w:t>
+        </w:r>
+      </w:hyperlink>
+      <w:r>
+        <w:t xml:space="preserve">,</w:t>
+      </w:r>
+      <w:r>
+        <w:t xml:space="preserve"> </w:t>
+      </w:r>
+      <w:r>
+        <w:t xml:space="preserve">occurs twenty-four times in the New Testament.</w:t>
+      </w:r>
+      <w:r>
+        <w:t xml:space="preserve"> </w:t>
+      </w:r>
+      <w:r>
+        <w:t xml:space="preserve">The word,</w:t>
+      </w:r>
+      <w:r>
+        <w:t xml:space="preserve"> </w:t>
+      </w:r>
+      <w:hyperlink r:id="rId1572">
+        <w:r>
+          <w:rPr>
+            <w:rStyle w:val="Hyperlink"/>
+          </w:rPr>
+          <w:t xml:space="preserve">marriage</w:t>
+        </w:r>
+      </w:hyperlink>
+      <w:r>
+        <w:t xml:space="preserve">,</w:t>
+      </w:r>
+      <w:r>
+        <w:t xml:space="preserve"> </w:t>
+      </w:r>
+      <w:r>
+        <w:t xml:space="preserve">occurs sixteen times in the New Testament.</w:t>
+      </w:r>
+    </w:p>
+    <w:p>
+      <w:pPr>
+        <w:pStyle w:val="BodyText"/>
+      </w:pPr>
+      <w:r>
+        <w:t xml:space="preserve">The United Nations began on</w:t>
+      </w:r>
+      <w:r>
+        <w:t xml:space="preserve"> </w:t>
+      </w:r>
+      <w:hyperlink r:id="rId1573">
+        <w:r>
+          <w:rPr>
+            <w:rStyle w:val="Hyperlink"/>
+          </w:rPr>
+          <w:t xml:space="preserve">1945-10-24</w:t>
+        </w:r>
+      </w:hyperlink>
+      <w:r>
+        <w:t xml:space="preserve">, between then, and 1988-10-15,</w:t>
+      </w:r>
+      <w:r>
+        <w:t xml:space="preserve"> </w:t>
+      </w:r>
+      <w:r>
+        <w:t xml:space="preserve">are 15697 days (43 biblical years, 7 biblical months, 7 days) (42 years, 11 months, 3 weeks).</w:t>
+      </w:r>
+      <w:r>
+        <w:t xml:space="preserve"> </w:t>
+      </w:r>
+      <w:r>
+        <w:t xml:space="preserve">(24 - 20) / (70 - 20) = 8%</w:t>
+      </w:r>
+      <w:r>
+        <w:t xml:space="preserve"> </w:t>
+      </w:r>
+      <w:r>
+        <w:t xml:space="preserve">(</w:t>
+      </w:r>
+      <w:hyperlink r:id="rId1574">
+        <w:r>
+          <w:rPr>
+            <w:rStyle w:val="Hyperlink"/>
+          </w:rPr>
+          <w:t xml:space="preserve">Numbers 1:3, Psalms 90:10</w:t>
+        </w:r>
+      </w:hyperlink>
+      <w:r>
+        <w:t xml:space="preserve">).</w:t>
+      </w:r>
+    </w:p>
+    <w:p>
+      <w:pPr>
+        <w:pStyle w:val="BodyText"/>
+      </w:pPr>
+      <w:hyperlink r:id="rId1575">
+        <w:r>
+          <w:rPr>
+            <w:rStyle w:val="Hyperlink"/>
+          </w:rPr>
+          <w:t xml:space="preserve">1966 Nigerian coup d'état</w:t>
+        </w:r>
+      </w:hyperlink>
+      <w:r>
+        <w:t xml:space="preserve"> </w:t>
+      </w:r>
+      <w:r>
+        <w:t xml:space="preserve">occurred between</w:t>
+      </w:r>
+      <w:r>
+        <w:t xml:space="preserve"> </w:t>
+      </w:r>
+      <w:r>
+        <w:t xml:space="preserve">1966-01-15 and</w:t>
+      </w:r>
+      <w:r>
+        <w:t xml:space="preserve"> </w:t>
+      </w:r>
+      <w:r>
+        <w:t xml:space="preserve">1966-01-16</w:t>
+      </w:r>
+      <w:r>
+        <w:t xml:space="preserve"> </w:t>
+      </w:r>
+      <w:r>
+        <w:t xml:space="preserve">and the author was born on 1967-10-15, 638 days, after.</w:t>
+      </w:r>
+    </w:p>
+    <w:p>
+      <w:pPr>
+        <w:pStyle w:val="BodyText"/>
+      </w:pPr>
+      <w:hyperlink r:id="rId1576">
+        <w:r>
+          <w:rPr>
+            <w:rStyle w:val="Hyperlink"/>
+          </w:rPr>
+          <w:t xml:space="preserve">Biafra</w:t>
+        </w:r>
+      </w:hyperlink>
+      <w:r>
+        <w:t xml:space="preserve"> </w:t>
+      </w:r>
+      <w:r>
+        <w:t xml:space="preserve">commenced on</w:t>
+      </w:r>
+      <w:r>
+        <w:t xml:space="preserve"> </w:t>
+      </w:r>
+      <w:r>
+        <w:t xml:space="preserve">1967-05-30,</w:t>
+      </w:r>
+      <w:r>
+        <w:t xml:space="preserve"> </w:t>
+      </w:r>
+      <w:r>
+        <w:t xml:space="preserve">and 1967-10-15 is 138 days, after.</w:t>
+      </w:r>
+    </w:p>
+    <w:p>
+      <w:pPr>
+        <w:pStyle w:val="BodyText"/>
+      </w:pPr>
+      <w:r>
+        <w:t xml:space="preserve">Between when</w:t>
+      </w:r>
+      <w:r>
+        <w:t xml:space="preserve"> </w:t>
+      </w:r>
+      <w:hyperlink r:id="rId1577">
+        <w:r>
+          <w:rPr>
+            <w:rStyle w:val="Hyperlink"/>
+          </w:rPr>
+          <w:t xml:space="preserve">Summer</w:t>
+        </w:r>
+      </w:hyperlink>
+      <w:r>
+        <w:t xml:space="preserve"> </w:t>
+      </w:r>
+      <w:r>
+        <w:t xml:space="preserve">traditionally begin,</w:t>
+      </w:r>
+      <w:r>
+        <w:t xml:space="preserve"> </w:t>
+      </w:r>
+      <w:r>
+        <w:t xml:space="preserve">June 21, and October 15, is a span of (3 months, 3 weeks, 3 days).</w:t>
+      </w:r>
+    </w:p>
+    <w:p>
+      <w:pPr>
+        <w:pStyle w:val="BodyText"/>
+      </w:pPr>
+      <w:r>
+        <w:t xml:space="preserve">October 15, is the forty-fifth day, in the September, October, November, December cycle.</w:t>
+      </w:r>
+    </w:p>
+    <w:p>
+      <w:pPr>
+        <w:pStyle w:val="BodyText"/>
+      </w:pPr>
+      <w:r>
+        <w:t xml:space="preserve">Between September 22 and October 15, is 23 days (23 days) (3 weeks, 2 days).</w:t>
+      </w:r>
+    </w:p>
+    <w:p>
+      <w:pPr>
+        <w:pStyle w:val="BodyText"/>
+      </w:pPr>
+      <w:r>
+        <w:t xml:space="preserve">Between October 15 and when Winter starts, December 21, is a span of</w:t>
+      </w:r>
+      <w:r>
+        <w:t xml:space="preserve"> </w:t>
+      </w:r>
+      <w:r>
+        <w:t xml:space="preserve">67 days (2 biblical months, 7 days) (2 months, 6 days).</w:t>
+      </w:r>
+    </w:p>
+    <w:p>
+      <w:pPr>
+        <w:pStyle w:val="BodyText"/>
+      </w:pPr>
+      <w:r>
+        <w:t xml:space="preserve">Between October 15 and when Winter ends, March 20, is a span of</w:t>
+      </w:r>
+      <w:r>
+        <w:t xml:space="preserve"> </w:t>
+      </w:r>
+      <w:r>
+        <w:t xml:space="preserve">157 days (5 biblical months, 7 days) (5 months, 5 days).</w:t>
+      </w:r>
+    </w:p>
+    <w:p>
+      <w:pPr>
+        <w:pStyle w:val="BodyText"/>
+      </w:pPr>
+      <w:r>
+        <w:t xml:space="preserve">During Leap years, between the preceding October 15, and May 7,</w:t>
+      </w:r>
+      <w:r>
+        <w:t xml:space="preserve"> </w:t>
+      </w:r>
+      <w:r>
+        <w:t xml:space="preserve">are 205 days (6 biblical months, 25 days).</w:t>
+      </w:r>
+    </w:p>
+    <w:p>
+      <w:pPr>
+        <w:pStyle w:val="BodyText"/>
+      </w:pPr>
+      <w:hyperlink r:id="rId1578">
+        <w:r>
+          <w:rPr>
+            <w:rStyle w:val="Hyperlink"/>
+          </w:rPr>
+          <w:t xml:space="preserve">Military Occupation</w:t>
+        </w:r>
+      </w:hyperlink>
+      <w:r>
+        <w:t xml:space="preserve"> </w:t>
+      </w:r>
+      <w:hyperlink r:id="rId1579">
+        <w:r>
+          <w:rPr>
+            <w:rStyle w:val="Hyperlink"/>
+          </w:rPr>
+          <w:t xml:space="preserve">Six-Day War</w:t>
+        </w:r>
+      </w:hyperlink>
+      <w:r>
+        <w:t xml:space="preserve"> </w:t>
+      </w:r>
+      <w:r>
+        <w:t xml:space="preserve">was fought between 1967-06-05 and 1967-06-10.</w:t>
+      </w:r>
+      <w:r>
+        <w:t xml:space="preserve"> </w:t>
+      </w:r>
+      <w:r>
+        <w:t xml:space="preserve">I was born on 1967-10-15, and 9 Biblical months, before that, then, was, 1967-01-18.</w:t>
+      </w:r>
+      <w:r>
+        <w:t xml:space="preserve"> </w:t>
+      </w:r>
+      <w:r>
+        <w:t xml:space="preserve">Between 1967-01-18 and 1967-06-10 is</w:t>
+      </w:r>
+      <w:r>
+        <w:t xml:space="preserve"> </w:t>
+      </w:r>
+      <w:r>
+        <w:t xml:space="preserve">143 days (4 biblical months, 23 days) (4 months, 3 weeks, 2 days).</w:t>
+      </w:r>
+    </w:p>
+    <w:p>
+      <w:pPr>
+        <w:pStyle w:val="BodyText"/>
+      </w:pPr>
+      <w:r>
+        <w:t xml:space="preserve">2 Biblical years, after I was born, is 1969-10-04.</w:t>
+      </w:r>
+      <w:r>
+        <w:t xml:space="preserve"> </w:t>
+      </w:r>
       <w:hyperlink r:id="rId1561">
         <w:r>
           <w:rPr>
             <w:rStyle w:val="Hyperlink"/>
           </w:rPr>
-          <w:t xml:space="preserve">Exodus 4:12</w:t>
-        </w:r>
-      </w:hyperlink>
-      <w:r>
-        <w:t xml:space="preserve"> </w:t>
-      </w:r>
-      <w:r>
-        <w:t xml:space="preserve">).</w:t>
-      </w:r>
-      <w:r>
-        <w:t xml:space="preserve"> </w:t>
-      </w:r>
-      <w:r>
-        <w:t xml:space="preserve">Decoy Terrace, South Center. Past the house of James. What are beyond out type? Merit the word.</w:t>
-      </w:r>
-      <w:r>
-        <w:t xml:space="preserve"> </w:t>
-      </w:r>
-      <w:r>
-        <w:t xml:space="preserve">The birthday of biological mother is 1944-01-12.</w:t>
-      </w:r>
-      <w:r>
-        <w:t xml:space="preserve"> </w:t>
-      </w:r>
-      <w:r>
-        <w:t xml:space="preserve">The birthday of paternal aunt is 1948-01-30.</w:t>
-      </w:r>
-      <w:r>
-        <w:t xml:space="preserve"> </w:t>
-      </w:r>
-      <w:r>
-        <w:t xml:space="preserve">The average day of the month is (30 + 12 / 2) = 42 / 2 = 21.</w:t>
-      </w:r>
-      <w:r>
-        <w:t xml:space="preserve"> </w:t>
-      </w:r>
-      <w:r>
-        <w:t xml:space="preserve">I was deported as a 20 year old, just prior to my 21st birthday.</w:t>
-      </w:r>
-      <w:r>
-        <w:t xml:space="preserve"> </w:t>
-      </w:r>
-      <w:r>
-        <w:t xml:space="preserve">Can you become a man? Can you form a man? 1614th verse. 1614 - 816 = 798.</w:t>
-      </w:r>
-      <w:r>
-        <w:t xml:space="preserve"> </w:t>
-      </w:r>
-      <w:r>
-        <w:t xml:space="preserve">Between 1999-01-22 and 2020-06-12, there are</w:t>
-      </w:r>
-      <w:r>
-        <w:t xml:space="preserve"> </w:t>
-      </w:r>
-      <w:r>
-        <w:t xml:space="preserve">7812 days (21 biblical years, 8 biblical months, 12 days) (21 years, 4 months, 3 weeks).</w:t>
-      </w:r>
-      <w:r>
-        <w:t xml:space="preserve"> </w:t>
-      </w:r>
-      <w:r>
-        <w:t xml:space="preserve">360 * 12 = 4320, the telephone country code for Nigeria is</w:t>
-      </w:r>
-      <w:r>
-        <w:t xml:space="preserve"> </w:t>
-      </w:r>
-      <w:hyperlink r:id="rId1562">
-        <w:r>
-          <w:rPr>
-            <w:rStyle w:val="Hyperlink"/>
-          </w:rPr>
-          <w:t xml:space="preserve">234</w:t>
+          <w:t xml:space="preserve">Israel</w:t>
+        </w:r>
+      </w:hyperlink>
+      <w:r>
+        <w:t xml:space="preserve"> </w:t>
+      </w:r>
+      <w:r>
+        <w:t xml:space="preserve">was accepted to the United Nations on 1949-05-11, between then and 1969-10-04, is</w:t>
+      </w:r>
+      <w:r>
+        <w:t xml:space="preserve"> </w:t>
+      </w:r>
+      <w:r>
+        <w:t xml:space="preserve">7451 days (20 biblical years, 8 biblical months, 11 days) (20 years, 4 months, 3 weeks, 2 days).</w:t>
+      </w:r>
+      <w:r>
+        <w:t xml:space="preserve"> </w:t>
+      </w:r>
+      <w:r>
+        <w:t xml:space="preserve">The adoption of the</w:t>
+      </w:r>
+      <w:r>
+        <w:t xml:space="preserve"> </w:t>
+      </w:r>
+      <w:hyperlink r:id="rId1580">
+        <w:r>
+          <w:rPr>
+            <w:rStyle w:val="Hyperlink"/>
+          </w:rPr>
+          <w:t xml:space="preserve">United Nations Partition Plan for Palestine</w:t>
+        </w:r>
+      </w:hyperlink>
+      <w:r>
+        <w:t xml:space="preserve"> </w:t>
+      </w:r>
+      <w:r>
+        <w:t xml:space="preserve">occurred on 1947-11-29, between then, and 1969-10-04, is</w:t>
+      </w:r>
+      <w:r>
+        <w:t xml:space="preserve"> </w:t>
+      </w:r>
+      <w:r>
+        <w:t xml:space="preserve">7980 days (22 biblical years, 2 biblical months) (21 years, 10 months, 6 days).</w:t>
+      </w:r>
+      <w:r>
+        <w:t xml:space="preserve"> </w:t>
+      </w:r>
+      <w:r>
+        <w:t xml:space="preserve">The</w:t>
+      </w:r>
+      <w:r>
+        <w:t xml:space="preserve"> </w:t>
+      </w:r>
+      <w:hyperlink r:id="rId1580">
+        <w:r>
+          <w:rPr>
+            <w:rStyle w:val="Hyperlink"/>
+          </w:rPr>
+          <w:t xml:space="preserve">1948 Arab–Israeli War</w:t>
+        </w:r>
+      </w:hyperlink>
+      <w:r>
+        <w:t xml:space="preserve"> </w:t>
+      </w:r>
+      <w:r>
+        <w:t xml:space="preserve">commenced on 1948-05-15, between then, and 1969-10-04, is</w:t>
+      </w:r>
+      <w:r>
+        <w:t xml:space="preserve"> </w:t>
+      </w:r>
+      <w:r>
+        <w:t xml:space="preserve">7812 days (21 biblical years, 8 biblical months, 12 days) (21 years, 4 months, 2 weeks, 4 days).</w:t>
+      </w:r>
+      <w:r>
+        <w:t xml:space="preserve"> </w:t>
+      </w:r>
+      <w:r>
+        <w:t xml:space="preserve">The</w:t>
+      </w:r>
+      <w:r>
+        <w:t xml:space="preserve"> </w:t>
+      </w:r>
+      <w:hyperlink r:id="rId1580">
+        <w:r>
+          <w:rPr>
+            <w:rStyle w:val="Hyperlink"/>
+          </w:rPr>
+          <w:t xml:space="preserve">1948 Arab–Israeli War</w:t>
+        </w:r>
+      </w:hyperlink>
+      <w:r>
+        <w:t xml:space="preserve"> </w:t>
+      </w:r>
+      <w:r>
+        <w:t xml:space="preserve">ended on 1949-03-10, between then, and 1969-10-04, is</w:t>
+      </w:r>
+      <w:r>
+        <w:t xml:space="preserve"> </w:t>
+      </w:r>
+      <w:r>
+        <w:t xml:space="preserve">7513 days (20 biblical years, 10 biblical months, 13 days) (20 years, 6 months, 3 weeks, 3 days).</w:t>
+      </w:r>
+    </w:p>
+    <w:p>
+      <w:pPr>
+        <w:pStyle w:val="BodyText"/>
+      </w:pPr>
+      <w:r>
+        <w:t xml:space="preserve">Approximately, the author became a fetus, eight weeks after conception, on 1967-03-15.</w:t>
+      </w:r>
+      <w:r>
+        <w:t xml:space="preserve"> </w:t>
+      </w:r>
+      <w:r>
+        <w:t xml:space="preserve">Between when</w:t>
+      </w:r>
+      <w:r>
+        <w:t xml:space="preserve"> </w:t>
+      </w:r>
+      <w:hyperlink r:id="rId1561">
+        <w:r>
+          <w:rPr>
+            <w:rStyle w:val="Hyperlink"/>
+          </w:rPr>
+          <w:t xml:space="preserve">Israel</w:t>
+        </w:r>
+      </w:hyperlink>
+      <w:r>
+        <w:t xml:space="preserve"> </w:t>
+      </w:r>
+      <w:r>
+        <w:t xml:space="preserve">became a nation, 1948-05-14, and 1967-03-15 is</w:t>
+      </w:r>
+      <w:r>
+        <w:t xml:space="preserve"> </w:t>
+      </w:r>
+      <w:r>
+        <w:t xml:space="preserve">6879 days (19 biblical years, 1 biblical month, 9 days) (18 years, 10 months).</w:t>
+      </w:r>
+      <w:r>
+        <w:t xml:space="preserve"> </w:t>
+      </w:r>
+      <w:r>
+        <w:t xml:space="preserve">Between when</w:t>
+      </w:r>
+      <w:r>
+        <w:t xml:space="preserve"> </w:t>
+      </w:r>
+      <w:hyperlink r:id="rId1580">
+        <w:r>
+          <w:rPr>
+            <w:rStyle w:val="Hyperlink"/>
+          </w:rPr>
+          <w:t xml:space="preserve">United Nations Partition Plan for Palestine</w:t>
+        </w:r>
+      </w:hyperlink>
+      <w:r>
+        <w:t xml:space="preserve"> </w:t>
+      </w:r>
+      <w:r>
+        <w:t xml:space="preserve">1947-11-29, and 1967-03-15, is</w:t>
+      </w:r>
+      <w:r>
+        <w:t xml:space="preserve"> </w:t>
+      </w:r>
+      <w:r>
+        <w:t xml:space="preserve">7046 days (19 biblical years, 6 biblical months, 26 days) (19 years, 3 months, 2 weeks).</w:t>
+      </w:r>
+      <w:r>
+        <w:t xml:space="preserve"> </w:t>
+      </w:r>
+      <w:r>
+        <w:t xml:space="preserve">Between when the</w:t>
+      </w:r>
+      <w:r>
+        <w:t xml:space="preserve"> </w:t>
+      </w:r>
+      <w:hyperlink r:id="rId1581">
+        <w:r>
+          <w:rPr>
+            <w:rStyle w:val="Hyperlink"/>
+          </w:rPr>
+          <w:t xml:space="preserve">American Revolutionary War</w:t>
+        </w:r>
+      </w:hyperlink>
+      <w:r>
+        <w:t xml:space="preserve"> </w:t>
+      </w:r>
+      <w:r>
+        <w:t xml:space="preserve">began, 1775-04-19, and 1967-03-15, is</w:t>
+      </w:r>
+      <w:r>
+        <w:t xml:space="preserve"> </w:t>
+      </w:r>
+      <w:r>
+        <w:t xml:space="preserve">70091 days (194 biblical years, 8 biblical months, 11 days) (191 years, 10 months, 3 weeks, 3 days).</w:t>
+      </w:r>
+      <w:r>
+        <w:t xml:space="preserve"> </w:t>
+      </w:r>
+      <w:r>
+        <w:t xml:space="preserve">Between when the</w:t>
+      </w:r>
+      <w:r>
+        <w:t xml:space="preserve"> </w:t>
+      </w:r>
+      <w:hyperlink r:id="rId1581">
+        <w:r>
+          <w:rPr>
+            <w:rStyle w:val="Hyperlink"/>
+          </w:rPr>
+          <w:t xml:space="preserve">American Revolutionary War</w:t>
+        </w:r>
+      </w:hyperlink>
+      <w:r>
+        <w:t xml:space="preserve"> </w:t>
+      </w:r>
+      <w:r>
+        <w:t xml:space="preserve">ended, 1783-09-03, and 1967-03-15, is</w:t>
+      </w:r>
+      <w:r>
+        <w:t xml:space="preserve"> </w:t>
+      </w:r>
+      <w:r>
+        <w:t xml:space="preserve">67032 days (186 biblical years, 2 biblical months, 12 days) (183 years, 6 months, 1 week, 5 days).</w:t>
+      </w:r>
+      <w:r>
+        <w:t xml:space="preserve"> </w:t>
+      </w:r>
+      <w:r>
+        <w:t xml:space="preserve">Between when the</w:t>
+      </w:r>
+      <w:r>
+        <w:t xml:space="preserve"> </w:t>
+      </w:r>
+      <w:hyperlink r:id="rId1581">
+        <w:r>
+          <w:rPr>
+            <w:rStyle w:val="Hyperlink"/>
+          </w:rPr>
+          <w:t xml:space="preserve">American Revolutionary War</w:t>
+        </w:r>
+      </w:hyperlink>
+      <w:r>
+        <w:t xml:space="preserve"> </w:t>
+      </w:r>
+      <w:r>
+        <w:t xml:space="preserve">ratification was effective, 1784-05-12, and 1967-03-15, is</w:t>
+      </w:r>
+      <w:r>
+        <w:t xml:space="preserve"> </w:t>
+      </w:r>
+      <w:r>
+        <w:t xml:space="preserve">66780 days (185 biblical years, 6 biblical months) (182 years, 10 months, 2 days).</w:t>
+      </w:r>
+    </w:p>
+    <w:p>
+      <w:pPr>
+        <w:pStyle w:val="BodyText"/>
+      </w:pPr>
+      <w:r>
+        <w:t xml:space="preserve">Between the beginning of the</w:t>
+      </w:r>
+      <w:r>
+        <w:t xml:space="preserve"> </w:t>
+      </w:r>
+      <w:hyperlink r:id="rId1582">
+        <w:r>
+          <w:rPr>
+            <w:rStyle w:val="Hyperlink"/>
+          </w:rPr>
+          <w:t xml:space="preserve">400 Silent Years</w:t>
+        </w:r>
+      </w:hyperlink>
+      <w:r>
+        <w:t xml:space="preserve"> </w:t>
+      </w:r>
+      <w:r>
+        <w:t xml:space="preserve">and 1967-10-15, are 864,455 days.</w:t>
+      </w:r>
+    </w:p>
+    <w:p>
+      <w:pPr>
+        <w:pStyle w:val="BodyText"/>
+      </w:pPr>
+      <w:r>
+        <w:t xml:space="preserve">Between the end of the 69th week, 0032-04-06, and 1967-10-15,</w:t>
+      </w:r>
+      <w:r>
+        <w:t xml:space="preserve"> </w:t>
+      </w:r>
+      <w:r>
+        <w:t xml:space="preserve">are</w:t>
+      </w:r>
+      <w:r>
+        <w:t xml:space="preserve"> </w:t>
+      </w:r>
+      <w:r>
+        <w:t xml:space="preserve">706935 days (1963 biblical years, 8 biblical months, 15 days).</w:t>
+      </w:r>
+    </w:p>
+    <w:p>
+      <w:pPr>
+        <w:pStyle w:val="BodyText"/>
+      </w:pPr>
+      <w:r>
+        <w:t xml:space="preserve">Between the end of the 70th week, if there had been no interruption, 0039-03-01, and 1967-10-15,</w:t>
+      </w:r>
+      <w:r>
+        <w:t xml:space="preserve"> </w:t>
+      </w:r>
+      <w:r>
+        <w:t xml:space="preserve">are</w:t>
+      </w:r>
+      <w:r>
+        <w:t xml:space="preserve"> </w:t>
+      </w:r>
+      <w:r>
+        <w:t xml:space="preserve">704415 days (1956 biblical years, 8 biblical months, 15 days).</w:t>
+      </w:r>
+    </w:p>
+    <w:p>
+      <w:pPr>
+        <w:pStyle w:val="BodyText"/>
+      </w:pPr>
+      <w:r>
+        <w:t xml:space="preserve">Between 1967-10-15 and 2020-06-03</w:t>
+      </w:r>
+      <w:r>
+        <w:t xml:space="preserve"> </w:t>
+      </w:r>
+      <w:r>
+        <w:t xml:space="preserve">are</w:t>
+      </w:r>
+      <w:r>
+        <w:t xml:space="preserve"> </w:t>
+      </w:r>
+      <w:r>
+        <w:t xml:space="preserve">19225 days (53 biblical years, 4 biblical months, 25 days) (52 years, 7 months, 2 weeks, 5 days).</w:t>
+      </w:r>
+    </w:p>
+    <w:p>
+      <w:pPr>
+        <w:pStyle w:val="BodyText"/>
+      </w:pPr>
+      <w:r>
+        <w:t xml:space="preserve">The Yoruba tribe speak the Yoruba language and the Yorubas are in the South West of Nigeria.</w:t>
+      </w:r>
+      <w:r>
+        <w:t xml:space="preserve"> </w:t>
+      </w:r>
+      <w:r>
+        <w:t xml:space="preserve">The Yorubas practice the Christians and Moslems religions.</w:t>
+      </w:r>
+      <w:r>
+        <w:t xml:space="preserve"> </w:t>
+      </w:r>
+      <w:r>
+        <w:t xml:space="preserve">The East of Nigeria include the Ibos who speak the Igbo language and are mainly Catholics.</w:t>
+      </w:r>
+      <w:r>
+        <w:t xml:space="preserve"> </w:t>
+      </w:r>
+      <w:r>
+        <w:t xml:space="preserve">The Hausas and Fulanis are in the North of Nigeria.</w:t>
+      </w:r>
+      <w:r>
+        <w:t xml:space="preserve"> </w:t>
+      </w:r>
+      <w:r>
+        <w:t xml:space="preserve">At the Highway 880 South Fremont Exit, the road separates into two, the Alvarado Boulevard, West direction, and Fremont Boulevard, East direction.</w:t>
+      </w:r>
+    </w:p>
+    <w:p>
+      <w:pPr>
+        <w:pStyle w:val="BodyText"/>
+      </w:pPr>
+      <w:r>
+        <w:t xml:space="preserve">The author's primary languages are English, a</w:t>
+      </w:r>
+      <w:r>
+        <w:t xml:space="preserve"> </w:t>
+      </w:r>
+      <w:hyperlink r:id="rId1583">
+        <w:r>
+          <w:rPr>
+            <w:rStyle w:val="Hyperlink"/>
+          </w:rPr>
+          <w:t xml:space="preserve">Germanic</w:t>
+        </w:r>
+      </w:hyperlink>
+      <w:r>
+        <w:t xml:space="preserve"> </w:t>
+      </w:r>
+      <w:r>
+        <w:t xml:space="preserve">language;</w:t>
+      </w:r>
+      <w:r>
+        <w:t xml:space="preserve"> </w:t>
+      </w:r>
+      <w:r>
+        <w:t xml:space="preserve">and</w:t>
+      </w:r>
+      <w:r>
+        <w:t xml:space="preserve"> </w:t>
+      </w:r>
+      <w:hyperlink r:id="rId1584">
+        <w:r>
+          <w:rPr>
+            <w:rStyle w:val="Hyperlink"/>
+          </w:rPr>
+          <w:t xml:space="preserve">Yoruba</w:t>
+        </w:r>
+      </w:hyperlink>
+      <w:r>
+        <w:t xml:space="preserve">, a language</w:t>
+      </w:r>
+      <w:r>
+        <w:t xml:space="preserve"> </w:t>
+      </w:r>
+      <w:r>
+        <w:t xml:space="preserve">spoken by western Nigerians.</w:t>
+      </w:r>
+      <w:r>
+        <w:t xml:space="preserve"> </w:t>
+      </w:r>
+      <w:r>
+        <w:t xml:space="preserve">Between the age of twenty and twenty-four, the author developed Kowe, a word and graphic processor.</w:t>
+      </w:r>
+      <w:r>
+        <w:t xml:space="preserve"> </w:t>
+      </w:r>
+      <w:r>
+        <w:t xml:space="preserve">Kowe is an editor, for typing; Kowe's innovation, is that the typist can</w:t>
+      </w:r>
+      <w:r>
+        <w:t xml:space="preserve"> </w:t>
+      </w:r>
+      <w:r>
+        <w:t xml:space="preserve">type</w:t>
+      </w:r>
+      <w:r>
+        <w:t xml:space="preserve"> </w:t>
+      </w:r>
+      <w:hyperlink r:id="rId1585">
+        <w:r>
+          <w:rPr>
+            <w:rStyle w:val="Hyperlink"/>
+          </w:rPr>
+          <w:t xml:space="preserve">diacritic</w:t>
+        </w:r>
+      </w:hyperlink>
+      <w:r>
+        <w:t xml:space="preserve"> </w:t>
+      </w:r>
+      <w:r>
+        <w:t xml:space="preserve">alphabets by using the function keys combined with the</w:t>
+      </w:r>
+      <w:r>
+        <w:t xml:space="preserve"> </w:t>
+      </w:r>
+      <w:r>
+        <w:t xml:space="preserve">alternate, control, and shift keys.</w:t>
+      </w:r>
+      <w:r>
+        <w:t xml:space="preserve"> </w:t>
+      </w:r>
+      <w:r>
+        <w:t xml:space="preserve">Line drawing is also possible with Kowe.</w:t>
+      </w:r>
+      <w:r>
+        <w:t xml:space="preserve"> </w:t>
+      </w:r>
+      <w:r>
+        <w:t xml:space="preserve">Kowe will translate languages.</w:t>
+      </w:r>
+    </w:p>
+    <w:p>
+      <w:pPr>
+        <w:pStyle w:val="BodyText"/>
+      </w:pPr>
+      <w:r>
+        <w:t xml:space="preserve">Between 1997 - 1998, the author pursued his Doctorate at the University of Wollongong,</w:t>
+      </w:r>
+      <w:r>
+        <w:t xml:space="preserve"> </w:t>
+      </w:r>
+      <w:r>
+        <w:t xml:space="preserve">New South Wales (NSW), Australia; and he visited Villawood Detention Center, a place for</w:t>
+      </w:r>
+      <w:r>
+        <w:t xml:space="preserve"> </w:t>
+      </w:r>
+      <w:r>
+        <w:t xml:space="preserve">illegal migrants and asylum seekers, every Friday, as a Christian missionary.</w:t>
+      </w:r>
+      <w:r>
+        <w:t xml:space="preserve"> </w:t>
+      </w:r>
+      <w:r>
+        <w:t xml:space="preserve">One of those migrants, a Ghanaian, had been at the detention center for up-to six years,</w:t>
+      </w:r>
+      <w:r>
+        <w:t xml:space="preserve"> </w:t>
+      </w:r>
+      <w:r>
+        <w:t xml:space="preserve">and he corresponded with immigration officials, regularly.</w:t>
+      </w:r>
+      <w:r>
+        <w:t xml:space="preserve"> </w:t>
+      </w:r>
+      <w:r>
+        <w:t xml:space="preserve">The author thought of building a website that will allow these migrants to share their</w:t>
+      </w:r>
+      <w:r>
+        <w:t xml:space="preserve"> </w:t>
+      </w:r>
+      <w:r>
+        <w:t xml:space="preserve">experiences with the rest of the world.</w:t>
+      </w:r>
+      <w:r>
+        <w:t xml:space="preserve"> </w:t>
+      </w:r>
+      <w:r>
+        <w:t xml:space="preserve">However, the Internet, was still in its infancy, and the author's knowledge was lacking.</w:t>
+      </w:r>
+      <w:r>
+        <w:t xml:space="preserve"> </w:t>
+      </w:r>
+      <w:r>
+        <w:t xml:space="preserve">Also there were only dial-up access, at that time;</w:t>
+      </w:r>
+      <w:r>
+        <w:t xml:space="preserve"> </w:t>
+      </w:r>
+      <w:r>
+        <w:t xml:space="preserve">and the inmates at Villawood, did not have computer access.</w:t>
+      </w:r>
+    </w:p>
+    <w:p>
+      <w:pPr>
+        <w:pStyle w:val="BodyText"/>
+      </w:pPr>
+      <w:r>
+        <w:t xml:space="preserve">Like Jacob, the author's biological father is the second born,</w:t>
+      </w:r>
+      <w:r>
+        <w:t xml:space="preserve"> </w:t>
+      </w:r>
+      <w:r>
+        <w:t xml:space="preserve">and the author is the second twin.</w:t>
+      </w:r>
+      <w:r>
+        <w:t xml:space="preserve"> </w:t>
+      </w:r>
+      <w:hyperlink r:id="rId1475">
+        <w:r>
+          <w:rPr>
+            <w:rStyle w:val="Hyperlink"/>
+          </w:rPr>
+          <w:t xml:space="preserve">Option B: Facing Adversity, Building Resilience, and Finding Joy</w:t>
         </w:r>
       </w:hyperlink>
       <w:r>
@@ -64242,1124 +65438,31 @@
         <w:t xml:space="preserve"> </w:t>
       </w:r>
       <w:r>
-        <w:t xml:space="preserve">Moses lived for 120 Biblical years, 120 * 360 = 43200.</w:t>
-      </w:r>
-      <w:r>
-        <w:t xml:space="preserve"> </w:t>
-      </w:r>
-      <w:r>
-        <w:t xml:space="preserve">At twelve post meridiem, 12PM, the elapsed time is forty three thousand, two hundred, 43200, seconds.</w:t>
-      </w:r>
-      <w:r>
-        <w:t xml:space="preserve"> </w:t>
-      </w:r>
-      <w:r>
-        <w:t xml:space="preserve">The author's ancestral home is Ile-Ife.</w:t>
-      </w:r>
-      <w:r>
-        <w:t xml:space="preserve"> </w:t>
-      </w:r>
-      <w:r>
-        <w:t xml:space="preserve">The author's place of birth is Lagos.</w:t>
-      </w:r>
-      <w:r>
-        <w:t xml:space="preserve"> </w:t>
-      </w:r>
-      <w:r>
-        <w:t xml:space="preserve">When the author's biological parents re-located to the United States of America (USA),</w:t>
-      </w:r>
-      <w:r>
-        <w:t xml:space="preserve"> </w:t>
-      </w:r>
-      <w:r>
-        <w:t xml:space="preserve">the author re-located to Ile-Ife.</w:t>
-      </w:r>
-      <w:r>
-        <w:t xml:space="preserve"> </w:t>
-      </w:r>
-      <w:r>
-        <w:t xml:space="preserve">Lagos is the economic capital of Nigeria, and Ile-Ife is the cradle of the Yoruba land.</w:t>
-      </w:r>
-      <w:r>
-        <w:t xml:space="preserve"> </w:t>
-      </w:r>
-      <w:r>
-        <w:t xml:space="preserve">The author re-located from</w:t>
-      </w:r>
-      <w:r>
-        <w:t xml:space="preserve"> </w:t>
-      </w:r>
-      <w:hyperlink r:id="rId1563">
-        <w:r>
-          <w:rPr>
-            <w:rStyle w:val="Hyperlink"/>
-          </w:rPr>
-          <w:t xml:space="preserve">Staff School, University of Ife</w:t>
-        </w:r>
-      </w:hyperlink>
-      <w:r>
-        <w:t xml:space="preserve">,</w:t>
-      </w:r>
-      <w:r>
-        <w:t xml:space="preserve"> </w:t>
-      </w:r>
-      <w:r>
-        <w:t xml:space="preserve">as a nine-year old; to Lagos, a two-hour journey.</w:t>
-      </w:r>
-      <w:r>
-        <w:t xml:space="preserve"> </w:t>
-      </w:r>
-      <w:r>
-        <w:t xml:space="preserve">Abati Nursery and Primary School.</w:t>
-      </w:r>
-      <w:r>
-        <w:t xml:space="preserve"> </w:t>
-      </w:r>
-      <w:r>
-        <w:t xml:space="preserve">1967-10-15 + 9 Biblical years = 1967-10-15 + 3240 = 1976-08-28.</w:t>
-      </w:r>
-      <w:r>
-        <w:t xml:space="preserve"> </w:t>
-      </w:r>
-      <w:r>
-        <w:t xml:space="preserve">In February 1992, the author started work at</w:t>
-      </w:r>
-      <w:r>
-        <w:t xml:space="preserve"> </w:t>
-      </w:r>
-      <w:hyperlink r:id="rId1564">
-        <w:r>
-          <w:rPr>
-            <w:rStyle w:val="Hyperlink"/>
-          </w:rPr>
-          <w:t xml:space="preserve">Information Dialling Services (IDS)</w:t>
-        </w:r>
-      </w:hyperlink>
-      <w:r>
-        <w:t xml:space="preserve"> </w:t>
-      </w:r>
-      <w:hyperlink r:id="rId1565">
-        <w:r>
-          <w:rPr>
-            <w:rStyle w:val="Hyperlink"/>
-          </w:rPr>
-          <w:t xml:space="preserve">White International</w:t>
-        </w:r>
-      </w:hyperlink>
-      <w:r>
-        <w:t xml:space="preserve"> </w:t>
-      </w:r>
-      <w:r>
-        <w:t xml:space="preserve">LonSyd.</w:t>
-      </w:r>
-    </w:p>
-    <w:p>
-      <w:pPr>
-        <w:pStyle w:val="BodyText"/>
-      </w:pPr>
-      <w:r>
-        <w:t xml:space="preserve">The singular word,</w:t>
-      </w:r>
-      <w:r>
-        <w:t xml:space="preserve"> </w:t>
-      </w:r>
-      <w:hyperlink r:id="rId1566">
-        <w:r>
-          <w:rPr>
-            <w:rStyle w:val="Hyperlink"/>
-          </w:rPr>
-          <w:t xml:space="preserve">centurion</w:t>
-        </w:r>
-      </w:hyperlink>
-      <w:r>
-        <w:t xml:space="preserve">,</w:t>
-      </w:r>
-      <w:r>
-        <w:t xml:space="preserve"> </w:t>
-      </w:r>
-      <w:r>
-        <w:t xml:space="preserve">occurs twenty-one times in the Bible;</w:t>
-      </w:r>
-      <w:r>
-        <w:t xml:space="preserve"> </w:t>
-      </w:r>
-      <w:r>
-        <w:t xml:space="preserve">its plural word,</w:t>
-      </w:r>
-      <w:r>
-        <w:t xml:space="preserve"> </w:t>
-      </w:r>
-      <w:hyperlink r:id="rId1567">
-        <w:r>
-          <w:rPr>
-            <w:rStyle w:val="Hyperlink"/>
-          </w:rPr>
-          <w:t xml:space="preserve">centurions</w:t>
-        </w:r>
-      </w:hyperlink>
-      <w:r>
-        <w:t xml:space="preserve">,</w:t>
-      </w:r>
-      <w:r>
-        <w:t xml:space="preserve"> </w:t>
-      </w:r>
-      <w:r>
-        <w:t xml:space="preserve">occurs three times in the Bible;</w:t>
-      </w:r>
-      <w:r>
-        <w:t xml:space="preserve"> </w:t>
-      </w:r>
-      <w:r>
-        <w:t xml:space="preserve">therefore,</w:t>
-      </w:r>
-      <w:r>
-        <w:t xml:space="preserve"> </w:t>
-      </w:r>
-      <w:hyperlink r:id="rId1568">
-        <w:r>
-          <w:rPr>
-            <w:rStyle w:val="Hyperlink"/>
-          </w:rPr>
-          <w:t xml:space="preserve">centurion(s)</w:t>
-        </w:r>
-      </w:hyperlink>
-      <w:r>
-        <w:t xml:space="preserve">,</w:t>
-      </w:r>
-      <w:r>
-        <w:t xml:space="preserve"> </w:t>
-      </w:r>
-      <w:r>
-        <w:t xml:space="preserve">occurs twenty-four times in the Bible.</w:t>
-      </w:r>
-    </w:p>
-    <w:p>
-      <w:pPr>
-        <w:pStyle w:val="BodyText"/>
-      </w:pPr>
-      <w:r>
-        <w:t xml:space="preserve">In Australia, the author first worked at:</w:t>
-      </w:r>
-      <w:r>
-        <w:br/>
-      </w:r>
-      <w:r>
-        <w:t xml:space="preserve">Australian Army Headquarters Training Command</w:t>
-      </w:r>
-      <w:r>
-        <w:br/>
-      </w:r>
-      <w:r>
-        <w:t xml:space="preserve">Suakin Drive</w:t>
-      </w:r>
-      <w:r>
-        <w:br/>
-      </w:r>
-      <w:r>
-        <w:t xml:space="preserve">Georges Heights NSW 2088</w:t>
-      </w:r>
-      <w:r>
-        <w:br/>
-      </w:r>
-      <w:r>
-        <w:t xml:space="preserve">Telephone 61 2 9960 9452</w:t>
-      </w:r>
-      <w:r>
-        <w:br/>
-      </w:r>
-      <w:r>
-        <w:t xml:space="preserve">Fax 61 2 9960 9452</w:t>
-      </w:r>
-      <w:r>
-        <w:br/>
-      </w:r>
-    </w:p>
-    <w:p>
-      <w:pPr>
-        <w:pStyle w:val="BodyText"/>
-      </w:pPr>
-      <w:r>
-        <w:t xml:space="preserve">The word,</w:t>
-      </w:r>
-      <w:r>
-        <w:t xml:space="preserve"> </w:t>
-      </w:r>
-      <w:hyperlink r:id="rId1569">
-        <w:r>
-          <w:rPr>
-            <w:rStyle w:val="Hyperlink"/>
-          </w:rPr>
-          <w:t xml:space="preserve">covenant</w:t>
-        </w:r>
-      </w:hyperlink>
-      <w:r>
-        <w:t xml:space="preserve">,</w:t>
-      </w:r>
-      <w:r>
-        <w:t xml:space="preserve"> </w:t>
-      </w:r>
-      <w:r>
-        <w:t xml:space="preserve">occurs twenty-four times in the New Testament.</w:t>
-      </w:r>
-      <w:r>
-        <w:t xml:space="preserve"> </w:t>
-      </w:r>
-      <w:r>
-        <w:t xml:space="preserve">The word,</w:t>
-      </w:r>
-      <w:r>
-        <w:t xml:space="preserve"> </w:t>
-      </w:r>
-      <w:hyperlink r:id="rId1570">
-        <w:r>
-          <w:rPr>
-            <w:rStyle w:val="Hyperlink"/>
-          </w:rPr>
-          <w:t xml:space="preserve">marriage</w:t>
-        </w:r>
-      </w:hyperlink>
-      <w:r>
-        <w:t xml:space="preserve">,</w:t>
-      </w:r>
-      <w:r>
-        <w:t xml:space="preserve"> </w:t>
-      </w:r>
-      <w:r>
-        <w:t xml:space="preserve">occurs sixteen times in the New Testament.</w:t>
-      </w:r>
-    </w:p>
-    <w:p>
-      <w:pPr>
-        <w:pStyle w:val="BodyText"/>
-      </w:pPr>
-      <w:r>
-        <w:t xml:space="preserve">The United Nations began on</w:t>
-      </w:r>
-      <w:r>
-        <w:t xml:space="preserve"> </w:t>
-      </w:r>
-      <w:hyperlink r:id="rId1571">
-        <w:r>
-          <w:rPr>
-            <w:rStyle w:val="Hyperlink"/>
-          </w:rPr>
-          <w:t xml:space="preserve">1945-10-24</w:t>
-        </w:r>
-      </w:hyperlink>
-      <w:r>
-        <w:t xml:space="preserve">, between then, and 1988-10-15,</w:t>
-      </w:r>
-      <w:r>
-        <w:t xml:space="preserve"> </w:t>
-      </w:r>
-      <w:r>
-        <w:t xml:space="preserve">are 15697 days (43 biblical years, 7 biblical months, 7 days) (42 years, 11 months, 3 weeks).</w:t>
-      </w:r>
-      <w:r>
-        <w:t xml:space="preserve"> </w:t>
-      </w:r>
-      <w:r>
-        <w:t xml:space="preserve">(24 - 20) / (70 - 20) = 8%</w:t>
-      </w:r>
-      <w:r>
-        <w:t xml:space="preserve"> </w:t>
-      </w:r>
-      <w:r>
-        <w:t xml:space="preserve">(</w:t>
-      </w:r>
-      <w:hyperlink r:id="rId1572">
-        <w:r>
-          <w:rPr>
-            <w:rStyle w:val="Hyperlink"/>
-          </w:rPr>
-          <w:t xml:space="preserve">Numbers 1:3, Psalms 90:10</w:t>
-        </w:r>
-      </w:hyperlink>
-      <w:r>
-        <w:t xml:space="preserve">).</w:t>
-      </w:r>
-    </w:p>
-    <w:p>
-      <w:pPr>
-        <w:pStyle w:val="BodyText"/>
-      </w:pPr>
-      <w:hyperlink r:id="rId1573">
-        <w:r>
-          <w:rPr>
-            <w:rStyle w:val="Hyperlink"/>
-          </w:rPr>
-          <w:t xml:space="preserve">1966 Nigerian coup d'état</w:t>
-        </w:r>
-      </w:hyperlink>
-      <w:r>
-        <w:t xml:space="preserve"> </w:t>
-      </w:r>
-      <w:r>
-        <w:t xml:space="preserve">occurred between</w:t>
-      </w:r>
-      <w:r>
-        <w:t xml:space="preserve"> </w:t>
-      </w:r>
-      <w:r>
-        <w:t xml:space="preserve">1966-01-15 and</w:t>
-      </w:r>
-      <w:r>
-        <w:t xml:space="preserve"> </w:t>
-      </w:r>
-      <w:r>
-        <w:t xml:space="preserve">1966-01-16</w:t>
-      </w:r>
-      <w:r>
-        <w:t xml:space="preserve"> </w:t>
-      </w:r>
-      <w:r>
-        <w:t xml:space="preserve">and the author was born on 1967-10-15, 638 days, after.</w:t>
-      </w:r>
-    </w:p>
-    <w:p>
-      <w:pPr>
-        <w:pStyle w:val="BodyText"/>
-      </w:pPr>
-      <w:hyperlink r:id="rId1574">
-        <w:r>
-          <w:rPr>
-            <w:rStyle w:val="Hyperlink"/>
-          </w:rPr>
-          <w:t xml:space="preserve">Biafra</w:t>
-        </w:r>
-      </w:hyperlink>
-      <w:r>
-        <w:t xml:space="preserve"> </w:t>
-      </w:r>
-      <w:r>
-        <w:t xml:space="preserve">commenced on</w:t>
-      </w:r>
-      <w:r>
-        <w:t xml:space="preserve"> </w:t>
-      </w:r>
-      <w:r>
-        <w:t xml:space="preserve">1967-05-30,</w:t>
-      </w:r>
-      <w:r>
-        <w:t xml:space="preserve"> </w:t>
-      </w:r>
-      <w:r>
-        <w:t xml:space="preserve">and 1967-10-15 is 138 days, after.</w:t>
-      </w:r>
-    </w:p>
-    <w:p>
-      <w:pPr>
-        <w:pStyle w:val="BodyText"/>
-      </w:pPr>
-      <w:r>
-        <w:t xml:space="preserve">Between when</w:t>
-      </w:r>
-      <w:r>
-        <w:t xml:space="preserve"> </w:t>
-      </w:r>
-      <w:hyperlink r:id="rId1575">
-        <w:r>
-          <w:rPr>
-            <w:rStyle w:val="Hyperlink"/>
-          </w:rPr>
-          <w:t xml:space="preserve">Summer</w:t>
-        </w:r>
-      </w:hyperlink>
-      <w:r>
-        <w:t xml:space="preserve"> </w:t>
-      </w:r>
-      <w:r>
-        <w:t xml:space="preserve">traditionally begin,</w:t>
-      </w:r>
-      <w:r>
-        <w:t xml:space="preserve"> </w:t>
-      </w:r>
-      <w:r>
-        <w:t xml:space="preserve">June 21, and October 15, is a span of (3 months, 3 weeks, 3 days).</w:t>
-      </w:r>
-    </w:p>
-    <w:p>
-      <w:pPr>
-        <w:pStyle w:val="BodyText"/>
-      </w:pPr>
-      <w:r>
-        <w:t xml:space="preserve">October 15, is the forty-fifth day, in the September, October, November, December cycle.</w:t>
-      </w:r>
-    </w:p>
-    <w:p>
-      <w:pPr>
-        <w:pStyle w:val="BodyText"/>
-      </w:pPr>
-      <w:r>
-        <w:t xml:space="preserve">Between September 22 and October 15, is 23 days (23 days) (3 weeks, 2 days).</w:t>
-      </w:r>
-    </w:p>
-    <w:p>
-      <w:pPr>
-        <w:pStyle w:val="BodyText"/>
-      </w:pPr>
-      <w:r>
-        <w:t xml:space="preserve">Between October 15 and when Winter starts, December 21, is a span of</w:t>
-      </w:r>
-      <w:r>
-        <w:t xml:space="preserve"> </w:t>
-      </w:r>
-      <w:r>
-        <w:t xml:space="preserve">67 days (2 biblical months, 7 days) (2 months, 6 days).</w:t>
-      </w:r>
-    </w:p>
-    <w:p>
-      <w:pPr>
-        <w:pStyle w:val="BodyText"/>
-      </w:pPr>
-      <w:r>
-        <w:t xml:space="preserve">Between October 15 and when Winter ends, March 20, is a span of</w:t>
-      </w:r>
-      <w:r>
-        <w:t xml:space="preserve"> </w:t>
-      </w:r>
-      <w:r>
-        <w:t xml:space="preserve">157 days (5 biblical months, 7 days) (5 months, 5 days).</w:t>
-      </w:r>
-    </w:p>
-    <w:p>
-      <w:pPr>
-        <w:pStyle w:val="BodyText"/>
-      </w:pPr>
-      <w:r>
-        <w:t xml:space="preserve">During Leap years, between the preceding October 15, and May 7,</w:t>
-      </w:r>
-      <w:r>
-        <w:t xml:space="preserve"> </w:t>
-      </w:r>
-      <w:r>
-        <w:t xml:space="preserve">are 205 days (6 biblical months, 25 days).</w:t>
-      </w:r>
-    </w:p>
-    <w:p>
-      <w:pPr>
-        <w:pStyle w:val="BodyText"/>
-      </w:pPr>
-      <w:hyperlink r:id="rId1576">
-        <w:r>
-          <w:rPr>
-            <w:rStyle w:val="Hyperlink"/>
-          </w:rPr>
-          <w:t xml:space="preserve">Military Occupation</w:t>
-        </w:r>
-      </w:hyperlink>
-      <w:r>
-        <w:t xml:space="preserve"> </w:t>
-      </w:r>
-      <w:hyperlink r:id="rId1577">
-        <w:r>
-          <w:rPr>
-            <w:rStyle w:val="Hyperlink"/>
-          </w:rPr>
-          <w:t xml:space="preserve">Six-Day War</w:t>
-        </w:r>
-      </w:hyperlink>
-      <w:r>
-        <w:t xml:space="preserve"> </w:t>
-      </w:r>
-      <w:r>
-        <w:t xml:space="preserve">was fought between 1967-06-05 and 1967-06-10.</w:t>
-      </w:r>
-      <w:r>
-        <w:t xml:space="preserve"> </w:t>
-      </w:r>
-      <w:r>
-        <w:t xml:space="preserve">I was born on 1967-10-15, and 9 Biblical months, before that, then, was, 1967-01-18.</w:t>
-      </w:r>
-      <w:r>
-        <w:t xml:space="preserve"> </w:t>
-      </w:r>
-      <w:r>
-        <w:t xml:space="preserve">Between 1967-01-18 and 1967-06-10 is</w:t>
-      </w:r>
-      <w:r>
-        <w:t xml:space="preserve"> </w:t>
-      </w:r>
-      <w:r>
-        <w:t xml:space="preserve">143 days (4 biblical months, 23 days) (4 months, 3 weeks, 2 days).</w:t>
-      </w:r>
-    </w:p>
-    <w:p>
-      <w:pPr>
-        <w:pStyle w:val="BodyText"/>
-      </w:pPr>
-      <w:r>
-        <w:t xml:space="preserve">2 Biblical years, after I was born, is 1969-10-04.</w:t>
-      </w:r>
-      <w:r>
-        <w:t xml:space="preserve"> </w:t>
-      </w:r>
-      <w:hyperlink r:id="rId1559">
-        <w:r>
-          <w:rPr>
-            <w:rStyle w:val="Hyperlink"/>
-          </w:rPr>
-          <w:t xml:space="preserve">Israel</w:t>
-        </w:r>
-      </w:hyperlink>
-      <w:r>
-        <w:t xml:space="preserve"> </w:t>
-      </w:r>
-      <w:r>
-        <w:t xml:space="preserve">was accepted to the United Nations on 1949-05-11, between then and 1969-10-04, is</w:t>
-      </w:r>
-      <w:r>
-        <w:t xml:space="preserve"> </w:t>
-      </w:r>
-      <w:r>
-        <w:t xml:space="preserve">7451 days (20 biblical years, 8 biblical months, 11 days) (20 years, 4 months, 3 weeks, 2 days).</w:t>
-      </w:r>
-      <w:r>
-        <w:t xml:space="preserve"> </w:t>
-      </w:r>
-      <w:r>
-        <w:t xml:space="preserve">The adoption of the</w:t>
-      </w:r>
-      <w:r>
-        <w:t xml:space="preserve"> </w:t>
-      </w:r>
-      <w:hyperlink r:id="rId1578">
-        <w:r>
-          <w:rPr>
-            <w:rStyle w:val="Hyperlink"/>
-          </w:rPr>
-          <w:t xml:space="preserve">United Nations Partition Plan for Palestine</w:t>
-        </w:r>
-      </w:hyperlink>
-      <w:r>
-        <w:t xml:space="preserve"> </w:t>
-      </w:r>
-      <w:r>
-        <w:t xml:space="preserve">occurred on 1947-11-29, between then, and 1969-10-04, is</w:t>
-      </w:r>
-      <w:r>
-        <w:t xml:space="preserve"> </w:t>
-      </w:r>
-      <w:r>
-        <w:t xml:space="preserve">7980 days (22 biblical years, 2 biblical months) (21 years, 10 months, 6 days).</w:t>
-      </w:r>
-      <w:r>
-        <w:t xml:space="preserve"> </w:t>
-      </w:r>
-      <w:r>
-        <w:t xml:space="preserve">The</w:t>
-      </w:r>
-      <w:r>
-        <w:t xml:space="preserve"> </w:t>
-      </w:r>
-      <w:hyperlink r:id="rId1578">
-        <w:r>
-          <w:rPr>
-            <w:rStyle w:val="Hyperlink"/>
-          </w:rPr>
-          <w:t xml:space="preserve">1948 Arab–Israeli War</w:t>
-        </w:r>
-      </w:hyperlink>
-      <w:r>
-        <w:t xml:space="preserve"> </w:t>
-      </w:r>
-      <w:r>
-        <w:t xml:space="preserve">commenced on 1948-05-15, between then, and 1969-10-04, is</w:t>
-      </w:r>
-      <w:r>
-        <w:t xml:space="preserve"> </w:t>
-      </w:r>
-      <w:r>
-        <w:t xml:space="preserve">7812 days (21 biblical years, 8 biblical months, 12 days) (21 years, 4 months, 2 weeks, 4 days).</w:t>
-      </w:r>
-      <w:r>
-        <w:t xml:space="preserve"> </w:t>
-      </w:r>
-      <w:r>
-        <w:t xml:space="preserve">The</w:t>
-      </w:r>
-      <w:r>
-        <w:t xml:space="preserve"> </w:t>
-      </w:r>
-      <w:hyperlink r:id="rId1578">
-        <w:r>
-          <w:rPr>
-            <w:rStyle w:val="Hyperlink"/>
-          </w:rPr>
-          <w:t xml:space="preserve">1948 Arab–Israeli War</w:t>
-        </w:r>
-      </w:hyperlink>
-      <w:r>
-        <w:t xml:space="preserve"> </w:t>
-      </w:r>
-      <w:r>
-        <w:t xml:space="preserve">ended on 1949-03-10, between then, and 1969-10-04, is</w:t>
-      </w:r>
-      <w:r>
-        <w:t xml:space="preserve"> </w:t>
-      </w:r>
-      <w:r>
-        <w:t xml:space="preserve">7513 days (20 biblical years, 10 biblical months, 13 days) (20 years, 6 months, 3 weeks, 3 days).</w:t>
-      </w:r>
-    </w:p>
-    <w:p>
-      <w:pPr>
-        <w:pStyle w:val="BodyText"/>
-      </w:pPr>
-      <w:r>
-        <w:t xml:space="preserve">Approximately, the author became a fetus, eight weeks after conception, on 1967-03-15.</w:t>
-      </w:r>
-      <w:r>
-        <w:t xml:space="preserve"> </w:t>
-      </w:r>
-      <w:r>
-        <w:t xml:space="preserve">Between when</w:t>
-      </w:r>
-      <w:r>
-        <w:t xml:space="preserve"> </w:t>
-      </w:r>
-      <w:hyperlink r:id="rId1559">
-        <w:r>
-          <w:rPr>
-            <w:rStyle w:val="Hyperlink"/>
-          </w:rPr>
-          <w:t xml:space="preserve">Israel</w:t>
-        </w:r>
-      </w:hyperlink>
-      <w:r>
-        <w:t xml:space="preserve"> </w:t>
-      </w:r>
-      <w:r>
-        <w:t xml:space="preserve">became a nation, 1948-05-14, and 1967-03-15 is</w:t>
-      </w:r>
-      <w:r>
-        <w:t xml:space="preserve"> </w:t>
-      </w:r>
-      <w:r>
-        <w:t xml:space="preserve">6879 days (19 biblical years, 1 biblical month, 9 days) (18 years, 10 months).</w:t>
-      </w:r>
-      <w:r>
-        <w:t xml:space="preserve"> </w:t>
-      </w:r>
-      <w:r>
-        <w:t xml:space="preserve">Between when</w:t>
-      </w:r>
-      <w:r>
-        <w:t xml:space="preserve"> </w:t>
-      </w:r>
-      <w:hyperlink r:id="rId1578">
-        <w:r>
-          <w:rPr>
-            <w:rStyle w:val="Hyperlink"/>
-          </w:rPr>
-          <w:t xml:space="preserve">United Nations Partition Plan for Palestine</w:t>
-        </w:r>
-      </w:hyperlink>
-      <w:r>
-        <w:t xml:space="preserve"> </w:t>
-      </w:r>
-      <w:r>
-        <w:t xml:space="preserve">1947-11-29, and 1967-03-15, is</w:t>
-      </w:r>
-      <w:r>
-        <w:t xml:space="preserve"> </w:t>
-      </w:r>
-      <w:r>
-        <w:t xml:space="preserve">7046 days (19 biblical years, 6 biblical months, 26 days) (19 years, 3 months, 2 weeks).</w:t>
-      </w:r>
-      <w:r>
-        <w:t xml:space="preserve"> </w:t>
-      </w:r>
-      <w:r>
-        <w:t xml:space="preserve">Between when the</w:t>
-      </w:r>
-      <w:r>
-        <w:t xml:space="preserve"> </w:t>
-      </w:r>
-      <w:hyperlink r:id="rId1579">
-        <w:r>
-          <w:rPr>
-            <w:rStyle w:val="Hyperlink"/>
-          </w:rPr>
-          <w:t xml:space="preserve">American Revolutionary War</w:t>
-        </w:r>
-      </w:hyperlink>
-      <w:r>
-        <w:t xml:space="preserve"> </w:t>
-      </w:r>
-      <w:r>
-        <w:t xml:space="preserve">began, 1775-04-19, and 1967-03-15, is</w:t>
-      </w:r>
-      <w:r>
-        <w:t xml:space="preserve"> </w:t>
-      </w:r>
-      <w:r>
-        <w:t xml:space="preserve">70091 days (194 biblical years, 8 biblical months, 11 days) (191 years, 10 months, 3 weeks, 3 days).</w:t>
-      </w:r>
-      <w:r>
-        <w:t xml:space="preserve"> </w:t>
-      </w:r>
-      <w:r>
-        <w:t xml:space="preserve">Between when the</w:t>
-      </w:r>
-      <w:r>
-        <w:t xml:space="preserve"> </w:t>
-      </w:r>
-      <w:hyperlink r:id="rId1579">
-        <w:r>
-          <w:rPr>
-            <w:rStyle w:val="Hyperlink"/>
-          </w:rPr>
-          <w:t xml:space="preserve">American Revolutionary War</w:t>
-        </w:r>
-      </w:hyperlink>
-      <w:r>
-        <w:t xml:space="preserve"> </w:t>
-      </w:r>
-      <w:r>
-        <w:t xml:space="preserve">ended, 1783-09-03, and 1967-03-15, is</w:t>
-      </w:r>
-      <w:r>
-        <w:t xml:space="preserve"> </w:t>
-      </w:r>
-      <w:r>
-        <w:t xml:space="preserve">67032 days (186 biblical years, 2 biblical months, 12 days) (183 years, 6 months, 1 week, 5 days).</w:t>
-      </w:r>
-      <w:r>
-        <w:t xml:space="preserve"> </w:t>
-      </w:r>
-      <w:r>
-        <w:t xml:space="preserve">Between when the</w:t>
-      </w:r>
-      <w:r>
-        <w:t xml:space="preserve"> </w:t>
-      </w:r>
-      <w:hyperlink r:id="rId1579">
-        <w:r>
-          <w:rPr>
-            <w:rStyle w:val="Hyperlink"/>
-          </w:rPr>
-          <w:t xml:space="preserve">American Revolutionary War</w:t>
-        </w:r>
-      </w:hyperlink>
-      <w:r>
-        <w:t xml:space="preserve"> </w:t>
-      </w:r>
-      <w:r>
-        <w:t xml:space="preserve">ratification was effective, 1784-05-12, and 1967-03-15, is</w:t>
-      </w:r>
-      <w:r>
-        <w:t xml:space="preserve"> </w:t>
-      </w:r>
-      <w:r>
-        <w:t xml:space="preserve">66780 days (185 biblical years, 6 biblical months) (182 years, 10 months, 2 days).</w:t>
-      </w:r>
-    </w:p>
-    <w:p>
-      <w:pPr>
-        <w:pStyle w:val="BodyText"/>
-      </w:pPr>
-      <w:r>
-        <w:t xml:space="preserve">Between the beginning of the</w:t>
-      </w:r>
-      <w:r>
-        <w:t xml:space="preserve"> </w:t>
-      </w:r>
-      <w:hyperlink r:id="rId1580">
-        <w:r>
-          <w:rPr>
-            <w:rStyle w:val="Hyperlink"/>
-          </w:rPr>
-          <w:t xml:space="preserve">400 Silent Years</w:t>
-        </w:r>
-      </w:hyperlink>
-      <w:r>
-        <w:t xml:space="preserve"> </w:t>
-      </w:r>
-      <w:r>
-        <w:t xml:space="preserve">and 1967-10-15, are 864,455 days.</w:t>
-      </w:r>
-    </w:p>
-    <w:p>
-      <w:pPr>
-        <w:pStyle w:val="BodyText"/>
-      </w:pPr>
-      <w:r>
-        <w:t xml:space="preserve">Between the end of the 69th week, 0032-04-06, and 1967-10-15,</w:t>
-      </w:r>
-      <w:r>
-        <w:t xml:space="preserve"> </w:t>
-      </w:r>
-      <w:r>
-        <w:t xml:space="preserve">are</w:t>
-      </w:r>
-      <w:r>
-        <w:t xml:space="preserve"> </w:t>
-      </w:r>
-      <w:r>
-        <w:t xml:space="preserve">706935 days (1963 biblical years, 8 biblical months, 15 days).</w:t>
-      </w:r>
-    </w:p>
-    <w:p>
-      <w:pPr>
-        <w:pStyle w:val="BodyText"/>
-      </w:pPr>
-      <w:r>
-        <w:t xml:space="preserve">Between the end of the 70th week, if there had been no interruption, 0039-03-01, and 1967-10-15,</w:t>
-      </w:r>
-      <w:r>
-        <w:t xml:space="preserve"> </w:t>
-      </w:r>
-      <w:r>
-        <w:t xml:space="preserve">are</w:t>
-      </w:r>
-      <w:r>
-        <w:t xml:space="preserve"> </w:t>
-      </w:r>
-      <w:r>
-        <w:t xml:space="preserve">704415 days (1956 biblical years, 8 biblical months, 15 days).</w:t>
-      </w:r>
-    </w:p>
-    <w:p>
-      <w:pPr>
-        <w:pStyle w:val="BodyText"/>
-      </w:pPr>
-      <w:r>
-        <w:t xml:space="preserve">Between 1967-10-15 and 2020-06-03</w:t>
-      </w:r>
-      <w:r>
-        <w:t xml:space="preserve"> </w:t>
-      </w:r>
-      <w:r>
-        <w:t xml:space="preserve">are</w:t>
-      </w:r>
-      <w:r>
-        <w:t xml:space="preserve"> </w:t>
-      </w:r>
-      <w:r>
-        <w:t xml:space="preserve">19225 days (53 biblical years, 4 biblical months, 25 days) (52 years, 7 months, 2 weeks, 5 days).</w:t>
-      </w:r>
-    </w:p>
-    <w:p>
-      <w:pPr>
-        <w:pStyle w:val="BodyText"/>
-      </w:pPr>
-      <w:r>
-        <w:t xml:space="preserve">The Yoruba tribe speak the Yoruba language and the Yorubas are in the South West of Nigeria.</w:t>
-      </w:r>
-      <w:r>
-        <w:t xml:space="preserve"> </w:t>
-      </w:r>
-      <w:r>
-        <w:t xml:space="preserve">The Yorubas practice the Christians and Moslems religions.</w:t>
-      </w:r>
-      <w:r>
-        <w:t xml:space="preserve"> </w:t>
-      </w:r>
-      <w:r>
-        <w:t xml:space="preserve">The East of Nigeria include the Ibos who speak the Igbo language and are mainly Catholics.</w:t>
-      </w:r>
-      <w:r>
-        <w:t xml:space="preserve"> </w:t>
-      </w:r>
-      <w:r>
-        <w:t xml:space="preserve">The Hausas and Fulanis are in the North of Nigeria.</w:t>
-      </w:r>
-      <w:r>
-        <w:t xml:space="preserve"> </w:t>
-      </w:r>
-      <w:r>
-        <w:t xml:space="preserve">At the Highway 880 South Fremont Exit, the road separates into two, the Alvarado Boulevard, West direction, and Fremont Boulevard, East direction.</w:t>
-      </w:r>
-    </w:p>
-    <w:p>
-      <w:pPr>
-        <w:pStyle w:val="BodyText"/>
-      </w:pPr>
-      <w:r>
-        <w:t xml:space="preserve">The author's primary languages are English, a</w:t>
-      </w:r>
-      <w:r>
-        <w:t xml:space="preserve"> </w:t>
-      </w:r>
-      <w:hyperlink r:id="rId1581">
-        <w:r>
-          <w:rPr>
-            <w:rStyle w:val="Hyperlink"/>
-          </w:rPr>
-          <w:t xml:space="preserve">Germanic</w:t>
-        </w:r>
-      </w:hyperlink>
-      <w:r>
-        <w:t xml:space="preserve"> </w:t>
-      </w:r>
-      <w:r>
-        <w:t xml:space="preserve">language;</w:t>
-      </w:r>
-      <w:r>
-        <w:t xml:space="preserve"> </w:t>
-      </w:r>
-      <w:r>
-        <w:t xml:space="preserve">and</w:t>
-      </w:r>
-      <w:r>
-        <w:t xml:space="preserve"> </w:t>
-      </w:r>
-      <w:hyperlink r:id="rId1582">
-        <w:r>
-          <w:rPr>
-            <w:rStyle w:val="Hyperlink"/>
-          </w:rPr>
-          <w:t xml:space="preserve">Yoruba</w:t>
-        </w:r>
-      </w:hyperlink>
-      <w:r>
-        <w:t xml:space="preserve">, a language</w:t>
-      </w:r>
-      <w:r>
-        <w:t xml:space="preserve"> </w:t>
-      </w:r>
-      <w:r>
-        <w:t xml:space="preserve">spoken by western Nigerians.</w:t>
-      </w:r>
-      <w:r>
-        <w:t xml:space="preserve"> </w:t>
-      </w:r>
-      <w:r>
-        <w:t xml:space="preserve">Between the age of twenty and twenty-four, the author developed Kowe, a word and graphic processor.</w:t>
-      </w:r>
-      <w:r>
-        <w:t xml:space="preserve"> </w:t>
-      </w:r>
-      <w:r>
-        <w:t xml:space="preserve">Kowe is an editor, for typing; Kowe's innovation, is that the typist can</w:t>
-      </w:r>
-      <w:r>
-        <w:t xml:space="preserve"> </w:t>
-      </w:r>
-      <w:r>
-        <w:t xml:space="preserve">type</w:t>
-      </w:r>
-      <w:r>
-        <w:t xml:space="preserve"> </w:t>
-      </w:r>
-      <w:hyperlink r:id="rId1583">
-        <w:r>
-          <w:rPr>
-            <w:rStyle w:val="Hyperlink"/>
-          </w:rPr>
-          <w:t xml:space="preserve">diacritic</w:t>
-        </w:r>
-      </w:hyperlink>
-      <w:r>
-        <w:t xml:space="preserve"> </w:t>
-      </w:r>
-      <w:r>
-        <w:t xml:space="preserve">alphabets by using the function keys combined with the</w:t>
-      </w:r>
-      <w:r>
-        <w:t xml:space="preserve"> </w:t>
-      </w:r>
-      <w:r>
-        <w:t xml:space="preserve">alternate, control, and shift keys.</w:t>
-      </w:r>
-      <w:r>
-        <w:t xml:space="preserve"> </w:t>
-      </w:r>
-      <w:r>
-        <w:t xml:space="preserve">Line drawing is also possible with Kowe.</w:t>
-      </w:r>
-      <w:r>
-        <w:t xml:space="preserve"> </w:t>
-      </w:r>
-      <w:r>
-        <w:t xml:space="preserve">Kowe will translate languages.</w:t>
-      </w:r>
-    </w:p>
-    <w:p>
-      <w:pPr>
-        <w:pStyle w:val="BodyText"/>
-      </w:pPr>
-      <w:r>
-        <w:t xml:space="preserve">Between 1997 - 1998, the author pursued his Doctorate at the University of Wollongong,</w:t>
-      </w:r>
-      <w:r>
-        <w:t xml:space="preserve"> </w:t>
-      </w:r>
-      <w:r>
-        <w:t xml:space="preserve">New South Wales (NSW), Australia; and he visited Villawood Detention Center, a place for</w:t>
-      </w:r>
-      <w:r>
-        <w:t xml:space="preserve"> </w:t>
-      </w:r>
-      <w:r>
-        <w:t xml:space="preserve">illegal migrants and asylum seekers, every Friday, as a Christian missionary.</w:t>
-      </w:r>
-      <w:r>
-        <w:t xml:space="preserve"> </w:t>
-      </w:r>
-      <w:r>
-        <w:t xml:space="preserve">One of those migrants, a Ghanaian, had been at the detention center for up-to six years,</w:t>
-      </w:r>
-      <w:r>
-        <w:t xml:space="preserve"> </w:t>
-      </w:r>
-      <w:r>
-        <w:t xml:space="preserve">and he corresponded with immigration officials, regularly.</w:t>
-      </w:r>
-      <w:r>
-        <w:t xml:space="preserve"> </w:t>
-      </w:r>
-      <w:r>
-        <w:t xml:space="preserve">The author thought of building a website that will allow these migrants to share their</w:t>
-      </w:r>
-      <w:r>
-        <w:t xml:space="preserve"> </w:t>
-      </w:r>
-      <w:r>
-        <w:t xml:space="preserve">experiences with the rest of the world.</w:t>
-      </w:r>
-      <w:r>
-        <w:t xml:space="preserve"> </w:t>
-      </w:r>
-      <w:r>
-        <w:t xml:space="preserve">However, the Internet, was still in its infancy, and the author's knowledge was lacking.</w:t>
-      </w:r>
-      <w:r>
-        <w:t xml:space="preserve"> </w:t>
-      </w:r>
-      <w:r>
-        <w:t xml:space="preserve">Also there were only dial-up access, at that time;</w:t>
-      </w:r>
-      <w:r>
-        <w:t xml:space="preserve"> </w:t>
-      </w:r>
-      <w:r>
-        <w:t xml:space="preserve">and the inmates at Villawood, did not have computer access.</w:t>
-      </w:r>
-    </w:p>
-    <w:p>
-      <w:pPr>
-        <w:pStyle w:val="BodyText"/>
-      </w:pPr>
-      <w:r>
-        <w:t xml:space="preserve">Like Jacob, the author's biological father is the second born,</w:t>
-      </w:r>
-      <w:r>
-        <w:t xml:space="preserve"> </w:t>
-      </w:r>
-      <w:r>
-        <w:t xml:space="preserve">and the author is the second twin.</w:t>
-      </w:r>
-      <w:r>
-        <w:t xml:space="preserve"> </w:t>
-      </w:r>
-      <w:hyperlink r:id="rId1475">
-        <w:r>
-          <w:rPr>
-            <w:rStyle w:val="Hyperlink"/>
-          </w:rPr>
-          <w:t xml:space="preserve">Option B: Facing Adversity, Building Resilience, and Finding Joy</w:t>
+        <w:t xml:space="preserve">I lived in Australia, Down Under, which is in the Asia-Pacific geographical region, for seven years;</w:t>
+      </w:r>
+      <w:r>
+        <w:t xml:space="preserve"> </w:t>
+      </w:r>
+      <w:r>
+        <w:t xml:space="preserve">we can see a demarcation, West and East Germany, North and South Italy.</w:t>
+      </w:r>
+      <w:r>
+        <w:t xml:space="preserve"> </w:t>
+      </w:r>
+      <w:r>
+        <w:t xml:space="preserve">Tokunbo is the author's biological father's fourth child, and she gave birth to twins.</w:t>
+      </w:r>
+    </w:p>
+    <w:p>
+      <w:pPr>
+        <w:pStyle w:val="BodyText"/>
+      </w:pPr>
+      <w:hyperlink r:id="rId1586">
+        <w:r>
+          <w:rPr>
+            <w:rStyle w:val="Hyperlink"/>
+          </w:rPr>
+          <w:t xml:space="preserve">Massacre of the Innocents</w:t>
         </w:r>
       </w:hyperlink>
       <w:r>
@@ -65369,40 +65472,6 @@
         <w:t xml:space="preserve"> </w:t>
       </w:r>
       <w:r>
-        <w:t xml:space="preserve">I lived in Australia, Down Under, which is in the Asia-Pacific geographical region, for seven years;</w:t>
-      </w:r>
-      <w:r>
-        <w:t xml:space="preserve"> </w:t>
-      </w:r>
-      <w:r>
-        <w:t xml:space="preserve">we can see a demarcation, West and East Germany, North and South Italy.</w:t>
-      </w:r>
-      <w:r>
-        <w:t xml:space="preserve"> </w:t>
-      </w:r>
-      <w:r>
-        <w:t xml:space="preserve">Tokunbo is the author's biological father's fourth child, and she gave birth to twins.</w:t>
-      </w:r>
-    </w:p>
-    <w:p>
-      <w:pPr>
-        <w:pStyle w:val="BodyText"/>
-      </w:pPr>
-      <w:hyperlink r:id="rId1584">
-        <w:r>
-          <w:rPr>
-            <w:rStyle w:val="Hyperlink"/>
-          </w:rPr>
-          <w:t xml:space="preserve">Massacre of the Innocents</w:t>
-        </w:r>
-      </w:hyperlink>
-      <w:r>
-        <w:t xml:space="preserve">.</w:t>
-      </w:r>
-      <w:r>
-        <w:t xml:space="preserve"> </w:t>
-      </w:r>
-      <w:r>
         <w:t xml:space="preserve">1967-10-15...1967-12-28, 74 days (2 biblical months, 14 days) (2 months, 1 week, 6 days).</w:t>
       </w:r>
       <w:r>
@@ -65424,8 +65493,8 @@
         <w:t xml:space="preserve">2004-07-11...2004-12-28, 170 days (5 biblical months, 20 days) (5 months, 2 weeks, 3 days).</w:t>
       </w:r>
     </w:p>
-    <w:bookmarkEnd w:id="1585"/>
-    <w:bookmarkStart w:id="1602" w:name="ProphecyAndFulfillment"/>
+    <w:bookmarkEnd w:id="1587"/>
+    <w:bookmarkStart w:id="1604" w:name="ProphecyAndFulfillment"/>
     <w:p>
       <w:pPr>
         <w:pStyle w:val="Heading2"/>
@@ -65627,7 +65696,7 @@
                   <w:r>
                     <w:t xml:space="preserve">(</w:t>
                   </w:r>
-                  <w:hyperlink r:id="rId1586">
+                  <w:hyperlink r:id="rId1588">
                     <w:r>
                       <w:rPr>
                         <w:rStyle w:val="Hyperlink"/>
@@ -65817,7 +65886,7 @@
                   <w:r>
                     <w:t xml:space="preserve">(</w:t>
                   </w:r>
-                  <w:hyperlink r:id="rId1587">
+                  <w:hyperlink r:id="rId1589">
                     <w:r>
                       <w:rPr>
                         <w:rStyle w:val="Hyperlink"/>
@@ -66254,7 +66323,7 @@
                   <w:pPr>
                     <w:pStyle w:val="Compact"/>
                   </w:pPr>
-                  <w:hyperlink r:id="rId1588">
+                  <w:hyperlink r:id="rId1590">
                     <w:r>
                       <w:rPr>
                         <w:rStyle w:val="Hyperlink"/>
@@ -66316,7 +66385,7 @@
                   <w:r>
                     <w:t xml:space="preserve"> </w:t>
                   </w:r>
-                  <w:hyperlink r:id="rId1589">
+                  <w:hyperlink r:id="rId1591">
                     <w:r>
                       <w:rPr>
                         <w:rStyle w:val="Hyperlink"/>
@@ -66443,7 +66512,7 @@
                   <w:r>
                     <w:t xml:space="preserve"> </w:t>
                   </w:r>
-                  <w:hyperlink r:id="rId1590">
+                  <w:hyperlink r:id="rId1592">
                     <w:r>
                       <w:rPr>
                         <w:rStyle w:val="Hyperlink"/>
@@ -66460,7 +66529,7 @@
                   <w:r>
                     <w:t xml:space="preserve"> </w:t>
                   </w:r>
-                  <w:hyperlink r:id="rId1591">
+                  <w:hyperlink r:id="rId1593">
                     <w:r>
                       <w:rPr>
                         <w:rStyle w:val="Hyperlink"/>
@@ -66483,7 +66552,7 @@
                   <w:r>
                     <w:t xml:space="preserve"> </w:t>
                   </w:r>
-                  <w:hyperlink r:id="rId1592">
+                  <w:hyperlink r:id="rId1594">
                     <w:r>
                       <w:rPr>
                         <w:rStyle w:val="Hyperlink"/>
@@ -66497,7 +66566,7 @@
                   <w:r>
                     <w:t xml:space="preserve"> </w:t>
                   </w:r>
-                  <w:hyperlink r:id="rId1593">
+                  <w:hyperlink r:id="rId1595">
                     <w:r>
                       <w:rPr>
                         <w:rStyle w:val="Hyperlink"/>
@@ -66514,7 +66583,7 @@
                   <w:r>
                     <w:t xml:space="preserve"> </w:t>
                   </w:r>
-                  <w:hyperlink r:id="rId1582">
+                  <w:hyperlink r:id="rId1584">
                     <w:r>
                       <w:rPr>
                         <w:rStyle w:val="Hyperlink"/>
@@ -66546,7 +66615,7 @@
                   <w:pPr>
                     <w:pStyle w:val="Compact"/>
                   </w:pPr>
-                  <w:hyperlink r:id="rId1594">
+                  <w:hyperlink r:id="rId1596">
                     <w:r>
                       <w:rPr>
                         <w:rStyle w:val="Hyperlink"/>
@@ -66706,7 +66775,7 @@
                   <w:pPr>
                     <w:pStyle w:val="Compact"/>
                   </w:pPr>
-                  <w:hyperlink r:id="rId1595">
+                  <w:hyperlink r:id="rId1597">
                     <w:r>
                       <w:rPr>
                         <w:rStyle w:val="Hyperlink"/>
@@ -66720,7 +66789,7 @@
                   <w:r>
                     <w:t xml:space="preserve"> </w:t>
                   </w:r>
-                  <w:hyperlink r:id="rId1596">
+                  <w:hyperlink r:id="rId1598">
                     <w:r>
                       <w:rPr>
                         <w:rStyle w:val="Hyperlink"/>
@@ -66975,7 +67044,7 @@
                   <w:pPr>
                     <w:pStyle w:val="Compact"/>
                   </w:pPr>
-                  <w:hyperlink r:id="rId1597">
+                  <w:hyperlink r:id="rId1599">
                     <w:r>
                       <w:rPr>
                         <w:rStyle w:val="Hyperlink"/>
@@ -67141,7 +67210,7 @@
                   <w:pPr>
                     <w:pStyle w:val="Compact"/>
                   </w:pPr>
-                  <w:hyperlink r:id="rId1598">
+                  <w:hyperlink r:id="rId1600">
                     <w:r>
                       <w:rPr>
                         <w:rStyle w:val="Hyperlink"/>
@@ -67155,7 +67224,7 @@
                   <w:r>
                     <w:t xml:space="preserve"> </w:t>
                   </w:r>
-                  <w:hyperlink r:id="rId1599">
+                  <w:hyperlink r:id="rId1601">
                     <w:r>
                       <w:rPr>
                         <w:rStyle w:val="Hyperlink"/>
@@ -67309,7 +67378,7 @@
                   <w:pPr>
                     <w:pStyle w:val="Compact"/>
                   </w:pPr>
-                  <w:hyperlink r:id="rId1600">
+                  <w:hyperlink r:id="rId1602">
                     <w:r>
                       <w:rPr>
                         <w:rStyle w:val="Hyperlink"/>
@@ -67323,7 +67392,7 @@
                   <w:r>
                     <w:t xml:space="preserve"> </w:t>
                   </w:r>
-                  <w:hyperlink r:id="rId1601">
+                  <w:hyperlink r:id="rId1603">
                     <w:r>
                       <w:rPr>
                         <w:rStyle w:val="Hyperlink"/>
@@ -67342,8 +67411,8 @@
         </w:tc>
       </w:tr>
     </w:tbl>
-    <w:bookmarkEnd w:id="1602"/>
-    <w:bookmarkStart w:id="1622" w:name="Autobiography"/>
+    <w:bookmarkEnd w:id="1604"/>
+    <w:bookmarkStart w:id="1624" w:name="Autobiography"/>
     <w:p>
       <w:pPr>
         <w:pStyle w:val="Heading2"/>
@@ -67352,7 +67421,7 @@
         <w:t xml:space="preserve">Autobiography</w:t>
       </w:r>
     </w:p>
-    <w:bookmarkStart w:id="1609" w:name="Autobiography_Adeyemo_Adewuyi_Adeniji"/>
+    <w:bookmarkStart w:id="1611" w:name="Autobiography_Adeyemo_Adewuyi_Adeniji"/>
     <w:p>
       <w:pPr>
         <w:pStyle w:val="Heading3"/>
@@ -67361,7 +67430,7 @@
         <w:t xml:space="preserve">Adeyemo Adewuyi Adeniji</w:t>
       </w:r>
     </w:p>
-    <w:bookmarkStart w:id="1608" w:name="what-role-he-played-in-your-life"/>
+    <w:bookmarkStart w:id="1610" w:name="what-role-he-played-in-your-life"/>
     <w:p>
       <w:pPr>
         <w:pStyle w:val="Heading4"/>
@@ -67458,7 +67527,7 @@
           <w:numId w:val="1225"/>
         </w:numPr>
       </w:pPr>
-      <w:hyperlink r:id="rId1603">
+      <w:hyperlink r:id="rId1605">
         <w:r>
           <w:rPr>
             <w:rStyle w:val="Hyperlink"/>
@@ -67475,7 +67544,7 @@
           <w:numId w:val="1225"/>
         </w:numPr>
       </w:pPr>
-      <w:hyperlink r:id="rId1604">
+      <w:hyperlink r:id="rId1606">
         <w:r>
           <w:rPr>
             <w:rStyle w:val="Hyperlink"/>
@@ -67492,7 +67561,7 @@
       <w:r>
         <w:t xml:space="preserve"> </w:t>
       </w:r>
-      <w:hyperlink r:id="rId1605">
+      <w:hyperlink r:id="rId1607">
         <w:r>
           <w:rPr>
             <w:rStyle w:val="Hyperlink"/>
@@ -67515,7 +67584,7 @@
           <w:numId w:val="1225"/>
         </w:numPr>
       </w:pPr>
-      <w:hyperlink r:id="rId1606">
+      <w:hyperlink r:id="rId1608">
         <w:r>
           <w:rPr>
             <w:rStyle w:val="Hyperlink"/>
@@ -67532,7 +67601,7 @@
           <w:numId w:val="1225"/>
         </w:numPr>
       </w:pPr>
-      <w:hyperlink r:id="rId1607">
+      <w:hyperlink r:id="rId1609">
         <w:r>
           <w:rPr>
             <w:rStyle w:val="Hyperlink"/>
@@ -67541,9 +67610,9 @@
         </w:r>
       </w:hyperlink>
     </w:p>
-    <w:bookmarkEnd w:id="1608"/>
-    <w:bookmarkEnd w:id="1609"/>
-    <w:bookmarkStart w:id="1611" w:name="Autobiography_FaithAnYao"/>
+    <w:bookmarkEnd w:id="1610"/>
+    <w:bookmarkEnd w:id="1611"/>
+    <w:bookmarkStart w:id="1613" w:name="Autobiography_FaithAnYao"/>
     <w:p>
       <w:pPr>
         <w:pStyle w:val="Heading3"/>
@@ -67552,7 +67621,7 @@
         <w:t xml:space="preserve">Faith An Yao</w:t>
       </w:r>
     </w:p>
-    <w:bookmarkStart w:id="1610" w:name="Autobiography_FaithAnYao_AgeDifference"/>
+    <w:bookmarkStart w:id="1612" w:name="Autobiography_FaithAnYao_AgeDifference"/>
     <w:p>
       <w:pPr>
         <w:pStyle w:val="Heading4"/>
@@ -67632,9 +67701,9 @@
         <w:t xml:space="preserve">”</w:t>
       </w:r>
     </w:p>
-    <w:bookmarkEnd w:id="1610"/>
-    <w:bookmarkEnd w:id="1611"/>
-    <w:bookmarkStart w:id="1621" w:name="Autobiography_Diaspora"/>
+    <w:bookmarkEnd w:id="1612"/>
+    <w:bookmarkEnd w:id="1613"/>
+    <w:bookmarkStart w:id="1623" w:name="Autobiography_Diaspora"/>
     <w:p>
       <w:pPr>
         <w:pStyle w:val="Heading3"/>
@@ -67705,7 +67774,7 @@
       <w:r>
         <w:t xml:space="preserve"> </w:t>
       </w:r>
-      <w:hyperlink r:id="rId1612">
+      <w:hyperlink r:id="rId1614">
         <w:r>
           <w:rPr>
             <w:rStyle w:val="Hyperlink"/>
@@ -67716,7 +67785,7 @@
       <w:r>
         <w:t xml:space="preserve"> </w:t>
       </w:r>
-      <w:hyperlink r:id="rId1613">
+      <w:hyperlink r:id="rId1615">
         <w:r>
           <w:rPr>
             <w:rStyle w:val="Hyperlink"/>
@@ -67727,7 +67796,7 @@
       <w:r>
         <w:t xml:space="preserve"> </w:t>
       </w:r>
-      <w:hyperlink r:id="rId1614">
+      <w:hyperlink r:id="rId1616">
         <w:r>
           <w:rPr>
             <w:rStyle w:val="Hyperlink"/>
@@ -67736,7 +67805,7 @@
         </w:r>
       </w:hyperlink>
     </w:p>
-    <w:bookmarkStart w:id="1620" w:name="X0b261f3a4a22e1d390c98c6b27abe105c67e8b3"/>
+    <w:bookmarkStart w:id="1622" w:name="X0b261f3a4a22e1d390c98c6b27abe105c67e8b3"/>
     <w:p>
       <w:pPr>
         <w:pStyle w:val="Heading4"/>
@@ -67866,7 +67935,7 @@
       <w:r>
         <w:t xml:space="preserve"> </w:t>
       </w:r>
-      <w:hyperlink r:id="rId1615">
+      <w:hyperlink r:id="rId1617">
         <w:r>
           <w:rPr>
             <w:rStyle w:val="Hyperlink"/>
@@ -67877,7 +67946,7 @@
       <w:r>
         <w:t xml:space="preserve"> </w:t>
       </w:r>
-      <w:hyperlink r:id="rId1616">
+      <w:hyperlink r:id="rId1618">
         <w:r>
           <w:rPr>
             <w:rStyle w:val="Hyperlink"/>
@@ -67894,7 +67963,7 @@
       <w:r>
         <w:t xml:space="preserve"> </w:t>
       </w:r>
-      <w:hyperlink r:id="rId1617">
+      <w:hyperlink r:id="rId1619">
         <w:r>
           <w:rPr>
             <w:rStyle w:val="Hyperlink"/>
@@ -67911,7 +67980,7 @@
       <w:r>
         <w:t xml:space="preserve"> </w:t>
       </w:r>
-      <w:hyperlink r:id="rId1618">
+      <w:hyperlink r:id="rId1620">
         <w:r>
           <w:rPr>
             <w:rStyle w:val="Hyperlink"/>
@@ -67928,7 +67997,7 @@
       <w:r>
         <w:t xml:space="preserve"> </w:t>
       </w:r>
-      <w:hyperlink r:id="rId1619">
+      <w:hyperlink r:id="rId1621">
         <w:r>
           <w:rPr>
             <w:rStyle w:val="Hyperlink"/>
@@ -67954,10 +68023,10 @@
         <w:t xml:space="preserve">”</w:t>
       </w:r>
     </w:p>
-    <w:bookmarkEnd w:id="1620"/>
-    <w:bookmarkEnd w:id="1621"/>
     <w:bookmarkEnd w:id="1622"/>
-    <w:bookmarkStart w:id="1630" w:name="StyleOfWriting"/>
+    <w:bookmarkEnd w:id="1623"/>
+    <w:bookmarkEnd w:id="1624"/>
+    <w:bookmarkStart w:id="1632" w:name="StyleOfWriting"/>
     <w:p>
       <w:pPr>
         <w:pStyle w:val="Heading2"/>
@@ -67966,7 +68035,7 @@
         <w:t xml:space="preserve">Style of Writing</w:t>
       </w:r>
     </w:p>
-    <w:bookmarkStart w:id="1623" w:name="WhatHasPromptedYourInterestInTheTopic"/>
+    <w:bookmarkStart w:id="1625" w:name="WhatHasPromptedYourInterestInTheTopic"/>
     <w:p>
       <w:pPr>
         <w:pStyle w:val="Heading3"/>
@@ -68043,8 +68112,8 @@
         <w:t xml:space="preserve">The author was receptive and felt most at home during worship.</w:t>
       </w:r>
     </w:p>
-    <w:bookmarkEnd w:id="1623"/>
-    <w:bookmarkStart w:id="1624" w:name="WhatKindsOfQuestionsWillYouBeAsking"/>
+    <w:bookmarkEnd w:id="1625"/>
+    <w:bookmarkStart w:id="1626" w:name="WhatKindsOfQuestionsWillYouBeAsking"/>
     <w:p>
       <w:pPr>
         <w:pStyle w:val="Heading3"/>
@@ -68075,8 +68144,8 @@
         <w:t xml:space="preserve">What retention has He made of His past?</w:t>
       </w:r>
     </w:p>
-    <w:bookmarkEnd w:id="1624"/>
-    <w:bookmarkStart w:id="1625" w:name="Xb5ee4c5f01dcd699a00053356fd3988e58ca683"/>
+    <w:bookmarkEnd w:id="1626"/>
+    <w:bookmarkStart w:id="1627" w:name="Xb5ee4c5f01dcd699a00053356fd3988e58ca683"/>
     <w:p>
       <w:pPr>
         <w:pStyle w:val="Heading3"/>
@@ -68093,8 +68162,8 @@
         <w:t xml:space="preserve">The book, The Bible Code by Michael Drosnin, is the sole source for this religious work.</w:t>
       </w:r>
     </w:p>
-    <w:bookmarkEnd w:id="1625"/>
-    <w:bookmarkStart w:id="1629" w:name="HowWillYouAnswerYourQuestions"/>
+    <w:bookmarkEnd w:id="1627"/>
+    <w:bookmarkStart w:id="1631" w:name="HowWillYouAnswerYourQuestions"/>
     <w:p>
       <w:pPr>
         <w:pStyle w:val="Heading3"/>
@@ -68107,7 +68176,7 @@
       <w:pPr>
         <w:pStyle w:val="FirstParagraph"/>
       </w:pPr>
-      <w:hyperlink r:id="rId1626">
+      <w:hyperlink r:id="rId1628">
         <w:r>
           <w:rPr>
             <w:rStyle w:val="Hyperlink"/>
@@ -68139,11 +68208,11 @@
       <w:pPr>
         <w:pStyle w:val="BodyText"/>
       </w:pPr>
-      <w:bookmarkStart w:id="1627" w:name="copyrightYear"/>
+      <w:bookmarkStart w:id="1629" w:name="copyrightYear"/>
       <w:r>
         <w:br/>
       </w:r>
-      <w:bookmarkEnd w:id="1627"/>
+      <w:bookmarkEnd w:id="1629"/>
     </w:p>
     <w:p>
       <w:pPr>
@@ -68155,7 +68224,7 @@
       <w:r>
         <w:t xml:space="preserve"> </w:t>
       </w:r>
-      <w:hyperlink r:id="rId1628">
+      <w:hyperlink r:id="rId1630">
         <w:r>
           <w:rPr>
             <w:rStyle w:val="Hyperlink"/>
@@ -68164,8 +68233,8 @@
         </w:r>
       </w:hyperlink>
     </w:p>
-    <w:bookmarkEnd w:id="1629"/>
-    <w:bookmarkEnd w:id="1630"/>
+    <w:bookmarkEnd w:id="1631"/>
+    <w:bookmarkEnd w:id="1632"/>
     <w:sectPr/>
   </w:body>
 </w:document>

</xml_diff>